<commit_message>
updated errata docs, made changes to andante cantabile, did first round of edits with fantasy after mozart (v1)
</commit_message>
<xml_diff>
--- a/2 Proof Reading and Review/LI Piano Pieces Errata.docx
+++ b/2 Proof Reading and Review/LI Piano Pieces Errata.docx
@@ -253,15 +253,7 @@
                 <w:sz w:val="20"/>
                 <w:szCs w:val="20"/>
               </w:rPr>
-              <w:t>We made the staff size smaller (6.1mm from 7mm). Most piano works range between 6-7.4mm. We think this smaller size might make everything fit nicer on the page, and allow all the phrases to fit within a system. However, this is on the smaller end, so if yo</w:t>
-            </w:r>
-            <w:r>
-              <w:rPr>
-                <w:rFonts w:ascii="Times" w:eastAsia="Times" w:hAnsi="Times" w:cs="Times"/>
-                <w:sz w:val="20"/>
-                <w:szCs w:val="20"/>
-              </w:rPr>
-              <w:t xml:space="preserve">u feel it is too small, let us know. </w:t>
+              <w:t xml:space="preserve">We made the staff size smaller (6.1mm from 7mm). Most piano works range between 6-7.4mm. We think this smaller size might make everything fit nicer on the page, and allow all the phrases to fit within a system. However, this is on the smaller end, so if you feel it is too small, let us know. </w:t>
             </w:r>
           </w:p>
         </w:tc>
@@ -465,15 +457,7 @@
                 <w:sz w:val="20"/>
                 <w:szCs w:val="20"/>
               </w:rPr>
-              <w:t>I’ve made all tempo markings in the tempo marking style. I.e. Bold, on the top of the stave, as opposed to in the center. This is a stylistic choice – you see this more often in today’s scores, whereas the italicized tempo is in romantic period scores. Are</w:t>
-            </w:r>
-            <w:r>
-              <w:rPr>
-                <w:rFonts w:ascii="Times" w:eastAsia="Times" w:hAnsi="Times" w:cs="Times"/>
-                <w:sz w:val="20"/>
-                <w:szCs w:val="20"/>
-              </w:rPr>
-              <w:t xml:space="preserve"> you okay with this, or would you prefer the older way? I could also go halfway and make it bold AND italicized – might be fun!)</w:t>
+              <w:t>I’ve made all tempo markings in the tempo marking style. I.e. Bold, on the top of the stave, as opposed to in the center. This is a stylistic choice – you see this more often in today’s scores, whereas the italicized tempo is in romantic period scores. Are you okay with this, or would you prefer the older way? I could also go halfway and make it bold AND italicized – might be fun!)</w:t>
             </w:r>
           </w:p>
         </w:tc>
@@ -797,15 +781,7 @@
                 <w:sz w:val="20"/>
                 <w:szCs w:val="20"/>
               </w:rPr>
-              <w:t xml:space="preserve"> in the next measure? Btw, we don’t have to be this specific either – it’s</w:t>
-            </w:r>
-            <w:r>
-              <w:rPr>
-                <w:rFonts w:ascii="Times" w:eastAsia="Times" w:hAnsi="Times" w:cs="Times"/>
-                <w:sz w:val="20"/>
-                <w:szCs w:val="20"/>
-              </w:rPr>
-              <w:t xml:space="preserve"> up to you and how much you prefer to leave to the performer! However if you do want to make it very soft (let’s say like </w:t>
+              <w:t xml:space="preserve"> in the next measure? Btw, we don’t have to be this specific either – it’s up to you and how much you prefer to leave to the performer! However if you do want to make it very soft (let’s say like </w:t>
             </w:r>
             <w:r>
               <w:rPr>
@@ -961,15 +937,7 @@
                 <w:sz w:val="20"/>
                 <w:szCs w:val="20"/>
               </w:rPr>
-              <w:t>Perhaps we can have an ending dynamic for the hairpi</w:t>
-            </w:r>
-            <w:r>
-              <w:rPr>
-                <w:rFonts w:ascii="Times" w:eastAsia="Times" w:hAnsi="Times" w:cs="Times"/>
-                <w:sz w:val="20"/>
-                <w:szCs w:val="20"/>
-              </w:rPr>
-              <w:t>n cresc. in m. 47? From the recording it seems that you go louder, and then start the next bar a little softer before cressc. again.</w:t>
+              <w:t>Perhaps we can have an ending dynamic for the hairpin cresc. in m. 47? From the recording it seems that you go louder, and then start the next bar a little softer before cressc. again.</w:t>
             </w:r>
           </w:p>
         </w:tc>
@@ -1225,16 +1193,7 @@
                 <w:sz w:val="20"/>
                 <w:szCs w:val="20"/>
               </w:rPr>
-              <w:t>the E in the</w:t>
-            </w:r>
-            <w:r>
-              <w:rPr>
-                <w:rFonts w:ascii="Times" w:eastAsia="Times" w:hAnsi="Times" w:cs="Times"/>
-                <w:b/>
-                <w:sz w:val="20"/>
-                <w:szCs w:val="20"/>
-              </w:rPr>
-              <w:t xml:space="preserve"> right hand should be G (one less ledger line)</w:t>
+              <w:t>the E in the right hand should be G (one less ledger line)</w:t>
             </w:r>
           </w:p>
         </w:tc>
@@ -1634,15 +1593,7 @@
                 <w:sz w:val="20"/>
                 <w:szCs w:val="20"/>
               </w:rPr>
-              <w:t>Given all the middle voice tremolos here, what do you think of alternatively using a Debussy style 3-stave notation for this section – it could make your intention</w:t>
-            </w:r>
-            <w:r>
-              <w:rPr>
-                <w:rFonts w:ascii="Times" w:eastAsia="Times" w:hAnsi="Times" w:cs="Times"/>
-                <w:sz w:val="20"/>
-                <w:szCs w:val="20"/>
-              </w:rPr>
-              <w:t>s extremely clear!</w:t>
+              <w:t>Given all the middle voice tremolos here, what do you think of alternatively using a Debussy style 3-stave notation for this section – it could make your intentions extremely clear!</w:t>
             </w:r>
           </w:p>
         </w:tc>
@@ -1846,15 +1797,7 @@
                 <w:sz w:val="20"/>
                 <w:szCs w:val="20"/>
               </w:rPr>
-              <w:t>I saw your notes on these bars, but it doesn’t add (eg. There is no E# and F double sharp in this measure. Do you think you could clarify the tremolo/t</w:t>
-            </w:r>
-            <w:r>
-              <w:rPr>
-                <w:rFonts w:ascii="Times" w:eastAsia="Times" w:hAnsi="Times" w:cs="Times"/>
-                <w:sz w:val="20"/>
-                <w:szCs w:val="20"/>
-              </w:rPr>
-              <w:t>rill notes in these bars (it’s a little tricky to guess from the audio)</w:t>
+              <w:t>I saw your notes on these bars, but it doesn’t add (eg. There is no E# and F double sharp in this measure. Do you think you could clarify the tremolo/trill notes in these bars (it’s a little tricky to guess from the audio)</w:t>
             </w:r>
           </w:p>
         </w:tc>
@@ -1975,15 +1918,7 @@
                 <w:sz w:val="20"/>
                 <w:szCs w:val="20"/>
               </w:rPr>
-              <w:t xml:space="preserve"> interval, for sta</w:t>
-            </w:r>
-            <w:r>
-              <w:rPr>
-                <w:rFonts w:ascii="Times" w:eastAsia="Times" w:hAnsi="Times" w:cs="Times"/>
-                <w:sz w:val="20"/>
-                <w:szCs w:val="20"/>
-              </w:rPr>
-              <w:t>ndardization. What do you think, as a pianist?</w:t>
+              <w:t xml:space="preserve"> interval, for standardization. What do you think, as a pianist?</w:t>
             </w:r>
           </w:p>
         </w:tc>
@@ -2457,15 +2392,7 @@
           <w:b/>
           <w:color w:val="222222"/>
         </w:rPr>
-        <w:t>There is no E# and F double sharp in this bar. Could</w:t>
-      </w:r>
-      <w:r>
-        <w:rPr>
-          <w:rFonts w:ascii="Helvetica Neue" w:eastAsia="Helvetica Neue" w:hAnsi="Helvetica Neue" w:cs="Helvetica Neue"/>
-          <w:b/>
-          <w:color w:val="222222"/>
-        </w:rPr>
-        <w:t xml:space="preserve"> you clarify? Refer to questions above. </w:t>
+        <w:t xml:space="preserve">There is no E# and F double sharp in this bar. Could you clarify? Refer to questions above. </w:t>
       </w:r>
       <w:r>
         <w:rPr>
@@ -2790,12 +2717,1015 @@
           </w:tcPr>
           <w:p>
             <w:pPr>
-              <w:rPr>
-                <w:rFonts w:ascii="Times" w:eastAsia="Times" w:hAnsi="Times" w:cs="Times"/>
-                <w:sz w:val="20"/>
-                <w:szCs w:val="20"/>
-              </w:rPr>
-            </w:pPr>
+              <w:jc w:val="center"/>
+              <w:rPr>
+                <w:rFonts w:ascii="Times" w:eastAsia="Times" w:hAnsi="Times" w:cs="Times"/>
+                <w:sz w:val="20"/>
+                <w:szCs w:val="20"/>
+              </w:rPr>
+            </w:pPr>
+            <w:r>
+              <w:rPr>
+                <w:rFonts w:ascii="Times" w:eastAsia="Times" w:hAnsi="Times" w:cs="Times"/>
+                <w:sz w:val="20"/>
+                <w:szCs w:val="20"/>
+              </w:rPr>
+              <w:t>Is the piece titled “Romance” or “Andante Cantabile”?</w:t>
+            </w:r>
+          </w:p>
+        </w:tc>
+        <w:tc>
+          <w:tcPr>
+            <w:tcW w:w="1370" w:type="dxa"/>
+          </w:tcPr>
+          <w:p>
+            <w:pPr>
+              <w:rPr>
+                <w:rFonts w:ascii="Times" w:eastAsia="Times" w:hAnsi="Times" w:cs="Times"/>
+                <w:b/>
+                <w:sz w:val="20"/>
+                <w:szCs w:val="20"/>
+              </w:rPr>
+            </w:pPr>
+          </w:p>
+        </w:tc>
+      </w:tr>
+      <w:tr>
+        <w:trPr>
+          <w:trHeight w:val="350"/>
+        </w:trPr>
+        <w:tc>
+          <w:tcPr>
+            <w:tcW w:w="1782" w:type="dxa"/>
+            <w:vMerge/>
+            <w:vAlign w:val="center"/>
+          </w:tcPr>
+          <w:p>
+            <w:pPr>
+              <w:widowControl w:val="0"/>
+              <w:pBdr>
+                <w:top w:val="nil"/>
+                <w:left w:val="nil"/>
+                <w:bottom w:val="nil"/>
+                <w:right w:val="nil"/>
+                <w:between w:val="nil"/>
+              </w:pBdr>
+              <w:spacing w:line="276" w:lineRule="auto"/>
+              <w:rPr>
+                <w:rFonts w:ascii="Times" w:eastAsia="Times" w:hAnsi="Times" w:cs="Times"/>
+                <w:b/>
+                <w:sz w:val="20"/>
+                <w:szCs w:val="20"/>
+              </w:rPr>
+            </w:pPr>
+          </w:p>
+        </w:tc>
+        <w:tc>
+          <w:tcPr>
+            <w:tcW w:w="917" w:type="dxa"/>
+          </w:tcPr>
+          <w:p>
+            <w:pPr>
+              <w:jc w:val="center"/>
+              <w:rPr>
+                <w:rFonts w:ascii="Times" w:eastAsia="Times" w:hAnsi="Times" w:cs="Times"/>
+                <w:sz w:val="20"/>
+                <w:szCs w:val="20"/>
+              </w:rPr>
+            </w:pPr>
+            <w:r>
+              <w:rPr>
+                <w:rFonts w:ascii="Times" w:eastAsia="Times" w:hAnsi="Times" w:cs="Times"/>
+                <w:sz w:val="20"/>
+                <w:szCs w:val="20"/>
+              </w:rPr>
+              <w:t>49-61</w:t>
+            </w:r>
+          </w:p>
+        </w:tc>
+        <w:tc>
+          <w:tcPr>
+            <w:tcW w:w="5016" w:type="dxa"/>
+          </w:tcPr>
+          <w:p>
+            <w:pPr>
+              <w:jc w:val="center"/>
+              <w:rPr>
+                <w:rFonts w:ascii="Times" w:eastAsia="Times" w:hAnsi="Times" w:cs="Times"/>
+                <w:sz w:val="20"/>
+                <w:szCs w:val="20"/>
+              </w:rPr>
+            </w:pPr>
+            <w:r>
+              <w:rPr>
+                <w:rFonts w:ascii="Times" w:eastAsia="Times" w:hAnsi="Times" w:cs="Times"/>
+                <w:sz w:val="20"/>
+                <w:szCs w:val="20"/>
+              </w:rPr>
+              <w:t xml:space="preserve">Is the LH playing legato or do you want them detached? </w:t>
+            </w:r>
+          </w:p>
+        </w:tc>
+        <w:tc>
+          <w:tcPr>
+            <w:tcW w:w="1370" w:type="dxa"/>
+          </w:tcPr>
+          <w:p>
+            <w:pPr>
+              <w:rPr>
+                <w:rFonts w:ascii="Times" w:eastAsia="Times" w:hAnsi="Times" w:cs="Times"/>
+                <w:b/>
+                <w:sz w:val="20"/>
+                <w:szCs w:val="20"/>
+              </w:rPr>
+            </w:pPr>
+          </w:p>
+        </w:tc>
+      </w:tr>
+      <w:tr>
+        <w:trPr>
+          <w:trHeight w:val="350"/>
+        </w:trPr>
+        <w:tc>
+          <w:tcPr>
+            <w:tcW w:w="1782" w:type="dxa"/>
+            <w:vMerge/>
+            <w:vAlign w:val="center"/>
+          </w:tcPr>
+          <w:p>
+            <w:pPr>
+              <w:widowControl w:val="0"/>
+              <w:pBdr>
+                <w:top w:val="nil"/>
+                <w:left w:val="nil"/>
+                <w:bottom w:val="nil"/>
+                <w:right w:val="nil"/>
+                <w:between w:val="nil"/>
+              </w:pBdr>
+              <w:spacing w:line="276" w:lineRule="auto"/>
+              <w:rPr>
+                <w:rFonts w:ascii="Times" w:eastAsia="Times" w:hAnsi="Times" w:cs="Times"/>
+                <w:b/>
+                <w:sz w:val="20"/>
+                <w:szCs w:val="20"/>
+              </w:rPr>
+            </w:pPr>
+          </w:p>
+        </w:tc>
+        <w:tc>
+          <w:tcPr>
+            <w:tcW w:w="917" w:type="dxa"/>
+          </w:tcPr>
+          <w:p>
+            <w:pPr>
+              <w:jc w:val="center"/>
+              <w:rPr>
+                <w:rFonts w:ascii="Times" w:eastAsia="Times" w:hAnsi="Times" w:cs="Times"/>
+                <w:sz w:val="20"/>
+                <w:szCs w:val="20"/>
+              </w:rPr>
+            </w:pPr>
+            <w:r>
+              <w:rPr>
+                <w:rFonts w:ascii="Times" w:eastAsia="Times" w:hAnsi="Times" w:cs="Times"/>
+                <w:sz w:val="20"/>
+                <w:szCs w:val="20"/>
+              </w:rPr>
+              <w:t>60</w:t>
+            </w:r>
+          </w:p>
+        </w:tc>
+        <w:tc>
+          <w:tcPr>
+            <w:tcW w:w="5016" w:type="dxa"/>
+          </w:tcPr>
+          <w:p>
+            <w:pPr>
+              <w:jc w:val="center"/>
+              <w:rPr>
+                <w:rFonts w:ascii="Times" w:eastAsia="Times" w:hAnsi="Times" w:cs="Times"/>
+                <w:sz w:val="20"/>
+                <w:szCs w:val="20"/>
+              </w:rPr>
+            </w:pPr>
+            <w:r>
+              <w:rPr>
+                <w:rFonts w:ascii="Times" w:eastAsia="Times" w:hAnsi="Times" w:cs="Times"/>
+                <w:sz w:val="20"/>
+                <w:szCs w:val="20"/>
+              </w:rPr>
+              <w:t xml:space="preserve">Would like to understand the intention of this bar. B is held on the right hand while there are also repeated Bs on the left, is it an emphasis? </w:t>
+            </w:r>
+          </w:p>
+        </w:tc>
+        <w:tc>
+          <w:tcPr>
+            <w:tcW w:w="1370" w:type="dxa"/>
+          </w:tcPr>
+          <w:p>
+            <w:pPr>
+              <w:rPr>
+                <w:rFonts w:ascii="Times" w:eastAsia="Times" w:hAnsi="Times" w:cs="Times"/>
+                <w:b/>
+                <w:sz w:val="20"/>
+                <w:szCs w:val="20"/>
+              </w:rPr>
+            </w:pPr>
+          </w:p>
+        </w:tc>
+      </w:tr>
+    </w:tbl>
+    <w:p>
+      <w:pPr>
+        <w:jc w:val="center"/>
+        <w:rPr>
+          <w:rFonts w:ascii="Times" w:eastAsia="Times" w:hAnsi="Times" w:cs="Times"/>
+          <w:b/>
+        </w:rPr>
+      </w:pPr>
+    </w:p>
+    <w:p>
+      <w:pPr>
+        <w:jc w:val="center"/>
+        <w:rPr>
+          <w:rFonts w:ascii="Times" w:eastAsia="Times" w:hAnsi="Times" w:cs="Times"/>
+          <w:b/>
+        </w:rPr>
+      </w:pPr>
+    </w:p>
+    <w:tbl>
+      <w:tblPr>
+        <w:tblStyle w:val="a0"/>
+        <w:tblW w:w="9085" w:type="dxa"/>
+        <w:tblBorders>
+          <w:top w:val="single" w:sz="4" w:space="0" w:color="000000"/>
+          <w:left w:val="single" w:sz="4" w:space="0" w:color="000000"/>
+          <w:bottom w:val="single" w:sz="4" w:space="0" w:color="000000"/>
+          <w:right w:val="single" w:sz="4" w:space="0" w:color="000000"/>
+          <w:insideH w:val="single" w:sz="4" w:space="0" w:color="000000"/>
+          <w:insideV w:val="single" w:sz="4" w:space="0" w:color="000000"/>
+        </w:tblBorders>
+        <w:tblLayout w:type="fixed"/>
+        <w:tblLook w:val="0400" w:firstRow="0" w:lastRow="0" w:firstColumn="0" w:lastColumn="0" w:noHBand="0" w:noVBand="1"/>
+      </w:tblPr>
+      <w:tblGrid>
+        <w:gridCol w:w="1782"/>
+        <w:gridCol w:w="917"/>
+        <w:gridCol w:w="5016"/>
+        <w:gridCol w:w="1370"/>
+      </w:tblGrid>
+      <w:tr>
+        <w:trPr>
+          <w:trHeight w:val="350"/>
+        </w:trPr>
+        <w:tc>
+          <w:tcPr>
+            <w:tcW w:w="1782" w:type="dxa"/>
+          </w:tcPr>
+          <w:p>
+            <w:pPr>
+              <w:jc w:val="center"/>
+              <w:rPr>
+                <w:rFonts w:ascii="Times" w:eastAsia="Times" w:hAnsi="Times" w:cs="Times"/>
+                <w:b/>
+              </w:rPr>
+            </w:pPr>
+            <w:r>
+              <w:rPr>
+                <w:rFonts w:ascii="Times" w:eastAsia="Times" w:hAnsi="Times" w:cs="Times"/>
+                <w:b/>
+              </w:rPr>
+              <w:t>Work</w:t>
+            </w:r>
+          </w:p>
+        </w:tc>
+        <w:tc>
+          <w:tcPr>
+            <w:tcW w:w="917" w:type="dxa"/>
+          </w:tcPr>
+          <w:p>
+            <w:pPr>
+              <w:jc w:val="center"/>
+              <w:rPr>
+                <w:rFonts w:ascii="Times" w:eastAsia="Times" w:hAnsi="Times" w:cs="Times"/>
+                <w:b/>
+              </w:rPr>
+            </w:pPr>
+            <w:r>
+              <w:rPr>
+                <w:rFonts w:ascii="Times" w:eastAsia="Times" w:hAnsi="Times" w:cs="Times"/>
+                <w:b/>
+              </w:rPr>
+              <w:t>Bar</w:t>
+            </w:r>
+          </w:p>
+        </w:tc>
+        <w:tc>
+          <w:tcPr>
+            <w:tcW w:w="5016" w:type="dxa"/>
+          </w:tcPr>
+          <w:p>
+            <w:pPr>
+              <w:jc w:val="center"/>
+              <w:rPr>
+                <w:rFonts w:ascii="Times" w:eastAsia="Times" w:hAnsi="Times" w:cs="Times"/>
+                <w:b/>
+              </w:rPr>
+            </w:pPr>
+            <w:r>
+              <w:rPr>
+                <w:rFonts w:ascii="Times" w:eastAsia="Times" w:hAnsi="Times" w:cs="Times"/>
+                <w:b/>
+              </w:rPr>
+              <w:t>Issue</w:t>
+            </w:r>
+          </w:p>
+        </w:tc>
+        <w:tc>
+          <w:tcPr>
+            <w:tcW w:w="1370" w:type="dxa"/>
+          </w:tcPr>
+          <w:p>
+            <w:pPr>
+              <w:jc w:val="center"/>
+              <w:rPr>
+                <w:rFonts w:ascii="Times" w:eastAsia="Times" w:hAnsi="Times" w:cs="Times"/>
+                <w:b/>
+              </w:rPr>
+            </w:pPr>
+            <w:r>
+              <w:rPr>
+                <w:rFonts w:ascii="Times" w:eastAsia="Times" w:hAnsi="Times" w:cs="Times"/>
+                <w:b/>
+              </w:rPr>
+              <w:t>Answer</w:t>
+            </w:r>
+          </w:p>
+        </w:tc>
+      </w:tr>
+      <w:tr>
+        <w:trPr>
+          <w:trHeight w:val="350"/>
+        </w:trPr>
+        <w:tc>
+          <w:tcPr>
+            <w:tcW w:w="1782" w:type="dxa"/>
+            <w:vMerge w:val="restart"/>
+            <w:vAlign w:val="center"/>
+          </w:tcPr>
+          <w:p>
+            <w:pPr>
+              <w:jc w:val="center"/>
+              <w:rPr>
+                <w:rFonts w:ascii="Times" w:eastAsia="Times" w:hAnsi="Times" w:cs="Times"/>
+                <w:b/>
+                <w:sz w:val="20"/>
+                <w:szCs w:val="20"/>
+              </w:rPr>
+            </w:pPr>
+            <w:r>
+              <w:rPr>
+                <w:rFonts w:ascii="Times" w:eastAsia="Times" w:hAnsi="Times" w:cs="Times"/>
+                <w:b/>
+                <w:sz w:val="20"/>
+                <w:szCs w:val="20"/>
+              </w:rPr>
+              <w:t>Fantasy After Mozart</w:t>
+            </w:r>
+          </w:p>
+        </w:tc>
+        <w:tc>
+          <w:tcPr>
+            <w:tcW w:w="917" w:type="dxa"/>
+          </w:tcPr>
+          <w:p>
+            <w:pPr>
+              <w:jc w:val="center"/>
+              <w:rPr>
+                <w:rFonts w:ascii="Times" w:eastAsia="Times" w:hAnsi="Times" w:cs="Times"/>
+                <w:sz w:val="20"/>
+                <w:szCs w:val="20"/>
+              </w:rPr>
+            </w:pPr>
+            <w:r>
+              <w:rPr>
+                <w:rFonts w:ascii="Times" w:eastAsia="Times" w:hAnsi="Times" w:cs="Times"/>
+                <w:sz w:val="20"/>
+                <w:szCs w:val="20"/>
+              </w:rPr>
+              <w:t>All</w:t>
+            </w:r>
+          </w:p>
+        </w:tc>
+        <w:tc>
+          <w:tcPr>
+            <w:tcW w:w="5016" w:type="dxa"/>
+          </w:tcPr>
+          <w:p>
+            <w:pPr>
+              <w:jc w:val="center"/>
+              <w:rPr>
+                <w:rFonts w:ascii="Times" w:eastAsia="Times" w:hAnsi="Times" w:cs="Times"/>
+                <w:sz w:val="20"/>
+                <w:szCs w:val="20"/>
+              </w:rPr>
+            </w:pPr>
+            <w:r>
+              <w:rPr>
+                <w:rFonts w:ascii="Times" w:eastAsia="Times" w:hAnsi="Times" w:cs="Times"/>
+                <w:sz w:val="20"/>
+                <w:szCs w:val="20"/>
+              </w:rPr>
+              <w:t>Missing dynamic markings throughout</w:t>
+            </w:r>
+            <w:r>
+              <w:rPr>
+                <w:rFonts w:ascii="Times" w:eastAsia="Times" w:hAnsi="Times" w:cs="Times"/>
+                <w:sz w:val="20"/>
+                <w:szCs w:val="20"/>
+              </w:rPr>
+              <w:t xml:space="preserve"> the piece</w:t>
+            </w:r>
+          </w:p>
+        </w:tc>
+        <w:tc>
+          <w:tcPr>
+            <w:tcW w:w="1370" w:type="dxa"/>
+          </w:tcPr>
+          <w:p>
+            <w:pPr>
+              <w:jc w:val="center"/>
+              <w:rPr>
+                <w:rFonts w:ascii="Times" w:eastAsia="Times" w:hAnsi="Times" w:cs="Times"/>
+                <w:b/>
+                <w:sz w:val="20"/>
+                <w:szCs w:val="20"/>
+              </w:rPr>
+            </w:pPr>
+          </w:p>
+        </w:tc>
+      </w:tr>
+      <w:tr>
+        <w:trPr>
+          <w:trHeight w:val="350"/>
+        </w:trPr>
+        <w:tc>
+          <w:tcPr>
+            <w:tcW w:w="1782" w:type="dxa"/>
+            <w:vMerge/>
+            <w:vAlign w:val="center"/>
+          </w:tcPr>
+          <w:p>
+            <w:pPr>
+              <w:jc w:val="center"/>
+              <w:rPr>
+                <w:rFonts w:ascii="Times" w:eastAsia="Times" w:hAnsi="Times" w:cs="Times"/>
+                <w:b/>
+                <w:sz w:val="20"/>
+                <w:szCs w:val="20"/>
+              </w:rPr>
+            </w:pPr>
+          </w:p>
+        </w:tc>
+        <w:tc>
+          <w:tcPr>
+            <w:tcW w:w="917" w:type="dxa"/>
+          </w:tcPr>
+          <w:p>
+            <w:pPr>
+              <w:jc w:val="center"/>
+              <w:rPr>
+                <w:rFonts w:ascii="Times" w:eastAsia="Times" w:hAnsi="Times" w:cs="Times"/>
+                <w:sz w:val="20"/>
+                <w:szCs w:val="20"/>
+              </w:rPr>
+            </w:pPr>
+            <w:r>
+              <w:rPr>
+                <w:rFonts w:ascii="Times" w:eastAsia="Times" w:hAnsi="Times" w:cs="Times"/>
+                <w:sz w:val="20"/>
+                <w:szCs w:val="20"/>
+              </w:rPr>
+              <w:t>1</w:t>
+            </w:r>
+          </w:p>
+        </w:tc>
+        <w:tc>
+          <w:tcPr>
+            <w:tcW w:w="5016" w:type="dxa"/>
+          </w:tcPr>
+          <w:p>
+            <w:pPr>
+              <w:jc w:val="center"/>
+              <w:rPr>
+                <w:rFonts w:ascii="Times" w:eastAsia="Times" w:hAnsi="Times" w:cs="Times"/>
+                <w:sz w:val="20"/>
+                <w:szCs w:val="20"/>
+              </w:rPr>
+            </w:pPr>
+            <w:r>
+              <w:rPr>
+                <w:rFonts w:ascii="Times" w:eastAsia="Times" w:hAnsi="Times" w:cs="Times"/>
+                <w:sz w:val="20"/>
+                <w:szCs w:val="20"/>
+              </w:rPr>
+              <w:t>Any</w:t>
+            </w:r>
+            <w:r>
+              <w:rPr>
+                <w:rFonts w:ascii="Times" w:eastAsia="Times" w:hAnsi="Times" w:cs="Times"/>
+                <w:sz w:val="20"/>
+                <w:szCs w:val="20"/>
+              </w:rPr>
+              <w:t xml:space="preserve"> tempo/</w:t>
+            </w:r>
+            <w:r>
+              <w:rPr>
+                <w:rFonts w:ascii="Times" w:eastAsia="Times" w:hAnsi="Times" w:cs="Times"/>
+                <w:sz w:val="20"/>
+                <w:szCs w:val="20"/>
+              </w:rPr>
+              <w:t>expression markings to indicate?</w:t>
+            </w:r>
+          </w:p>
+        </w:tc>
+        <w:tc>
+          <w:tcPr>
+            <w:tcW w:w="1370" w:type="dxa"/>
+          </w:tcPr>
+          <w:p>
+            <w:pPr>
+              <w:jc w:val="center"/>
+              <w:rPr>
+                <w:rFonts w:ascii="Times" w:eastAsia="Times" w:hAnsi="Times" w:cs="Times"/>
+                <w:b/>
+                <w:sz w:val="20"/>
+                <w:szCs w:val="20"/>
+              </w:rPr>
+            </w:pPr>
+          </w:p>
+        </w:tc>
+      </w:tr>
+      <w:tr>
+        <w:trPr>
+          <w:trHeight w:val="350"/>
+        </w:trPr>
+        <w:tc>
+          <w:tcPr>
+            <w:tcW w:w="1782" w:type="dxa"/>
+            <w:vMerge/>
+            <w:vAlign w:val="center"/>
+          </w:tcPr>
+          <w:p>
+            <w:pPr>
+              <w:jc w:val="center"/>
+              <w:rPr>
+                <w:rFonts w:ascii="Times" w:eastAsia="Times" w:hAnsi="Times" w:cs="Times"/>
+                <w:b/>
+                <w:sz w:val="20"/>
+                <w:szCs w:val="20"/>
+              </w:rPr>
+            </w:pPr>
+          </w:p>
+        </w:tc>
+        <w:tc>
+          <w:tcPr>
+            <w:tcW w:w="917" w:type="dxa"/>
+          </w:tcPr>
+          <w:p>
+            <w:pPr>
+              <w:jc w:val="center"/>
+              <w:rPr>
+                <w:rFonts w:ascii="Times" w:eastAsia="Times" w:hAnsi="Times" w:cs="Times"/>
+                <w:sz w:val="20"/>
+                <w:szCs w:val="20"/>
+              </w:rPr>
+            </w:pPr>
+            <w:r>
+              <w:rPr>
+                <w:rFonts w:ascii="Times" w:eastAsia="Times" w:hAnsi="Times" w:cs="Times"/>
+                <w:sz w:val="20"/>
+                <w:szCs w:val="20"/>
+              </w:rPr>
+              <w:t>32, 34</w:t>
+            </w:r>
+          </w:p>
+        </w:tc>
+        <w:tc>
+          <w:tcPr>
+            <w:tcW w:w="5016" w:type="dxa"/>
+          </w:tcPr>
+          <w:p>
+            <w:pPr>
+              <w:jc w:val="center"/>
+              <w:rPr>
+                <w:rFonts w:ascii="Times" w:eastAsia="Times" w:hAnsi="Times" w:cs="Times"/>
+                <w:sz w:val="20"/>
+                <w:szCs w:val="20"/>
+              </w:rPr>
+            </w:pPr>
+            <w:r>
+              <w:rPr>
+                <w:rFonts w:ascii="Times" w:eastAsia="Times" w:hAnsi="Times" w:cs="Times"/>
+                <w:sz w:val="20"/>
+                <w:szCs w:val="20"/>
+              </w:rPr>
+              <w:t>Should there be a slur for the grace note</w:t>
+            </w:r>
+            <w:r>
+              <w:rPr>
+                <w:rFonts w:ascii="Times" w:eastAsia="Times" w:hAnsi="Times" w:cs="Times"/>
+                <w:sz w:val="20"/>
+                <w:szCs w:val="20"/>
+              </w:rPr>
+              <w:t xml:space="preserve"> leading to the first note</w:t>
+            </w:r>
+            <w:r>
+              <w:rPr>
+                <w:rFonts w:ascii="Times" w:eastAsia="Times" w:hAnsi="Times" w:cs="Times"/>
+                <w:sz w:val="20"/>
+                <w:szCs w:val="20"/>
+              </w:rPr>
+              <w:t xml:space="preserve">? </w:t>
+            </w:r>
+          </w:p>
+        </w:tc>
+        <w:tc>
+          <w:tcPr>
+            <w:tcW w:w="1370" w:type="dxa"/>
+          </w:tcPr>
+          <w:p>
+            <w:pPr>
+              <w:jc w:val="center"/>
+              <w:rPr>
+                <w:rFonts w:ascii="Times" w:eastAsia="Times" w:hAnsi="Times" w:cs="Times"/>
+                <w:b/>
+                <w:sz w:val="20"/>
+                <w:szCs w:val="20"/>
+              </w:rPr>
+            </w:pPr>
+          </w:p>
+        </w:tc>
+      </w:tr>
+      <w:tr>
+        <w:trPr>
+          <w:trHeight w:val="350"/>
+        </w:trPr>
+        <w:tc>
+          <w:tcPr>
+            <w:tcW w:w="1782" w:type="dxa"/>
+            <w:vMerge/>
+            <w:vAlign w:val="center"/>
+          </w:tcPr>
+          <w:p>
+            <w:pPr>
+              <w:jc w:val="center"/>
+              <w:rPr>
+                <w:rFonts w:ascii="Times" w:eastAsia="Times" w:hAnsi="Times" w:cs="Times"/>
+                <w:b/>
+                <w:sz w:val="20"/>
+                <w:szCs w:val="20"/>
+              </w:rPr>
+            </w:pPr>
+          </w:p>
+        </w:tc>
+        <w:tc>
+          <w:tcPr>
+            <w:tcW w:w="917" w:type="dxa"/>
+          </w:tcPr>
+          <w:p>
+            <w:pPr>
+              <w:jc w:val="center"/>
+              <w:rPr>
+                <w:rFonts w:ascii="Times" w:eastAsia="Times" w:hAnsi="Times" w:cs="Times"/>
+                <w:sz w:val="20"/>
+                <w:szCs w:val="20"/>
+              </w:rPr>
+            </w:pPr>
+            <w:r>
+              <w:rPr>
+                <w:rFonts w:ascii="Times" w:eastAsia="Times" w:hAnsi="Times" w:cs="Times"/>
+                <w:sz w:val="20"/>
+                <w:szCs w:val="20"/>
+              </w:rPr>
+              <w:t>51</w:t>
+            </w:r>
+          </w:p>
+        </w:tc>
+        <w:tc>
+          <w:tcPr>
+            <w:tcW w:w="5016" w:type="dxa"/>
+          </w:tcPr>
+          <w:p>
+            <w:pPr>
+              <w:jc w:val="center"/>
+              <w:rPr>
+                <w:rFonts w:ascii="Times" w:eastAsia="Times" w:hAnsi="Times" w:cs="Times"/>
+                <w:sz w:val="20"/>
+                <w:szCs w:val="20"/>
+              </w:rPr>
+            </w:pPr>
+            <w:r>
+              <w:rPr>
+                <w:rFonts w:ascii="Times" w:eastAsia="Times" w:hAnsi="Times" w:cs="Times"/>
+                <w:sz w:val="20"/>
+                <w:szCs w:val="20"/>
+              </w:rPr>
+              <w:t>Should the G be tied over</w:t>
+            </w:r>
+            <w:r>
+              <w:rPr>
+                <w:rFonts w:ascii="Times" w:eastAsia="Times" w:hAnsi="Times" w:cs="Times"/>
+                <w:sz w:val="20"/>
+                <w:szCs w:val="20"/>
+              </w:rPr>
+              <w:t xml:space="preserve"> as well</w:t>
+            </w:r>
+            <w:r>
+              <w:rPr>
+                <w:rFonts w:ascii="Times" w:eastAsia="Times" w:hAnsi="Times" w:cs="Times"/>
+                <w:sz w:val="20"/>
+                <w:szCs w:val="20"/>
+              </w:rPr>
+              <w:t xml:space="preserve">? </w:t>
+            </w:r>
+          </w:p>
+        </w:tc>
+        <w:tc>
+          <w:tcPr>
+            <w:tcW w:w="1370" w:type="dxa"/>
+          </w:tcPr>
+          <w:p>
+            <w:pPr>
+              <w:jc w:val="center"/>
+              <w:rPr>
+                <w:rFonts w:ascii="Times" w:eastAsia="Times" w:hAnsi="Times" w:cs="Times"/>
+                <w:b/>
+                <w:sz w:val="20"/>
+                <w:szCs w:val="20"/>
+              </w:rPr>
+            </w:pPr>
+          </w:p>
+        </w:tc>
+      </w:tr>
+      <w:tr>
+        <w:trPr>
+          <w:trHeight w:val="350"/>
+        </w:trPr>
+        <w:tc>
+          <w:tcPr>
+            <w:tcW w:w="1782" w:type="dxa"/>
+            <w:vMerge/>
+            <w:vAlign w:val="center"/>
+          </w:tcPr>
+          <w:p>
+            <w:pPr>
+              <w:widowControl w:val="0"/>
+              <w:pBdr>
+                <w:top w:val="nil"/>
+                <w:left w:val="nil"/>
+                <w:bottom w:val="nil"/>
+                <w:right w:val="nil"/>
+                <w:between w:val="nil"/>
+              </w:pBdr>
+              <w:spacing w:line="276" w:lineRule="auto"/>
+              <w:rPr>
+                <w:rFonts w:ascii="Times" w:eastAsia="Times" w:hAnsi="Times" w:cs="Times"/>
+                <w:b/>
+                <w:sz w:val="20"/>
+                <w:szCs w:val="20"/>
+              </w:rPr>
+            </w:pPr>
+          </w:p>
+        </w:tc>
+        <w:tc>
+          <w:tcPr>
+            <w:tcW w:w="917" w:type="dxa"/>
+          </w:tcPr>
+          <w:p>
+            <w:pPr>
+              <w:jc w:val="center"/>
+              <w:rPr>
+                <w:rFonts w:ascii="Times" w:eastAsia="Times" w:hAnsi="Times" w:cs="Times"/>
+                <w:sz w:val="20"/>
+                <w:szCs w:val="20"/>
+              </w:rPr>
+            </w:pPr>
+            <w:r>
+              <w:rPr>
+                <w:rFonts w:ascii="Times" w:eastAsia="Times" w:hAnsi="Times" w:cs="Times"/>
+                <w:sz w:val="20"/>
+                <w:szCs w:val="20"/>
+              </w:rPr>
+              <w:t>63</w:t>
+            </w:r>
+          </w:p>
+        </w:tc>
+        <w:tc>
+          <w:tcPr>
+            <w:tcW w:w="5016" w:type="dxa"/>
+          </w:tcPr>
+          <w:p>
+            <w:pPr>
+              <w:jc w:val="center"/>
+              <w:rPr>
+                <w:rFonts w:ascii="Times" w:eastAsia="Times" w:hAnsi="Times" w:cs="Times"/>
+                <w:sz w:val="20"/>
+                <w:szCs w:val="20"/>
+              </w:rPr>
+            </w:pPr>
+            <w:r>
+              <w:rPr>
+                <w:rFonts w:ascii="Times" w:eastAsia="Times" w:hAnsi="Times" w:cs="Times"/>
+                <w:sz w:val="20"/>
+                <w:szCs w:val="20"/>
+              </w:rPr>
+              <w:t xml:space="preserve">Is the piece meant to end here? Sounded incomplete </w:t>
+            </w:r>
+          </w:p>
+        </w:tc>
+        <w:tc>
+          <w:tcPr>
+            <w:tcW w:w="1370" w:type="dxa"/>
+          </w:tcPr>
+          <w:p>
+            <w:pPr>
+              <w:rPr>
+                <w:rFonts w:ascii="Times" w:eastAsia="Times" w:hAnsi="Times" w:cs="Times"/>
+                <w:b/>
+                <w:sz w:val="20"/>
+                <w:szCs w:val="20"/>
+              </w:rPr>
+            </w:pPr>
+          </w:p>
+        </w:tc>
+      </w:tr>
+      <w:tr>
+        <w:trPr>
+          <w:trHeight w:val="350"/>
+        </w:trPr>
+        <w:tc>
+          <w:tcPr>
+            <w:tcW w:w="1782" w:type="dxa"/>
+            <w:vMerge/>
+            <w:vAlign w:val="center"/>
+          </w:tcPr>
+          <w:p>
+            <w:pPr>
+              <w:widowControl w:val="0"/>
+              <w:pBdr>
+                <w:top w:val="nil"/>
+                <w:left w:val="nil"/>
+                <w:bottom w:val="nil"/>
+                <w:right w:val="nil"/>
+                <w:between w:val="nil"/>
+              </w:pBdr>
+              <w:spacing w:line="276" w:lineRule="auto"/>
+              <w:rPr>
+                <w:rFonts w:ascii="Times" w:eastAsia="Times" w:hAnsi="Times" w:cs="Times"/>
+                <w:b/>
+                <w:sz w:val="20"/>
+                <w:szCs w:val="20"/>
+              </w:rPr>
+            </w:pPr>
+          </w:p>
+        </w:tc>
+        <w:tc>
+          <w:tcPr>
+            <w:tcW w:w="917" w:type="dxa"/>
+          </w:tcPr>
+          <w:p>
+            <w:pPr>
+              <w:jc w:val="center"/>
+              <w:rPr>
+                <w:rFonts w:ascii="Times" w:eastAsia="Times" w:hAnsi="Times" w:cs="Times"/>
+                <w:sz w:val="20"/>
+                <w:szCs w:val="20"/>
+              </w:rPr>
+            </w:pPr>
+            <w:r>
+              <w:rPr>
+                <w:rFonts w:ascii="Times" w:eastAsia="Times" w:hAnsi="Times" w:cs="Times"/>
+                <w:sz w:val="20"/>
+                <w:szCs w:val="20"/>
+              </w:rPr>
+              <w:t>49-61</w:t>
+            </w:r>
+          </w:p>
+        </w:tc>
+        <w:tc>
+          <w:tcPr>
+            <w:tcW w:w="5016" w:type="dxa"/>
+          </w:tcPr>
+          <w:p>
+            <w:pPr>
+              <w:jc w:val="center"/>
+              <w:rPr>
+                <w:rFonts w:ascii="Times" w:eastAsia="Times" w:hAnsi="Times" w:cs="Times"/>
+                <w:sz w:val="20"/>
+                <w:szCs w:val="20"/>
+              </w:rPr>
+            </w:pPr>
+            <w:r>
+              <w:rPr>
+                <w:rFonts w:ascii="Times" w:eastAsia="Times" w:hAnsi="Times" w:cs="Times"/>
+                <w:sz w:val="20"/>
+                <w:szCs w:val="20"/>
+              </w:rPr>
+              <w:t xml:space="preserve">Is the LH playing legato or do you want them detached? </w:t>
+            </w:r>
+          </w:p>
+        </w:tc>
+        <w:tc>
+          <w:tcPr>
+            <w:tcW w:w="1370" w:type="dxa"/>
+          </w:tcPr>
+          <w:p>
+            <w:pPr>
+              <w:rPr>
+                <w:rFonts w:ascii="Times" w:eastAsia="Times" w:hAnsi="Times" w:cs="Times"/>
+                <w:b/>
+                <w:sz w:val="20"/>
+                <w:szCs w:val="20"/>
+              </w:rPr>
+            </w:pPr>
+          </w:p>
+        </w:tc>
+      </w:tr>
+      <w:tr>
+        <w:trPr>
+          <w:trHeight w:val="350"/>
+        </w:trPr>
+        <w:tc>
+          <w:tcPr>
+            <w:tcW w:w="1782" w:type="dxa"/>
+            <w:vMerge/>
+            <w:vAlign w:val="center"/>
+          </w:tcPr>
+          <w:p>
+            <w:pPr>
+              <w:widowControl w:val="0"/>
+              <w:pBdr>
+                <w:top w:val="nil"/>
+                <w:left w:val="nil"/>
+                <w:bottom w:val="nil"/>
+                <w:right w:val="nil"/>
+                <w:between w:val="nil"/>
+              </w:pBdr>
+              <w:spacing w:line="276" w:lineRule="auto"/>
+              <w:rPr>
+                <w:rFonts w:ascii="Times" w:eastAsia="Times" w:hAnsi="Times" w:cs="Times"/>
+                <w:b/>
+                <w:sz w:val="20"/>
+                <w:szCs w:val="20"/>
+              </w:rPr>
+            </w:pPr>
+          </w:p>
+        </w:tc>
+        <w:tc>
+          <w:tcPr>
+            <w:tcW w:w="917" w:type="dxa"/>
+          </w:tcPr>
+          <w:p>
+            <w:pPr>
+              <w:jc w:val="center"/>
+              <w:rPr>
+                <w:rFonts w:ascii="Times" w:eastAsia="Times" w:hAnsi="Times" w:cs="Times"/>
+                <w:sz w:val="20"/>
+                <w:szCs w:val="20"/>
+              </w:rPr>
+            </w:pPr>
+            <w:r>
+              <w:rPr>
+                <w:rFonts w:ascii="Times" w:eastAsia="Times" w:hAnsi="Times" w:cs="Times"/>
+                <w:sz w:val="20"/>
+                <w:szCs w:val="20"/>
+              </w:rPr>
+              <w:t>60</w:t>
+            </w:r>
+          </w:p>
+        </w:tc>
+        <w:tc>
+          <w:tcPr>
+            <w:tcW w:w="5016" w:type="dxa"/>
+          </w:tcPr>
+          <w:p>
+            <w:pPr>
+              <w:jc w:val="center"/>
+              <w:rPr>
+                <w:rFonts w:ascii="Times" w:eastAsia="Times" w:hAnsi="Times" w:cs="Times"/>
+                <w:sz w:val="20"/>
+                <w:szCs w:val="20"/>
+              </w:rPr>
+            </w:pPr>
+            <w:r>
+              <w:rPr>
+                <w:rFonts w:ascii="Times" w:eastAsia="Times" w:hAnsi="Times" w:cs="Times"/>
+                <w:sz w:val="20"/>
+                <w:szCs w:val="20"/>
+              </w:rPr>
+              <w:t xml:space="preserve">Would like to understand the intention of this bar. B is held on the right hand while there are also repeated Bs on the left, is it an emphasis? </w:t>
+            </w:r>
           </w:p>
         </w:tc>
         <w:tc>

</xml_diff>

<commit_message>
made slight changes to fantasy after mozart (v2)
</commit_message>
<xml_diff>
--- a/2 Proof Reading and Review/LI Piano Pieces Errata.docx
+++ b/2 Proof Reading and Review/LI Piano Pieces Errata.docx
@@ -373,14 +373,25 @@
                 <w:szCs w:val="20"/>
               </w:rPr>
             </w:pPr>
-            <w:r>
-              <w:rPr>
-                <w:rFonts w:ascii="Times" w:eastAsia="Times" w:hAnsi="Times" w:cs="Times"/>
-                <w:b/>
-                <w:sz w:val="20"/>
-                <w:szCs w:val="20"/>
-              </w:rPr>
-              <w:t xml:space="preserve">i’ll let the pianist decide :) </w:t>
+            <w:proofErr w:type="spellStart"/>
+            <w:r>
+              <w:rPr>
+                <w:rFonts w:ascii="Times" w:eastAsia="Times" w:hAnsi="Times" w:cs="Times"/>
+                <w:b/>
+                <w:sz w:val="20"/>
+                <w:szCs w:val="20"/>
+              </w:rPr>
+              <w:t>i’ll</w:t>
+            </w:r>
+            <w:proofErr w:type="spellEnd"/>
+            <w:r>
+              <w:rPr>
+                <w:rFonts w:ascii="Times" w:eastAsia="Times" w:hAnsi="Times" w:cs="Times"/>
+                <w:b/>
+                <w:sz w:val="20"/>
+                <w:szCs w:val="20"/>
+              </w:rPr>
+              <w:t xml:space="preserve"> let the pianist decide :) </w:t>
             </w:r>
           </w:p>
         </w:tc>
@@ -457,7 +468,25 @@
                 <w:sz w:val="20"/>
                 <w:szCs w:val="20"/>
               </w:rPr>
-              <w:t>I’ve made all tempo markings in the tempo marking style. I.e. Bold, on the top of the stave, as opposed to in the center. This is a stylistic choice – you see this more often in today’s scores, whereas the italicized tempo is in romantic period scores. Are you okay with this, or would you prefer the older way? I could also go halfway and make it bold AND italicized – might be fun!)</w:t>
+              <w:t xml:space="preserve">I’ve made all tempo markings in the tempo marking style. </w:t>
+            </w:r>
+            <w:proofErr w:type="gramStart"/>
+            <w:r>
+              <w:rPr>
+                <w:rFonts w:ascii="Times" w:eastAsia="Times" w:hAnsi="Times" w:cs="Times"/>
+                <w:sz w:val="20"/>
+                <w:szCs w:val="20"/>
+              </w:rPr>
+              <w:t>I.e.</w:t>
+            </w:r>
+            <w:proofErr w:type="gramEnd"/>
+            <w:r>
+              <w:rPr>
+                <w:rFonts w:ascii="Times" w:eastAsia="Times" w:hAnsi="Times" w:cs="Times"/>
+                <w:sz w:val="20"/>
+                <w:szCs w:val="20"/>
+              </w:rPr>
+              <w:t xml:space="preserve"> Bold, on the top of the stave, as opposed to in the center. This is a stylistic choice – you see this more often in today’s scores, whereas the italicized tempo is in romantic period scores. Are you okay with this, or would you prefer the older way? I could also go halfway and make it bold AND italicized – might be fun!)</w:t>
             </w:r>
           </w:p>
         </w:tc>
@@ -482,7 +511,27 @@
                 <w:sz w:val="20"/>
                 <w:szCs w:val="20"/>
               </w:rPr>
-              <w:t>Yes, let’s go halfway and do it bold+italicised!</w:t>
+              <w:t xml:space="preserve">Yes, let’s go halfway and do it </w:t>
+            </w:r>
+            <w:proofErr w:type="spellStart"/>
+            <w:r>
+              <w:rPr>
+                <w:rFonts w:ascii="Times" w:eastAsia="Times" w:hAnsi="Times" w:cs="Times"/>
+                <w:b/>
+                <w:sz w:val="20"/>
+                <w:szCs w:val="20"/>
+              </w:rPr>
+              <w:t>bold+italicised</w:t>
+            </w:r>
+            <w:proofErr w:type="spellEnd"/>
+            <w:r>
+              <w:rPr>
+                <w:rFonts w:ascii="Times" w:eastAsia="Times" w:hAnsi="Times" w:cs="Times"/>
+                <w:b/>
+                <w:sz w:val="20"/>
+                <w:szCs w:val="20"/>
+              </w:rPr>
+              <w:t>!</w:t>
             </w:r>
           </w:p>
         </w:tc>
@@ -763,8 +812,27 @@
                 <w:sz w:val="20"/>
                 <w:szCs w:val="20"/>
               </w:rPr>
-              <w:t xml:space="preserve">Do you have a specific ending dynamic for this dim. before we return to </w:t>
-            </w:r>
+              <w:t xml:space="preserve">Do you have a specific ending dynamic for this </w:t>
+            </w:r>
+            <w:proofErr w:type="gramStart"/>
+            <w:r>
+              <w:rPr>
+                <w:rFonts w:ascii="Times" w:eastAsia="Times" w:hAnsi="Times" w:cs="Times"/>
+                <w:sz w:val="20"/>
+                <w:szCs w:val="20"/>
+              </w:rPr>
+              <w:t>dim.</w:t>
+            </w:r>
+            <w:proofErr w:type="gramEnd"/>
+            <w:r>
+              <w:rPr>
+                <w:rFonts w:ascii="Times" w:eastAsia="Times" w:hAnsi="Times" w:cs="Times"/>
+                <w:sz w:val="20"/>
+                <w:szCs w:val="20"/>
+              </w:rPr>
+              <w:t xml:space="preserve"> before we return to </w:t>
+            </w:r>
+            <w:proofErr w:type="spellStart"/>
             <w:r>
               <w:rPr>
                 <w:rFonts w:ascii="Times" w:eastAsia="Times" w:hAnsi="Times" w:cs="Times"/>
@@ -775,13 +843,32 @@
               </w:rPr>
               <w:t>mp</w:t>
             </w:r>
-            <w:r>
-              <w:rPr>
-                <w:rFonts w:ascii="Times" w:eastAsia="Times" w:hAnsi="Times" w:cs="Times"/>
-                <w:sz w:val="20"/>
-                <w:szCs w:val="20"/>
-              </w:rPr>
-              <w:t xml:space="preserve"> in the next measure? Btw, we don’t have to be this specific either – it’s up to you and how much you prefer to leave to the performer! However if you do want to make it very soft (let’s say like </w:t>
+            <w:proofErr w:type="spellEnd"/>
+            <w:r>
+              <w:rPr>
+                <w:rFonts w:ascii="Times" w:eastAsia="Times" w:hAnsi="Times" w:cs="Times"/>
+                <w:sz w:val="20"/>
+                <w:szCs w:val="20"/>
+              </w:rPr>
+              <w:t xml:space="preserve"> in the next measure? Btw, we don’t have to be this specific either – it’s up to you and how much you prefer to leave to the performer! </w:t>
+            </w:r>
+            <w:proofErr w:type="gramStart"/>
+            <w:r>
+              <w:rPr>
+                <w:rFonts w:ascii="Times" w:eastAsia="Times" w:hAnsi="Times" w:cs="Times"/>
+                <w:sz w:val="20"/>
+                <w:szCs w:val="20"/>
+              </w:rPr>
+              <w:t>However</w:t>
+            </w:r>
+            <w:proofErr w:type="gramEnd"/>
+            <w:r>
+              <w:rPr>
+                <w:rFonts w:ascii="Times" w:eastAsia="Times" w:hAnsi="Times" w:cs="Times"/>
+                <w:sz w:val="20"/>
+                <w:szCs w:val="20"/>
+              </w:rPr>
+              <w:t xml:space="preserve"> if you do want to make it very soft (let’s say like </w:t>
             </w:r>
             <w:r>
               <w:rPr>
@@ -801,6 +888,7 @@
               </w:rPr>
               <w:t xml:space="preserve"> or </w:t>
             </w:r>
+            <w:proofErr w:type="spellStart"/>
             <w:r>
               <w:rPr>
                 <w:rFonts w:ascii="Times" w:eastAsia="Times" w:hAnsi="Times" w:cs="Times"/>
@@ -811,6 +899,7 @@
               </w:rPr>
               <w:t>ppp</w:t>
             </w:r>
+            <w:proofErr w:type="spellEnd"/>
             <w:r>
               <w:rPr>
                 <w:rFonts w:ascii="Times" w:eastAsia="Times" w:hAnsi="Times" w:cs="Times"/>
@@ -819,6 +908,7 @@
               </w:rPr>
               <w:t xml:space="preserve"> sub., then maybe the </w:t>
             </w:r>
+            <w:proofErr w:type="spellStart"/>
             <w:r>
               <w:rPr>
                 <w:rFonts w:ascii="Times" w:eastAsia="Times" w:hAnsi="Times" w:cs="Times"/>
@@ -829,6 +919,7 @@
               </w:rPr>
               <w:t>mp</w:t>
             </w:r>
+            <w:proofErr w:type="spellEnd"/>
             <w:r>
               <w:rPr>
                 <w:rFonts w:ascii="Times" w:eastAsia="Times" w:hAnsi="Times" w:cs="Times"/>
@@ -937,7 +1028,43 @@
                 <w:sz w:val="20"/>
                 <w:szCs w:val="20"/>
               </w:rPr>
-              <w:t>Perhaps we can have an ending dynamic for the hairpin cresc. in m. 47? From the recording it seems that you go louder, and then start the next bar a little softer before cressc. again.</w:t>
+              <w:t xml:space="preserve">Perhaps we can have an ending dynamic for the hairpin </w:t>
+            </w:r>
+            <w:proofErr w:type="spellStart"/>
+            <w:r>
+              <w:rPr>
+                <w:rFonts w:ascii="Times" w:eastAsia="Times" w:hAnsi="Times" w:cs="Times"/>
+                <w:sz w:val="20"/>
+                <w:szCs w:val="20"/>
+              </w:rPr>
+              <w:t>cresc</w:t>
+            </w:r>
+            <w:proofErr w:type="spellEnd"/>
+            <w:r>
+              <w:rPr>
+                <w:rFonts w:ascii="Times" w:eastAsia="Times" w:hAnsi="Times" w:cs="Times"/>
+                <w:sz w:val="20"/>
+                <w:szCs w:val="20"/>
+              </w:rPr>
+              <w:t xml:space="preserve">. in m. 47? From the recording it seems that you go louder, and then start the next bar a little softer before </w:t>
+            </w:r>
+            <w:proofErr w:type="spellStart"/>
+            <w:r>
+              <w:rPr>
+                <w:rFonts w:ascii="Times" w:eastAsia="Times" w:hAnsi="Times" w:cs="Times"/>
+                <w:sz w:val="20"/>
+                <w:szCs w:val="20"/>
+              </w:rPr>
+              <w:t>cressc</w:t>
+            </w:r>
+            <w:proofErr w:type="spellEnd"/>
+            <w:r>
+              <w:rPr>
+                <w:rFonts w:ascii="Times" w:eastAsia="Times" w:hAnsi="Times" w:cs="Times"/>
+                <w:sz w:val="20"/>
+                <w:szCs w:val="20"/>
+              </w:rPr>
+              <w:t>. again.</w:t>
             </w:r>
           </w:p>
         </w:tc>
@@ -955,14 +1082,25 @@
                 <w:szCs w:val="20"/>
               </w:rPr>
             </w:pPr>
-            <w:r>
-              <w:rPr>
-                <w:rFonts w:ascii="Times" w:eastAsia="Times" w:hAnsi="Times" w:cs="Times"/>
-                <w:b/>
-                <w:sz w:val="20"/>
-                <w:szCs w:val="20"/>
-              </w:rPr>
-              <w:t>i see the hairpins as swells rather than dynamics</w:t>
+            <w:proofErr w:type="spellStart"/>
+            <w:r>
+              <w:rPr>
+                <w:rFonts w:ascii="Times" w:eastAsia="Times" w:hAnsi="Times" w:cs="Times"/>
+                <w:b/>
+                <w:sz w:val="20"/>
+                <w:szCs w:val="20"/>
+              </w:rPr>
+              <w:t>i</w:t>
+            </w:r>
+            <w:proofErr w:type="spellEnd"/>
+            <w:r>
+              <w:rPr>
+                <w:rFonts w:ascii="Times" w:eastAsia="Times" w:hAnsi="Times" w:cs="Times"/>
+                <w:b/>
+                <w:sz w:val="20"/>
+                <w:szCs w:val="20"/>
+              </w:rPr>
+              <w:t xml:space="preserve"> see the hairpins as swells rather than dynamics</w:t>
             </w:r>
           </w:p>
         </w:tc>
@@ -1713,14 +1851,25 @@
                 <w:szCs w:val="20"/>
               </w:rPr>
             </w:pPr>
-            <w:r>
-              <w:rPr>
-                <w:rFonts w:ascii="Times" w:eastAsia="Times" w:hAnsi="Times" w:cs="Times"/>
-                <w:b/>
-                <w:sz w:val="20"/>
-                <w:szCs w:val="20"/>
-              </w:rPr>
-              <w:t>i see what you mean about the harmony, but for me the melody is still a traditional 2-2-4 phrase</w:t>
+            <w:proofErr w:type="spellStart"/>
+            <w:r>
+              <w:rPr>
+                <w:rFonts w:ascii="Times" w:eastAsia="Times" w:hAnsi="Times" w:cs="Times"/>
+                <w:b/>
+                <w:sz w:val="20"/>
+                <w:szCs w:val="20"/>
+              </w:rPr>
+              <w:t>i</w:t>
+            </w:r>
+            <w:proofErr w:type="spellEnd"/>
+            <w:r>
+              <w:rPr>
+                <w:rFonts w:ascii="Times" w:eastAsia="Times" w:hAnsi="Times" w:cs="Times"/>
+                <w:b/>
+                <w:sz w:val="20"/>
+                <w:szCs w:val="20"/>
+              </w:rPr>
+              <w:t xml:space="preserve"> see what you mean about the harmony, but for me the melody is still a traditional 2-2-4 phrase</w:t>
             </w:r>
           </w:p>
         </w:tc>
@@ -1797,7 +1946,25 @@
                 <w:sz w:val="20"/>
                 <w:szCs w:val="20"/>
               </w:rPr>
-              <w:t>I saw your notes on these bars, but it doesn’t add (eg. There is no E# and F double sharp in this measure. Do you think you could clarify the tremolo/trill notes in these bars (it’s a little tricky to guess from the audio)</w:t>
+              <w:t>I saw your notes on these bars, but it doesn’t add (</w:t>
+            </w:r>
+            <w:proofErr w:type="spellStart"/>
+            <w:r>
+              <w:rPr>
+                <w:rFonts w:ascii="Times" w:eastAsia="Times" w:hAnsi="Times" w:cs="Times"/>
+                <w:sz w:val="20"/>
+                <w:szCs w:val="20"/>
+              </w:rPr>
+              <w:t>eg.</w:t>
+            </w:r>
+            <w:proofErr w:type="spellEnd"/>
+            <w:r>
+              <w:rPr>
+                <w:rFonts w:ascii="Times" w:eastAsia="Times" w:hAnsi="Times" w:cs="Times"/>
+                <w:sz w:val="20"/>
+                <w:szCs w:val="20"/>
+              </w:rPr>
+              <w:t xml:space="preserve"> There is no E# and F double sharp in this measure. Do you think you could clarify the tremolo/trill notes in these bars (it’s a little tricky to guess from the audio)</w:t>
             </w:r>
           </w:p>
         </w:tc>
@@ -1824,7 +1991,51 @@
                 <w:sz w:val="20"/>
                 <w:szCs w:val="20"/>
               </w:rPr>
-              <w:t>sorry, i meant  2nd half of m.83, not 84</w:t>
+              <w:t xml:space="preserve">sorry, </w:t>
+            </w:r>
+            <w:proofErr w:type="spellStart"/>
+            <w:r>
+              <w:rPr>
+                <w:rFonts w:ascii="Times" w:eastAsia="Times" w:hAnsi="Times" w:cs="Times"/>
+                <w:b/>
+                <w:color w:val="222222"/>
+                <w:sz w:val="20"/>
+                <w:szCs w:val="20"/>
+              </w:rPr>
+              <w:t>i</w:t>
+            </w:r>
+            <w:proofErr w:type="spellEnd"/>
+            <w:r>
+              <w:rPr>
+                <w:rFonts w:ascii="Times" w:eastAsia="Times" w:hAnsi="Times" w:cs="Times"/>
+                <w:b/>
+                <w:color w:val="222222"/>
+                <w:sz w:val="20"/>
+                <w:szCs w:val="20"/>
+              </w:rPr>
+              <w:t xml:space="preserve"> </w:t>
+            </w:r>
+            <w:proofErr w:type="gramStart"/>
+            <w:r>
+              <w:rPr>
+                <w:rFonts w:ascii="Times" w:eastAsia="Times" w:hAnsi="Times" w:cs="Times"/>
+                <w:b/>
+                <w:color w:val="222222"/>
+                <w:sz w:val="20"/>
+                <w:szCs w:val="20"/>
+              </w:rPr>
+              <w:t>meant  2</w:t>
+            </w:r>
+            <w:proofErr w:type="gramEnd"/>
+            <w:r>
+              <w:rPr>
+                <w:rFonts w:ascii="Times" w:eastAsia="Times" w:hAnsi="Times" w:cs="Times"/>
+                <w:b/>
+                <w:color w:val="222222"/>
+                <w:sz w:val="20"/>
+                <w:szCs w:val="20"/>
+              </w:rPr>
+              <w:t>nd half of m.83, not 84</w:t>
             </w:r>
           </w:p>
         </w:tc>
@@ -2326,7 +2537,23 @@
           <w:rFonts w:ascii="Helvetica Neue" w:eastAsia="Helvetica Neue" w:hAnsi="Helvetica Neue" w:cs="Helvetica Neue"/>
           <w:color w:val="222222"/>
         </w:rPr>
-        <w:t>M. 56: grace notes to be written in previous measure, i.e. before the beat. </w:t>
+        <w:t xml:space="preserve">M. 56: grace notes to be written in previous measure, </w:t>
+      </w:r>
+      <w:proofErr w:type="gramStart"/>
+      <w:r>
+        <w:rPr>
+          <w:rFonts w:ascii="Helvetica Neue" w:eastAsia="Helvetica Neue" w:hAnsi="Helvetica Neue" w:cs="Helvetica Neue"/>
+          <w:color w:val="222222"/>
+        </w:rPr>
+        <w:t>i.e.</w:t>
+      </w:r>
+      <w:proofErr w:type="gramEnd"/>
+      <w:r>
+        <w:rPr>
+          <w:rFonts w:ascii="Helvetica Neue" w:eastAsia="Helvetica Neue" w:hAnsi="Helvetica Neue" w:cs="Helvetica Neue"/>
+          <w:color w:val="222222"/>
+        </w:rPr>
+        <w:t xml:space="preserve"> before the beat. </w:t>
       </w:r>
       <w:r>
         <w:rPr>
@@ -3136,15 +3363,7 @@
                 <w:sz w:val="20"/>
                 <w:szCs w:val="20"/>
               </w:rPr>
-              <w:t>Missing dynamic markings throughout</w:t>
-            </w:r>
-            <w:r>
-              <w:rPr>
-                <w:rFonts w:ascii="Times" w:eastAsia="Times" w:hAnsi="Times" w:cs="Times"/>
-                <w:sz w:val="20"/>
-                <w:szCs w:val="20"/>
-              </w:rPr>
-              <w:t xml:space="preserve"> the piece</w:t>
+              <w:t>Missing dynamic markings throughout the piece</w:t>
             </w:r>
           </w:p>
         </w:tc>
@@ -3347,6 +3566,209 @@
                 <w:szCs w:val="20"/>
               </w:rPr>
               <w:t xml:space="preserve">? </w:t>
+            </w:r>
+          </w:p>
+        </w:tc>
+        <w:tc>
+          <w:tcPr>
+            <w:tcW w:w="1370" w:type="dxa"/>
+          </w:tcPr>
+          <w:p>
+            <w:pPr>
+              <w:jc w:val="center"/>
+              <w:rPr>
+                <w:rFonts w:ascii="Times" w:eastAsia="Times" w:hAnsi="Times" w:cs="Times"/>
+                <w:b/>
+                <w:sz w:val="20"/>
+                <w:szCs w:val="20"/>
+              </w:rPr>
+            </w:pPr>
+          </w:p>
+        </w:tc>
+      </w:tr>
+      <w:tr>
+        <w:trPr>
+          <w:trHeight w:val="350"/>
+        </w:trPr>
+        <w:tc>
+          <w:tcPr>
+            <w:tcW w:w="1782" w:type="dxa"/>
+            <w:vMerge/>
+            <w:vAlign w:val="center"/>
+          </w:tcPr>
+          <w:p>
+            <w:pPr>
+              <w:jc w:val="center"/>
+              <w:rPr>
+                <w:rFonts w:ascii="Times" w:eastAsia="Times" w:hAnsi="Times" w:cs="Times"/>
+                <w:b/>
+                <w:sz w:val="20"/>
+                <w:szCs w:val="20"/>
+              </w:rPr>
+            </w:pPr>
+          </w:p>
+        </w:tc>
+        <w:tc>
+          <w:tcPr>
+            <w:tcW w:w="917" w:type="dxa"/>
+          </w:tcPr>
+          <w:p>
+            <w:pPr>
+              <w:jc w:val="center"/>
+              <w:rPr>
+                <w:rFonts w:ascii="Times" w:eastAsia="Times" w:hAnsi="Times" w:cs="Times"/>
+                <w:sz w:val="20"/>
+                <w:szCs w:val="20"/>
+              </w:rPr>
+            </w:pPr>
+            <w:r>
+              <w:rPr>
+                <w:rFonts w:ascii="Times" w:eastAsia="Times" w:hAnsi="Times" w:cs="Times"/>
+                <w:sz w:val="20"/>
+                <w:szCs w:val="20"/>
+              </w:rPr>
+              <w:t>36</w:t>
+            </w:r>
+          </w:p>
+        </w:tc>
+        <w:tc>
+          <w:tcPr>
+            <w:tcW w:w="5016" w:type="dxa"/>
+          </w:tcPr>
+          <w:p>
+            <w:pPr>
+              <w:jc w:val="center"/>
+              <w:rPr>
+                <w:rFonts w:ascii="Times" w:eastAsia="Times" w:hAnsi="Times" w:cs="Times"/>
+                <w:sz w:val="20"/>
+                <w:szCs w:val="20"/>
+              </w:rPr>
+            </w:pPr>
+            <w:r>
+              <w:rPr>
+                <w:rFonts w:ascii="Times" w:eastAsia="Times" w:hAnsi="Times" w:cs="Times"/>
+                <w:sz w:val="20"/>
+                <w:szCs w:val="20"/>
+              </w:rPr>
+              <w:t xml:space="preserve">We decided to change the triple triplets into a nonuplet (9) so it looks cleaner, are you okay with this?  </w:t>
+            </w:r>
+          </w:p>
+        </w:tc>
+        <w:tc>
+          <w:tcPr>
+            <w:tcW w:w="1370" w:type="dxa"/>
+          </w:tcPr>
+          <w:p>
+            <w:pPr>
+              <w:jc w:val="center"/>
+              <w:rPr>
+                <w:rFonts w:ascii="Times" w:eastAsia="Times" w:hAnsi="Times" w:cs="Times"/>
+                <w:b/>
+                <w:sz w:val="20"/>
+                <w:szCs w:val="20"/>
+              </w:rPr>
+            </w:pPr>
+          </w:p>
+        </w:tc>
+      </w:tr>
+      <w:tr>
+        <w:trPr>
+          <w:trHeight w:val="350"/>
+        </w:trPr>
+        <w:tc>
+          <w:tcPr>
+            <w:tcW w:w="1782" w:type="dxa"/>
+            <w:vMerge/>
+            <w:vAlign w:val="center"/>
+          </w:tcPr>
+          <w:p>
+            <w:pPr>
+              <w:jc w:val="center"/>
+              <w:rPr>
+                <w:rFonts w:ascii="Times" w:eastAsia="Times" w:hAnsi="Times" w:cs="Times"/>
+                <w:b/>
+                <w:sz w:val="20"/>
+                <w:szCs w:val="20"/>
+              </w:rPr>
+            </w:pPr>
+          </w:p>
+        </w:tc>
+        <w:tc>
+          <w:tcPr>
+            <w:tcW w:w="917" w:type="dxa"/>
+          </w:tcPr>
+          <w:p>
+            <w:pPr>
+              <w:jc w:val="center"/>
+              <w:rPr>
+                <w:rFonts w:ascii="Times" w:eastAsia="Times" w:hAnsi="Times" w:cs="Times"/>
+                <w:sz w:val="20"/>
+                <w:szCs w:val="20"/>
+              </w:rPr>
+            </w:pPr>
+            <w:r>
+              <w:rPr>
+                <w:rFonts w:ascii="Times" w:eastAsia="Times" w:hAnsi="Times" w:cs="Times"/>
+                <w:sz w:val="20"/>
+                <w:szCs w:val="20"/>
+              </w:rPr>
+              <w:t>42</w:t>
+            </w:r>
+          </w:p>
+        </w:tc>
+        <w:tc>
+          <w:tcPr>
+            <w:tcW w:w="5016" w:type="dxa"/>
+          </w:tcPr>
+          <w:p>
+            <w:pPr>
+              <w:jc w:val="center"/>
+              <w:rPr>
+                <w:rFonts w:ascii="Times" w:eastAsia="Times" w:hAnsi="Times" w:cs="Times"/>
+                <w:sz w:val="20"/>
+                <w:szCs w:val="20"/>
+              </w:rPr>
+            </w:pPr>
+            <w:r>
+              <w:rPr>
+                <w:rFonts w:ascii="Times" w:eastAsia="Times" w:hAnsi="Times" w:cs="Times"/>
+                <w:sz w:val="20"/>
+                <w:szCs w:val="20"/>
+              </w:rPr>
+              <w:t>Changed the A to G# to a 2</w:t>
+            </w:r>
+            <w:r>
+              <w:rPr>
+                <w:rFonts w:ascii="Times" w:eastAsia="Times" w:hAnsi="Times" w:cs="Times"/>
+                <w:sz w:val="20"/>
+                <w:szCs w:val="20"/>
+                <w:vertAlign w:val="superscript"/>
+              </w:rPr>
+              <w:t>nd</w:t>
+            </w:r>
+            <w:r>
+              <w:rPr>
+                <w:rFonts w:ascii="Times" w:eastAsia="Times" w:hAnsi="Times" w:cs="Times"/>
+                <w:sz w:val="20"/>
+                <w:szCs w:val="20"/>
+              </w:rPr>
+              <w:t xml:space="preserve"> voicing for </w:t>
+            </w:r>
+            <w:r>
+              <w:rPr>
+                <w:rFonts w:ascii="Times" w:eastAsia="Times" w:hAnsi="Times" w:cs="Times"/>
+                <w:sz w:val="20"/>
+                <w:szCs w:val="20"/>
+              </w:rPr>
+              <w:t xml:space="preserve">visual </w:t>
+            </w:r>
+            <w:r>
+              <w:rPr>
+                <w:rFonts w:ascii="Times" w:eastAsia="Times" w:hAnsi="Times" w:cs="Times"/>
+                <w:sz w:val="20"/>
+                <w:szCs w:val="20"/>
+              </w:rPr>
+              <w:t xml:space="preserve">clarity, is that alright? </w:t>
             </w:r>
           </w:p>
         </w:tc>
@@ -3734,6 +4156,376 @@
           </w:tcPr>
           <w:p>
             <w:pPr>
+              <w:rPr>
+                <w:rFonts w:ascii="Times" w:eastAsia="Times" w:hAnsi="Times" w:cs="Times"/>
+                <w:b/>
+                <w:sz w:val="20"/>
+                <w:szCs w:val="20"/>
+              </w:rPr>
+            </w:pPr>
+          </w:p>
+        </w:tc>
+      </w:tr>
+    </w:tbl>
+    <w:p>
+      <w:pPr>
+        <w:jc w:val="center"/>
+        <w:rPr>
+          <w:rFonts w:ascii="Times" w:eastAsia="Times" w:hAnsi="Times" w:cs="Times"/>
+          <w:b/>
+        </w:rPr>
+      </w:pPr>
+    </w:p>
+    <w:tbl>
+      <w:tblPr>
+        <w:tblStyle w:val="a0"/>
+        <w:tblW w:w="9085" w:type="dxa"/>
+        <w:tblBorders>
+          <w:top w:val="single" w:sz="4" w:space="0" w:color="000000"/>
+          <w:left w:val="single" w:sz="4" w:space="0" w:color="000000"/>
+          <w:bottom w:val="single" w:sz="4" w:space="0" w:color="000000"/>
+          <w:right w:val="single" w:sz="4" w:space="0" w:color="000000"/>
+          <w:insideH w:val="single" w:sz="4" w:space="0" w:color="000000"/>
+          <w:insideV w:val="single" w:sz="4" w:space="0" w:color="000000"/>
+        </w:tblBorders>
+        <w:tblLayout w:type="fixed"/>
+        <w:tblLook w:val="0400" w:firstRow="0" w:lastRow="0" w:firstColumn="0" w:lastColumn="0" w:noHBand="0" w:noVBand="1"/>
+      </w:tblPr>
+      <w:tblGrid>
+        <w:gridCol w:w="1782"/>
+        <w:gridCol w:w="917"/>
+        <w:gridCol w:w="5016"/>
+        <w:gridCol w:w="1370"/>
+      </w:tblGrid>
+      <w:tr>
+        <w:trPr>
+          <w:trHeight w:val="350"/>
+        </w:trPr>
+        <w:tc>
+          <w:tcPr>
+            <w:tcW w:w="1782" w:type="dxa"/>
+          </w:tcPr>
+          <w:p>
+            <w:pPr>
+              <w:jc w:val="center"/>
+              <w:rPr>
+                <w:rFonts w:ascii="Times" w:eastAsia="Times" w:hAnsi="Times" w:cs="Times"/>
+                <w:b/>
+              </w:rPr>
+            </w:pPr>
+            <w:r>
+              <w:rPr>
+                <w:rFonts w:ascii="Times" w:eastAsia="Times" w:hAnsi="Times" w:cs="Times"/>
+                <w:b/>
+              </w:rPr>
+              <w:t>Work</w:t>
+            </w:r>
+          </w:p>
+        </w:tc>
+        <w:tc>
+          <w:tcPr>
+            <w:tcW w:w="917" w:type="dxa"/>
+          </w:tcPr>
+          <w:p>
+            <w:pPr>
+              <w:jc w:val="center"/>
+              <w:rPr>
+                <w:rFonts w:ascii="Times" w:eastAsia="Times" w:hAnsi="Times" w:cs="Times"/>
+                <w:b/>
+              </w:rPr>
+            </w:pPr>
+            <w:r>
+              <w:rPr>
+                <w:rFonts w:ascii="Times" w:eastAsia="Times" w:hAnsi="Times" w:cs="Times"/>
+                <w:b/>
+              </w:rPr>
+              <w:t>Bar</w:t>
+            </w:r>
+          </w:p>
+        </w:tc>
+        <w:tc>
+          <w:tcPr>
+            <w:tcW w:w="5016" w:type="dxa"/>
+          </w:tcPr>
+          <w:p>
+            <w:pPr>
+              <w:jc w:val="center"/>
+              <w:rPr>
+                <w:rFonts w:ascii="Times" w:eastAsia="Times" w:hAnsi="Times" w:cs="Times"/>
+                <w:b/>
+              </w:rPr>
+            </w:pPr>
+            <w:r>
+              <w:rPr>
+                <w:rFonts w:ascii="Times" w:eastAsia="Times" w:hAnsi="Times" w:cs="Times"/>
+                <w:b/>
+              </w:rPr>
+              <w:t>Issue</w:t>
+            </w:r>
+          </w:p>
+        </w:tc>
+        <w:tc>
+          <w:tcPr>
+            <w:tcW w:w="1370" w:type="dxa"/>
+          </w:tcPr>
+          <w:p>
+            <w:pPr>
+              <w:jc w:val="center"/>
+              <w:rPr>
+                <w:rFonts w:ascii="Times" w:eastAsia="Times" w:hAnsi="Times" w:cs="Times"/>
+                <w:b/>
+              </w:rPr>
+            </w:pPr>
+            <w:r>
+              <w:rPr>
+                <w:rFonts w:ascii="Times" w:eastAsia="Times" w:hAnsi="Times" w:cs="Times"/>
+                <w:b/>
+              </w:rPr>
+              <w:t>Answer</w:t>
+            </w:r>
+          </w:p>
+        </w:tc>
+      </w:tr>
+      <w:tr>
+        <w:trPr>
+          <w:trHeight w:val="350"/>
+        </w:trPr>
+        <w:tc>
+          <w:tcPr>
+            <w:tcW w:w="1782" w:type="dxa"/>
+            <w:vMerge w:val="restart"/>
+            <w:vAlign w:val="center"/>
+          </w:tcPr>
+          <w:p>
+            <w:pPr>
+              <w:jc w:val="center"/>
+              <w:rPr>
+                <w:rFonts w:ascii="Times" w:eastAsia="Times" w:hAnsi="Times" w:cs="Times"/>
+                <w:b/>
+                <w:sz w:val="20"/>
+                <w:szCs w:val="20"/>
+              </w:rPr>
+            </w:pPr>
+            <w:r>
+              <w:rPr>
+                <w:rFonts w:ascii="Times" w:eastAsia="Times" w:hAnsi="Times" w:cs="Times"/>
+                <w:b/>
+                <w:sz w:val="20"/>
+                <w:szCs w:val="20"/>
+              </w:rPr>
+              <w:t>Prelude After Bach</w:t>
+            </w:r>
+          </w:p>
+        </w:tc>
+        <w:tc>
+          <w:tcPr>
+            <w:tcW w:w="917" w:type="dxa"/>
+          </w:tcPr>
+          <w:p>
+            <w:pPr>
+              <w:jc w:val="center"/>
+              <w:rPr>
+                <w:rFonts w:ascii="Times" w:eastAsia="Times" w:hAnsi="Times" w:cs="Times"/>
+                <w:sz w:val="20"/>
+                <w:szCs w:val="20"/>
+              </w:rPr>
+            </w:pPr>
+            <w:r>
+              <w:rPr>
+                <w:rFonts w:ascii="Times" w:eastAsia="Times" w:hAnsi="Times" w:cs="Times"/>
+                <w:sz w:val="20"/>
+                <w:szCs w:val="20"/>
+              </w:rPr>
+              <w:t>All</w:t>
+            </w:r>
+          </w:p>
+        </w:tc>
+        <w:tc>
+          <w:tcPr>
+            <w:tcW w:w="5016" w:type="dxa"/>
+          </w:tcPr>
+          <w:p>
+            <w:pPr>
+              <w:jc w:val="center"/>
+              <w:rPr>
+                <w:rFonts w:ascii="Times" w:eastAsia="Times" w:hAnsi="Times" w:cs="Times"/>
+                <w:sz w:val="20"/>
+                <w:szCs w:val="20"/>
+              </w:rPr>
+            </w:pPr>
+            <w:r>
+              <w:rPr>
+                <w:rFonts w:ascii="Times" w:eastAsia="Times" w:hAnsi="Times" w:cs="Times"/>
+                <w:sz w:val="20"/>
+                <w:szCs w:val="20"/>
+              </w:rPr>
+              <w:t xml:space="preserve">Is the piece titled “Prelude After Bach” or “Fantasy </w:t>
+            </w:r>
+            <w:proofErr w:type="spellStart"/>
+            <w:r>
+              <w:rPr>
+                <w:rFonts w:ascii="Times" w:eastAsia="Times" w:hAnsi="Times" w:cs="Times"/>
+                <w:sz w:val="20"/>
+                <w:szCs w:val="20"/>
+              </w:rPr>
+              <w:t>asfter</w:t>
+            </w:r>
+            <w:proofErr w:type="spellEnd"/>
+            <w:r>
+              <w:rPr>
+                <w:rFonts w:ascii="Times" w:eastAsia="Times" w:hAnsi="Times" w:cs="Times"/>
+                <w:sz w:val="20"/>
+                <w:szCs w:val="20"/>
+              </w:rPr>
+              <w:t xml:space="preserve"> Bach”? </w:t>
+            </w:r>
+          </w:p>
+        </w:tc>
+        <w:tc>
+          <w:tcPr>
+            <w:tcW w:w="1370" w:type="dxa"/>
+          </w:tcPr>
+          <w:p>
+            <w:pPr>
+              <w:jc w:val="center"/>
+              <w:rPr>
+                <w:rFonts w:ascii="Times" w:eastAsia="Times" w:hAnsi="Times" w:cs="Times"/>
+                <w:b/>
+                <w:sz w:val="20"/>
+                <w:szCs w:val="20"/>
+              </w:rPr>
+            </w:pPr>
+          </w:p>
+        </w:tc>
+      </w:tr>
+      <w:tr>
+        <w:trPr>
+          <w:trHeight w:val="350"/>
+        </w:trPr>
+        <w:tc>
+          <w:tcPr>
+            <w:tcW w:w="1782" w:type="dxa"/>
+            <w:vMerge/>
+            <w:vAlign w:val="center"/>
+          </w:tcPr>
+          <w:p>
+            <w:pPr>
+              <w:jc w:val="center"/>
+              <w:rPr>
+                <w:rFonts w:ascii="Times" w:eastAsia="Times" w:hAnsi="Times" w:cs="Times"/>
+                <w:b/>
+                <w:sz w:val="20"/>
+                <w:szCs w:val="20"/>
+              </w:rPr>
+            </w:pPr>
+          </w:p>
+        </w:tc>
+        <w:tc>
+          <w:tcPr>
+            <w:tcW w:w="917" w:type="dxa"/>
+          </w:tcPr>
+          <w:p>
+            <w:pPr>
+              <w:jc w:val="center"/>
+              <w:rPr>
+                <w:rFonts w:ascii="Times" w:eastAsia="Times" w:hAnsi="Times" w:cs="Times"/>
+                <w:sz w:val="20"/>
+                <w:szCs w:val="20"/>
+              </w:rPr>
+            </w:pPr>
+          </w:p>
+        </w:tc>
+        <w:tc>
+          <w:tcPr>
+            <w:tcW w:w="5016" w:type="dxa"/>
+          </w:tcPr>
+          <w:p>
+            <w:pPr>
+              <w:jc w:val="center"/>
+              <w:rPr>
+                <w:rFonts w:ascii="Times" w:eastAsia="Times" w:hAnsi="Times" w:cs="Times"/>
+                <w:sz w:val="20"/>
+                <w:szCs w:val="20"/>
+              </w:rPr>
+            </w:pPr>
+          </w:p>
+        </w:tc>
+        <w:tc>
+          <w:tcPr>
+            <w:tcW w:w="1370" w:type="dxa"/>
+          </w:tcPr>
+          <w:p>
+            <w:pPr>
+              <w:jc w:val="center"/>
+              <w:rPr>
+                <w:rFonts w:ascii="Times" w:eastAsia="Times" w:hAnsi="Times" w:cs="Times"/>
+                <w:b/>
+                <w:sz w:val="20"/>
+                <w:szCs w:val="20"/>
+              </w:rPr>
+            </w:pPr>
+          </w:p>
+        </w:tc>
+      </w:tr>
+      <w:tr>
+        <w:trPr>
+          <w:trHeight w:val="350"/>
+        </w:trPr>
+        <w:tc>
+          <w:tcPr>
+            <w:tcW w:w="1782" w:type="dxa"/>
+            <w:vMerge/>
+            <w:vAlign w:val="center"/>
+          </w:tcPr>
+          <w:p>
+            <w:pPr>
+              <w:jc w:val="center"/>
+              <w:rPr>
+                <w:rFonts w:ascii="Times" w:eastAsia="Times" w:hAnsi="Times" w:cs="Times"/>
+                <w:b/>
+                <w:sz w:val="20"/>
+                <w:szCs w:val="20"/>
+              </w:rPr>
+            </w:pPr>
+          </w:p>
+        </w:tc>
+        <w:tc>
+          <w:tcPr>
+            <w:tcW w:w="917" w:type="dxa"/>
+          </w:tcPr>
+          <w:p>
+            <w:pPr>
+              <w:jc w:val="center"/>
+              <w:rPr>
+                <w:rFonts w:ascii="Times" w:eastAsia="Times" w:hAnsi="Times" w:cs="Times"/>
+                <w:sz w:val="20"/>
+                <w:szCs w:val="20"/>
+              </w:rPr>
+            </w:pPr>
+          </w:p>
+        </w:tc>
+        <w:tc>
+          <w:tcPr>
+            <w:tcW w:w="5016" w:type="dxa"/>
+          </w:tcPr>
+          <w:p>
+            <w:pPr>
+              <w:jc w:val="center"/>
+              <w:rPr>
+                <w:rFonts w:ascii="Times" w:eastAsia="Times" w:hAnsi="Times" w:cs="Times"/>
+                <w:sz w:val="20"/>
+                <w:szCs w:val="20"/>
+              </w:rPr>
+            </w:pPr>
+          </w:p>
+        </w:tc>
+        <w:tc>
+          <w:tcPr>
+            <w:tcW w:w="1370" w:type="dxa"/>
+          </w:tcPr>
+          <w:p>
+            <w:pPr>
+              <w:jc w:val="center"/>
               <w:rPr>
                 <w:rFonts w:ascii="Times" w:eastAsia="Times" w:hAnsi="Times" w:cs="Times"/>
                 <w:b/>

</xml_diff>

<commit_message>
edited triplets in fantasy after mozart v3, did a round of edits for prelude after bach v1, edited errata doc
</commit_message>
<xml_diff>
--- a/2 Proof Reading and Review/LI Piano Pieces Errata.docx
+++ b/2 Proof Reading and Review/LI Piano Pieces Errata.docx
@@ -373,25 +373,14 @@
                 <w:szCs w:val="20"/>
               </w:rPr>
             </w:pPr>
-            <w:proofErr w:type="spellStart"/>
-            <w:r>
-              <w:rPr>
-                <w:rFonts w:ascii="Times" w:eastAsia="Times" w:hAnsi="Times" w:cs="Times"/>
-                <w:b/>
-                <w:sz w:val="20"/>
-                <w:szCs w:val="20"/>
-              </w:rPr>
-              <w:t>i’ll</w:t>
-            </w:r>
-            <w:proofErr w:type="spellEnd"/>
-            <w:r>
-              <w:rPr>
-                <w:rFonts w:ascii="Times" w:eastAsia="Times" w:hAnsi="Times" w:cs="Times"/>
-                <w:b/>
-                <w:sz w:val="20"/>
-                <w:szCs w:val="20"/>
-              </w:rPr>
-              <w:t xml:space="preserve"> let the pianist decide :) </w:t>
+            <w:r>
+              <w:rPr>
+                <w:rFonts w:ascii="Times" w:eastAsia="Times" w:hAnsi="Times" w:cs="Times"/>
+                <w:b/>
+                <w:sz w:val="20"/>
+                <w:szCs w:val="20"/>
+              </w:rPr>
+              <w:t xml:space="preserve">i’ll let the pianist decide :) </w:t>
             </w:r>
           </w:p>
         </w:tc>
@@ -468,25 +457,7 @@
                 <w:sz w:val="20"/>
                 <w:szCs w:val="20"/>
               </w:rPr>
-              <w:t xml:space="preserve">I’ve made all tempo markings in the tempo marking style. </w:t>
-            </w:r>
-            <w:proofErr w:type="gramStart"/>
-            <w:r>
-              <w:rPr>
-                <w:rFonts w:ascii="Times" w:eastAsia="Times" w:hAnsi="Times" w:cs="Times"/>
-                <w:sz w:val="20"/>
-                <w:szCs w:val="20"/>
-              </w:rPr>
-              <w:t>I.e.</w:t>
-            </w:r>
-            <w:proofErr w:type="gramEnd"/>
-            <w:r>
-              <w:rPr>
-                <w:rFonts w:ascii="Times" w:eastAsia="Times" w:hAnsi="Times" w:cs="Times"/>
-                <w:sz w:val="20"/>
-                <w:szCs w:val="20"/>
-              </w:rPr>
-              <w:t xml:space="preserve"> Bold, on the top of the stave, as opposed to in the center. This is a stylistic choice – you see this more often in today’s scores, whereas the italicized tempo is in romantic period scores. Are you okay with this, or would you prefer the older way? I could also go halfway and make it bold AND italicized – might be fun!)</w:t>
+              <w:t>I’ve made all tempo markings in the tempo marking style. I.e. Bold, on the top of the stave, as opposed to in the center. This is a stylistic choice – you see this more often in today’s scores, whereas the italicized tempo is in romantic period scores. Are you okay with this, or would you prefer the older way? I could also go halfway and make it bold AND italicized – might be fun!)</w:t>
             </w:r>
           </w:p>
         </w:tc>
@@ -511,27 +482,7 @@
                 <w:sz w:val="20"/>
                 <w:szCs w:val="20"/>
               </w:rPr>
-              <w:t xml:space="preserve">Yes, let’s go halfway and do it </w:t>
-            </w:r>
-            <w:proofErr w:type="spellStart"/>
-            <w:r>
-              <w:rPr>
-                <w:rFonts w:ascii="Times" w:eastAsia="Times" w:hAnsi="Times" w:cs="Times"/>
-                <w:b/>
-                <w:sz w:val="20"/>
-                <w:szCs w:val="20"/>
-              </w:rPr>
-              <w:t>bold+italicised</w:t>
-            </w:r>
-            <w:proofErr w:type="spellEnd"/>
-            <w:r>
-              <w:rPr>
-                <w:rFonts w:ascii="Times" w:eastAsia="Times" w:hAnsi="Times" w:cs="Times"/>
-                <w:b/>
-                <w:sz w:val="20"/>
-                <w:szCs w:val="20"/>
-              </w:rPr>
-              <w:t>!</w:t>
+              <w:t>Yes, let’s go halfway and do it bold+italicised!</w:t>
             </w:r>
           </w:p>
         </w:tc>
@@ -812,27 +763,8 @@
                 <w:sz w:val="20"/>
                 <w:szCs w:val="20"/>
               </w:rPr>
-              <w:t xml:space="preserve">Do you have a specific ending dynamic for this </w:t>
-            </w:r>
-            <w:proofErr w:type="gramStart"/>
-            <w:r>
-              <w:rPr>
-                <w:rFonts w:ascii="Times" w:eastAsia="Times" w:hAnsi="Times" w:cs="Times"/>
-                <w:sz w:val="20"/>
-                <w:szCs w:val="20"/>
-              </w:rPr>
-              <w:t>dim.</w:t>
-            </w:r>
-            <w:proofErr w:type="gramEnd"/>
-            <w:r>
-              <w:rPr>
-                <w:rFonts w:ascii="Times" w:eastAsia="Times" w:hAnsi="Times" w:cs="Times"/>
-                <w:sz w:val="20"/>
-                <w:szCs w:val="20"/>
-              </w:rPr>
-              <w:t xml:space="preserve"> before we return to </w:t>
-            </w:r>
-            <w:proofErr w:type="spellStart"/>
+              <w:t xml:space="preserve">Do you have a specific ending dynamic for this dim. before we return to </w:t>
+            </w:r>
             <w:r>
               <w:rPr>
                 <w:rFonts w:ascii="Times" w:eastAsia="Times" w:hAnsi="Times" w:cs="Times"/>
@@ -843,32 +775,13 @@
               </w:rPr>
               <w:t>mp</w:t>
             </w:r>
-            <w:proofErr w:type="spellEnd"/>
-            <w:r>
-              <w:rPr>
-                <w:rFonts w:ascii="Times" w:eastAsia="Times" w:hAnsi="Times" w:cs="Times"/>
-                <w:sz w:val="20"/>
-                <w:szCs w:val="20"/>
-              </w:rPr>
-              <w:t xml:space="preserve"> in the next measure? Btw, we don’t have to be this specific either – it’s up to you and how much you prefer to leave to the performer! </w:t>
-            </w:r>
-            <w:proofErr w:type="gramStart"/>
-            <w:r>
-              <w:rPr>
-                <w:rFonts w:ascii="Times" w:eastAsia="Times" w:hAnsi="Times" w:cs="Times"/>
-                <w:sz w:val="20"/>
-                <w:szCs w:val="20"/>
-              </w:rPr>
-              <w:t>However</w:t>
-            </w:r>
-            <w:proofErr w:type="gramEnd"/>
-            <w:r>
-              <w:rPr>
-                <w:rFonts w:ascii="Times" w:eastAsia="Times" w:hAnsi="Times" w:cs="Times"/>
-                <w:sz w:val="20"/>
-                <w:szCs w:val="20"/>
-              </w:rPr>
-              <w:t xml:space="preserve"> if you do want to make it very soft (let’s say like </w:t>
+            <w:r>
+              <w:rPr>
+                <w:rFonts w:ascii="Times" w:eastAsia="Times" w:hAnsi="Times" w:cs="Times"/>
+                <w:sz w:val="20"/>
+                <w:szCs w:val="20"/>
+              </w:rPr>
+              <w:t xml:space="preserve"> in the next measure? Btw, we don’t have to be this specific either – it’s up to you and how much you prefer to leave to the performer! However if you do want to make it very soft (let’s say like </w:t>
             </w:r>
             <w:r>
               <w:rPr>
@@ -888,7 +801,6 @@
               </w:rPr>
               <w:t xml:space="preserve"> or </w:t>
             </w:r>
-            <w:proofErr w:type="spellStart"/>
             <w:r>
               <w:rPr>
                 <w:rFonts w:ascii="Times" w:eastAsia="Times" w:hAnsi="Times" w:cs="Times"/>
@@ -899,7 +811,6 @@
               </w:rPr>
               <w:t>ppp</w:t>
             </w:r>
-            <w:proofErr w:type="spellEnd"/>
             <w:r>
               <w:rPr>
                 <w:rFonts w:ascii="Times" w:eastAsia="Times" w:hAnsi="Times" w:cs="Times"/>
@@ -908,7 +819,6 @@
               </w:rPr>
               <w:t xml:space="preserve"> sub., then maybe the </w:t>
             </w:r>
-            <w:proofErr w:type="spellStart"/>
             <w:r>
               <w:rPr>
                 <w:rFonts w:ascii="Times" w:eastAsia="Times" w:hAnsi="Times" w:cs="Times"/>
@@ -919,7 +829,6 @@
               </w:rPr>
               <w:t>mp</w:t>
             </w:r>
-            <w:proofErr w:type="spellEnd"/>
             <w:r>
               <w:rPr>
                 <w:rFonts w:ascii="Times" w:eastAsia="Times" w:hAnsi="Times" w:cs="Times"/>
@@ -1028,43 +937,7 @@
                 <w:sz w:val="20"/>
                 <w:szCs w:val="20"/>
               </w:rPr>
-              <w:t xml:space="preserve">Perhaps we can have an ending dynamic for the hairpin </w:t>
-            </w:r>
-            <w:proofErr w:type="spellStart"/>
-            <w:r>
-              <w:rPr>
-                <w:rFonts w:ascii="Times" w:eastAsia="Times" w:hAnsi="Times" w:cs="Times"/>
-                <w:sz w:val="20"/>
-                <w:szCs w:val="20"/>
-              </w:rPr>
-              <w:t>cresc</w:t>
-            </w:r>
-            <w:proofErr w:type="spellEnd"/>
-            <w:r>
-              <w:rPr>
-                <w:rFonts w:ascii="Times" w:eastAsia="Times" w:hAnsi="Times" w:cs="Times"/>
-                <w:sz w:val="20"/>
-                <w:szCs w:val="20"/>
-              </w:rPr>
-              <w:t xml:space="preserve">. in m. 47? From the recording it seems that you go louder, and then start the next bar a little softer before </w:t>
-            </w:r>
-            <w:proofErr w:type="spellStart"/>
-            <w:r>
-              <w:rPr>
-                <w:rFonts w:ascii="Times" w:eastAsia="Times" w:hAnsi="Times" w:cs="Times"/>
-                <w:sz w:val="20"/>
-                <w:szCs w:val="20"/>
-              </w:rPr>
-              <w:t>cressc</w:t>
-            </w:r>
-            <w:proofErr w:type="spellEnd"/>
-            <w:r>
-              <w:rPr>
-                <w:rFonts w:ascii="Times" w:eastAsia="Times" w:hAnsi="Times" w:cs="Times"/>
-                <w:sz w:val="20"/>
-                <w:szCs w:val="20"/>
-              </w:rPr>
-              <w:t>. again.</w:t>
+              <w:t>Perhaps we can have an ending dynamic for the hairpin cresc. in m. 47? From the recording it seems that you go louder, and then start the next bar a little softer before cressc. again.</w:t>
             </w:r>
           </w:p>
         </w:tc>
@@ -1082,25 +955,14 @@
                 <w:szCs w:val="20"/>
               </w:rPr>
             </w:pPr>
-            <w:proofErr w:type="spellStart"/>
-            <w:r>
-              <w:rPr>
-                <w:rFonts w:ascii="Times" w:eastAsia="Times" w:hAnsi="Times" w:cs="Times"/>
-                <w:b/>
-                <w:sz w:val="20"/>
-                <w:szCs w:val="20"/>
-              </w:rPr>
-              <w:t>i</w:t>
-            </w:r>
-            <w:proofErr w:type="spellEnd"/>
-            <w:r>
-              <w:rPr>
-                <w:rFonts w:ascii="Times" w:eastAsia="Times" w:hAnsi="Times" w:cs="Times"/>
-                <w:b/>
-                <w:sz w:val="20"/>
-                <w:szCs w:val="20"/>
-              </w:rPr>
-              <w:t xml:space="preserve"> see the hairpins as swells rather than dynamics</w:t>
+            <w:r>
+              <w:rPr>
+                <w:rFonts w:ascii="Times" w:eastAsia="Times" w:hAnsi="Times" w:cs="Times"/>
+                <w:b/>
+                <w:sz w:val="20"/>
+                <w:szCs w:val="20"/>
+              </w:rPr>
+              <w:t>i see the hairpins as swells rather than dynamics</w:t>
             </w:r>
           </w:p>
         </w:tc>
@@ -1851,25 +1713,14 @@
                 <w:szCs w:val="20"/>
               </w:rPr>
             </w:pPr>
-            <w:proofErr w:type="spellStart"/>
-            <w:r>
-              <w:rPr>
-                <w:rFonts w:ascii="Times" w:eastAsia="Times" w:hAnsi="Times" w:cs="Times"/>
-                <w:b/>
-                <w:sz w:val="20"/>
-                <w:szCs w:val="20"/>
-              </w:rPr>
-              <w:t>i</w:t>
-            </w:r>
-            <w:proofErr w:type="spellEnd"/>
-            <w:r>
-              <w:rPr>
-                <w:rFonts w:ascii="Times" w:eastAsia="Times" w:hAnsi="Times" w:cs="Times"/>
-                <w:b/>
-                <w:sz w:val="20"/>
-                <w:szCs w:val="20"/>
-              </w:rPr>
-              <w:t xml:space="preserve"> see what you mean about the harmony, but for me the melody is still a traditional 2-2-4 phrase</w:t>
+            <w:r>
+              <w:rPr>
+                <w:rFonts w:ascii="Times" w:eastAsia="Times" w:hAnsi="Times" w:cs="Times"/>
+                <w:b/>
+                <w:sz w:val="20"/>
+                <w:szCs w:val="20"/>
+              </w:rPr>
+              <w:t>i see what you mean about the harmony, but for me the melody is still a traditional 2-2-4 phrase</w:t>
             </w:r>
           </w:p>
         </w:tc>
@@ -1946,25 +1797,7 @@
                 <w:sz w:val="20"/>
                 <w:szCs w:val="20"/>
               </w:rPr>
-              <w:t>I saw your notes on these bars, but it doesn’t add (</w:t>
-            </w:r>
-            <w:proofErr w:type="spellStart"/>
-            <w:r>
-              <w:rPr>
-                <w:rFonts w:ascii="Times" w:eastAsia="Times" w:hAnsi="Times" w:cs="Times"/>
-                <w:sz w:val="20"/>
-                <w:szCs w:val="20"/>
-              </w:rPr>
-              <w:t>eg.</w:t>
-            </w:r>
-            <w:proofErr w:type="spellEnd"/>
-            <w:r>
-              <w:rPr>
-                <w:rFonts w:ascii="Times" w:eastAsia="Times" w:hAnsi="Times" w:cs="Times"/>
-                <w:sz w:val="20"/>
-                <w:szCs w:val="20"/>
-              </w:rPr>
-              <w:t xml:space="preserve"> There is no E# and F double sharp in this measure. Do you think you could clarify the tremolo/trill notes in these bars (it’s a little tricky to guess from the audio)</w:t>
+              <w:t>I saw your notes on these bars, but it doesn’t add (eg. There is no E# and F double sharp in this measure. Do you think you could clarify the tremolo/trill notes in these bars (it’s a little tricky to guess from the audio)</w:t>
             </w:r>
           </w:p>
         </w:tc>
@@ -1991,51 +1824,7 @@
                 <w:sz w:val="20"/>
                 <w:szCs w:val="20"/>
               </w:rPr>
-              <w:t xml:space="preserve">sorry, </w:t>
-            </w:r>
-            <w:proofErr w:type="spellStart"/>
-            <w:r>
-              <w:rPr>
-                <w:rFonts w:ascii="Times" w:eastAsia="Times" w:hAnsi="Times" w:cs="Times"/>
-                <w:b/>
-                <w:color w:val="222222"/>
-                <w:sz w:val="20"/>
-                <w:szCs w:val="20"/>
-              </w:rPr>
-              <w:t>i</w:t>
-            </w:r>
-            <w:proofErr w:type="spellEnd"/>
-            <w:r>
-              <w:rPr>
-                <w:rFonts w:ascii="Times" w:eastAsia="Times" w:hAnsi="Times" w:cs="Times"/>
-                <w:b/>
-                <w:color w:val="222222"/>
-                <w:sz w:val="20"/>
-                <w:szCs w:val="20"/>
-              </w:rPr>
-              <w:t xml:space="preserve"> </w:t>
-            </w:r>
-            <w:proofErr w:type="gramStart"/>
-            <w:r>
-              <w:rPr>
-                <w:rFonts w:ascii="Times" w:eastAsia="Times" w:hAnsi="Times" w:cs="Times"/>
-                <w:b/>
-                <w:color w:val="222222"/>
-                <w:sz w:val="20"/>
-                <w:szCs w:val="20"/>
-              </w:rPr>
-              <w:t>meant  2</w:t>
-            </w:r>
-            <w:proofErr w:type="gramEnd"/>
-            <w:r>
-              <w:rPr>
-                <w:rFonts w:ascii="Times" w:eastAsia="Times" w:hAnsi="Times" w:cs="Times"/>
-                <w:b/>
-                <w:color w:val="222222"/>
-                <w:sz w:val="20"/>
-                <w:szCs w:val="20"/>
-              </w:rPr>
-              <w:t>nd half of m.83, not 84</w:t>
+              <w:t>sorry, i meant  2nd half of m.83, not 84</w:t>
             </w:r>
           </w:p>
         </w:tc>
@@ -2537,23 +2326,7 @@
           <w:rFonts w:ascii="Helvetica Neue" w:eastAsia="Helvetica Neue" w:hAnsi="Helvetica Neue" w:cs="Helvetica Neue"/>
           <w:color w:val="222222"/>
         </w:rPr>
-        <w:t xml:space="preserve">M. 56: grace notes to be written in previous measure, </w:t>
-      </w:r>
-      <w:proofErr w:type="gramStart"/>
-      <w:r>
-        <w:rPr>
-          <w:rFonts w:ascii="Helvetica Neue" w:eastAsia="Helvetica Neue" w:hAnsi="Helvetica Neue" w:cs="Helvetica Neue"/>
-          <w:color w:val="222222"/>
-        </w:rPr>
-        <w:t>i.e.</w:t>
-      </w:r>
-      <w:proofErr w:type="gramEnd"/>
-      <w:r>
-        <w:rPr>
-          <w:rFonts w:ascii="Helvetica Neue" w:eastAsia="Helvetica Neue" w:hAnsi="Helvetica Neue" w:cs="Helvetica Neue"/>
-          <w:color w:val="222222"/>
-        </w:rPr>
-        <w:t xml:space="preserve"> before the beat. </w:t>
+        <w:t>M. 56: grace notes to be written in previous measure, i.e. before the beat. </w:t>
       </w:r>
       <w:r>
         <w:rPr>
@@ -4359,25 +4132,7 @@
                 <w:sz w:val="20"/>
                 <w:szCs w:val="20"/>
               </w:rPr>
-              <w:t xml:space="preserve">Is the piece titled “Prelude After Bach” or “Fantasy </w:t>
-            </w:r>
-            <w:proofErr w:type="spellStart"/>
-            <w:r>
-              <w:rPr>
-                <w:rFonts w:ascii="Times" w:eastAsia="Times" w:hAnsi="Times" w:cs="Times"/>
-                <w:sz w:val="20"/>
-                <w:szCs w:val="20"/>
-              </w:rPr>
-              <w:t>asfter</w:t>
-            </w:r>
-            <w:proofErr w:type="spellEnd"/>
-            <w:r>
-              <w:rPr>
-                <w:rFonts w:ascii="Times" w:eastAsia="Times" w:hAnsi="Times" w:cs="Times"/>
-                <w:sz w:val="20"/>
-                <w:szCs w:val="20"/>
-              </w:rPr>
-              <w:t xml:space="preserve"> Bach”? </w:t>
+              <w:t xml:space="preserve">Is the piece titled “Prelude After Bach” or “Fantasy asfter Bach”? </w:t>
             </w:r>
           </w:p>
         </w:tc>
@@ -4433,6 +4188,14 @@
                 <w:szCs w:val="20"/>
               </w:rPr>
             </w:pPr>
+            <w:r>
+              <w:rPr>
+                <w:rFonts w:ascii="Times" w:eastAsia="Times" w:hAnsi="Times" w:cs="Times"/>
+                <w:sz w:val="20"/>
+                <w:szCs w:val="20"/>
+              </w:rPr>
+              <w:t>1</w:t>
+            </w:r>
           </w:p>
         </w:tc>
         <w:tc>
@@ -4448,6 +4211,14 @@
                 <w:szCs w:val="20"/>
               </w:rPr>
             </w:pPr>
+            <w:r>
+              <w:rPr>
+                <w:rFonts w:ascii="Times" w:eastAsia="Times" w:hAnsi="Times" w:cs="Times"/>
+                <w:sz w:val="20"/>
+                <w:szCs w:val="20"/>
+              </w:rPr>
+              <w:t xml:space="preserve">Any expression/dynamic markings to indicate? For the rest of the piece as well </w:t>
+            </w:r>
           </w:p>
         </w:tc>
         <w:tc>

</xml_diff>

<commit_message>
Edits to Fantasy after Mozart
</commit_message>
<xml_diff>
--- a/2 Proof Reading and Review/LI Piano Pieces Errata.docx
+++ b/2 Proof Reading and Review/LI Piano Pieces Errata.docx
@@ -78,68 +78,134 @@
     </w:p>
     <w:p>
       <w:pPr>
-        <w:pStyle w:val="ListParagraph"/>
         <w:numPr>
           <w:ilvl w:val="0"/>
-          <w:numId w:val="2"/>
+          <w:numId w:val="1"/>
         </w:numPr>
+        <w:pBdr>
+          <w:top w:val="nil"/>
+          <w:left w:val="nil"/>
+          <w:bottom w:val="nil"/>
+          <w:right w:val="nil"/>
+          <w:between w:val="nil"/>
+        </w:pBdr>
         <w:rPr>
           <w:rFonts w:ascii="Times" w:eastAsia="Times" w:hAnsi="Times" w:cs="Times"/>
-          <w:bCs/>
+          <w:color w:val="000000"/>
         </w:rPr>
       </w:pPr>
       <w:r>
         <w:rPr>
           <w:rFonts w:ascii="Times" w:eastAsia="Times" w:hAnsi="Times" w:cs="Times"/>
-          <w:bCs/>
+          <w:color w:val="000000"/>
         </w:rPr>
-        <w:t>Could you clarify the composition years for all of these pieces?</w:t>
+        <w:t xml:space="preserve">Could you clarify the composition years for </w:t>
+      </w:r>
+      <w:proofErr w:type="gramStart"/>
+      <w:r>
+        <w:rPr>
+          <w:rFonts w:ascii="Times" w:eastAsia="Times" w:hAnsi="Times" w:cs="Times"/>
+          <w:color w:val="000000"/>
+        </w:rPr>
+        <w:t>all of</w:t>
+      </w:r>
+      <w:proofErr w:type="gramEnd"/>
+      <w:r>
+        <w:rPr>
+          <w:rFonts w:ascii="Times" w:eastAsia="Times" w:hAnsi="Times" w:cs="Times"/>
+          <w:color w:val="000000"/>
+        </w:rPr>
+        <w:t xml:space="preserve"> these pieces?</w:t>
       </w:r>
     </w:p>
     <w:p>
       <w:pPr>
-        <w:pStyle w:val="ListParagraph"/>
         <w:numPr>
           <w:ilvl w:val="0"/>
-          <w:numId w:val="2"/>
+          <w:numId w:val="1"/>
         </w:numPr>
+        <w:pBdr>
+          <w:top w:val="nil"/>
+          <w:left w:val="nil"/>
+          <w:bottom w:val="nil"/>
+          <w:right w:val="nil"/>
+          <w:between w:val="nil"/>
+        </w:pBdr>
         <w:rPr>
           <w:rFonts w:ascii="Times" w:eastAsia="Times" w:hAnsi="Times" w:cs="Times"/>
-          <w:bCs/>
+          <w:color w:val="000000"/>
         </w:rPr>
       </w:pPr>
       <w:r>
         <w:rPr>
           <w:rFonts w:ascii="Times" w:eastAsia="Times" w:hAnsi="Times" w:cs="Times"/>
-          <w:bCs/>
+          <w:color w:val="000000"/>
         </w:rPr>
-        <w:t>If you have any dedications etc. please let me know.</w:t>
+        <w:t xml:space="preserve">If you have any dedications </w:t>
+      </w:r>
+      <w:proofErr w:type="gramStart"/>
+      <w:r>
+        <w:rPr>
+          <w:rFonts w:ascii="Times" w:eastAsia="Times" w:hAnsi="Times" w:cs="Times"/>
+          <w:color w:val="000000"/>
+        </w:rPr>
+        <w:t>etc.</w:t>
+      </w:r>
+      <w:proofErr w:type="gramEnd"/>
+      <w:r>
+        <w:rPr>
+          <w:rFonts w:ascii="Times" w:eastAsia="Times" w:hAnsi="Times" w:cs="Times"/>
+          <w:color w:val="000000"/>
+        </w:rPr>
+        <w:t xml:space="preserve"> please let me know.</w:t>
       </w:r>
     </w:p>
     <w:p>
       <w:pPr>
-        <w:pStyle w:val="ListParagraph"/>
         <w:numPr>
           <w:ilvl w:val="0"/>
-          <w:numId w:val="2"/>
+          <w:numId w:val="1"/>
         </w:numPr>
+        <w:pBdr>
+          <w:top w:val="nil"/>
+          <w:left w:val="nil"/>
+          <w:bottom w:val="nil"/>
+          <w:right w:val="nil"/>
+          <w:between w:val="nil"/>
+        </w:pBdr>
         <w:rPr>
           <w:rFonts w:ascii="Times" w:eastAsia="Times" w:hAnsi="Times" w:cs="Times"/>
-          <w:bCs/>
+          <w:color w:val="000000"/>
         </w:rPr>
       </w:pPr>
       <w:r>
         <w:rPr>
           <w:rFonts w:ascii="Times" w:eastAsia="Times" w:hAnsi="Times" w:cs="Times"/>
-          <w:bCs/>
+          <w:color w:val="000000"/>
         </w:rPr>
-        <w:t xml:space="preserve">For your copyright, if you have any publishing company etc., let me know. If not I’ll use </w:t>
+        <w:t xml:space="preserve">For your copyright, if you have any publishing company etc., let me know. If </w:t>
+      </w:r>
+      <w:proofErr w:type="gramStart"/>
+      <w:r>
+        <w:rPr>
+          <w:rFonts w:ascii="Times" w:eastAsia="Times" w:hAnsi="Times" w:cs="Times"/>
+          <w:color w:val="000000"/>
+        </w:rPr>
+        <w:t>not</w:t>
+      </w:r>
+      <w:proofErr w:type="gramEnd"/>
+      <w:r>
+        <w:rPr>
+          <w:rFonts w:ascii="Times" w:eastAsia="Times" w:hAnsi="Times" w:cs="Times"/>
+          <w:color w:val="000000"/>
+        </w:rPr>
+        <w:t xml:space="preserve"> I’ll use </w:t>
       </w:r>
       <w:proofErr w:type="spellStart"/>
       <w:r>
         <w:rPr>
           <w:rFonts w:ascii="Times" w:eastAsia="Times" w:hAnsi="Times" w:cs="Times"/>
-          <w:bCs/>
+          <w:color w:val="000000"/>
         </w:rPr>
         <w:t>Churen</w:t>
       </w:r>
@@ -147,7 +213,7 @@
       <w:r>
         <w:rPr>
           <w:rFonts w:ascii="Times" w:eastAsia="Times" w:hAnsi="Times" w:cs="Times"/>
-          <w:bCs/>
+          <w:color w:val="000000"/>
         </w:rPr>
         <w:t xml:space="preserve"> Li for the copyright.</w:t>
       </w:r>
@@ -172,7 +238,7 @@
     </w:p>
     <w:tbl>
       <w:tblPr>
-        <w:tblStyle w:val="a0"/>
+        <w:tblStyle w:val="a1"/>
         <w:tblW w:w="9085" w:type="dxa"/>
         <w:tblBorders>
           <w:top w:val="single" w:sz="4" w:space="0" w:color="000000"/>
@@ -310,6 +376,26 @@
               <w:t>Andante Cantabile</w:t>
             </w:r>
           </w:p>
+          <w:p>
+            <w:pPr>
+              <w:jc w:val="center"/>
+              <w:rPr>
+                <w:rFonts w:ascii="Times" w:eastAsia="Times" w:hAnsi="Times" w:cs="Times"/>
+                <w:b/>
+                <w:sz w:val="20"/>
+                <w:szCs w:val="20"/>
+              </w:rPr>
+            </w:pPr>
+            <w:r>
+              <w:rPr>
+                <w:rFonts w:ascii="Times" w:eastAsia="Times" w:hAnsi="Times" w:cs="Times"/>
+                <w:b/>
+                <w:sz w:val="20"/>
+                <w:szCs w:val="20"/>
+              </w:rPr>
+              <w:t>(2020)</w:t>
+            </w:r>
+          </w:p>
         </w:tc>
         <w:tc>
           <w:tcPr>
@@ -353,15 +439,7 @@
                 <w:sz w:val="20"/>
                 <w:szCs w:val="20"/>
               </w:rPr>
-              <w:t xml:space="preserve">Missing dynamic markings throughout, is it meant to be up to the pianist’s interpretation? </w:t>
-            </w:r>
-            <w:r>
-              <w:rPr>
-                <w:rFonts w:ascii="Times" w:eastAsia="Times" w:hAnsi="Times" w:cs="Times"/>
-                <w:sz w:val="20"/>
-                <w:szCs w:val="20"/>
-              </w:rPr>
-              <w:t>Perhaps we can add some overall dynamic indications to help showcase certain sections?</w:t>
+              <w:t>Missing dynamic markings throughout, is it meant to be up to the pianist’s interpretation? Perhaps we can add some overall dynamic indications to help showcase certain sections?</w:t>
             </w:r>
           </w:p>
         </w:tc>
@@ -374,11 +452,20 @@
               <w:jc w:val="center"/>
               <w:rPr>
                 <w:rFonts w:ascii="Times" w:eastAsia="Times" w:hAnsi="Times" w:cs="Times"/>
-                <w:b/>
-                <w:sz w:val="20"/>
-                <w:szCs w:val="20"/>
-              </w:rPr>
-            </w:pPr>
+                <w:bCs/>
+                <w:sz w:val="20"/>
+                <w:szCs w:val="20"/>
+              </w:rPr>
+            </w:pPr>
+            <w:r>
+              <w:rPr>
+                <w:rFonts w:ascii="Times" w:eastAsia="Times" w:hAnsi="Times" w:cs="Times"/>
+                <w:bCs/>
+                <w:sz w:val="20"/>
+                <w:szCs w:val="20"/>
+              </w:rPr>
+              <w:t xml:space="preserve">added dynamics </w:t>
+            </w:r>
           </w:p>
         </w:tc>
       </w:tr>
@@ -466,11 +553,20 @@
             <w:pPr>
               <w:rPr>
                 <w:rFonts w:ascii="Times" w:eastAsia="Times" w:hAnsi="Times" w:cs="Times"/>
-                <w:b/>
-                <w:sz w:val="20"/>
-                <w:szCs w:val="20"/>
-              </w:rPr>
-            </w:pPr>
+                <w:bCs/>
+                <w:sz w:val="20"/>
+                <w:szCs w:val="20"/>
+              </w:rPr>
+            </w:pPr>
+            <w:r>
+              <w:rPr>
+                <w:rFonts w:ascii="Times" w:eastAsia="Times" w:hAnsi="Times" w:cs="Times"/>
+                <w:bCs/>
+                <w:sz w:val="20"/>
+                <w:szCs w:val="20"/>
+              </w:rPr>
+              <w:t xml:space="preserve">andante cantabile </w:t>
+            </w:r>
           </w:p>
         </w:tc>
       </w:tr>
@@ -558,11 +654,20 @@
             <w:pPr>
               <w:rPr>
                 <w:rFonts w:ascii="Times" w:eastAsia="Times" w:hAnsi="Times" w:cs="Times"/>
-                <w:b/>
-                <w:sz w:val="20"/>
-                <w:szCs w:val="20"/>
-              </w:rPr>
-            </w:pPr>
+                <w:bCs/>
+                <w:sz w:val="20"/>
+                <w:szCs w:val="20"/>
+              </w:rPr>
+            </w:pPr>
+            <w:r>
+              <w:rPr>
+                <w:rFonts w:ascii="Times" w:eastAsia="Times" w:hAnsi="Times" w:cs="Times"/>
+                <w:bCs/>
+                <w:sz w:val="20"/>
+                <w:szCs w:val="20"/>
+              </w:rPr>
+              <w:t>legato</w:t>
+            </w:r>
           </w:p>
         </w:tc>
       </w:tr>
@@ -638,15 +743,7 @@
                 <w:sz w:val="20"/>
                 <w:szCs w:val="20"/>
               </w:rPr>
-              <w:t xml:space="preserve">Would like to understand the intention of this bar. B is held on the right hand while there are also repeated Bs on the left, is it an emphasis? </w:t>
-            </w:r>
-            <w:r>
-              <w:rPr>
-                <w:rFonts w:ascii="Times" w:eastAsia="Times" w:hAnsi="Times" w:cs="Times"/>
-                <w:sz w:val="20"/>
-                <w:szCs w:val="20"/>
-              </w:rPr>
-              <w:t>We could place an accent on the first B instead also.</w:t>
+              <w:t>Would like to understand the intention of this bar. B is held on the right hand while there are also repeated Bs on the left, is it an emphasis? We could place an accent on the first B instead also.</w:t>
             </w:r>
           </w:p>
         </w:tc>
@@ -658,11 +755,20 @@
             <w:pPr>
               <w:rPr>
                 <w:rFonts w:ascii="Times" w:eastAsia="Times" w:hAnsi="Times" w:cs="Times"/>
-                <w:b/>
-                <w:sz w:val="20"/>
-                <w:szCs w:val="20"/>
-              </w:rPr>
-            </w:pPr>
+                <w:bCs/>
+                <w:sz w:val="20"/>
+                <w:szCs w:val="20"/>
+              </w:rPr>
+            </w:pPr>
+            <w:r>
+              <w:rPr>
+                <w:rFonts w:ascii="Times" w:eastAsia="Times" w:hAnsi="Times" w:cs="Times"/>
+                <w:bCs/>
+                <w:sz w:val="20"/>
+                <w:szCs w:val="20"/>
+              </w:rPr>
+              <w:t xml:space="preserve">accent on first B would be good! </w:t>
+            </w:r>
           </w:p>
         </w:tc>
       </w:tr>
@@ -678,7 +784,7 @@
     </w:p>
     <w:tbl>
       <w:tblPr>
-        <w:tblStyle w:val="a0"/>
+        <w:tblStyle w:val="a2"/>
         <w:tblW w:w="9085" w:type="dxa"/>
         <w:tblBorders>
           <w:top w:val="single" w:sz="4" w:space="0" w:color="000000"/>
@@ -816,6 +922,26 @@
               <w:t>Butterfly</w:t>
             </w:r>
           </w:p>
+          <w:p>
+            <w:pPr>
+              <w:jc w:val="center"/>
+              <w:rPr>
+                <w:rFonts w:ascii="Times" w:eastAsia="Times" w:hAnsi="Times" w:cs="Times"/>
+                <w:b/>
+                <w:sz w:val="20"/>
+                <w:szCs w:val="20"/>
+              </w:rPr>
+            </w:pPr>
+            <w:r>
+              <w:rPr>
+                <w:rFonts w:ascii="Times" w:eastAsia="Times" w:hAnsi="Times" w:cs="Times"/>
+                <w:b/>
+                <w:sz w:val="20"/>
+                <w:szCs w:val="20"/>
+              </w:rPr>
+              <w:t>(2013)</w:t>
+            </w:r>
+          </w:p>
         </w:tc>
         <w:tc>
           <w:tcPr>
@@ -872,11 +998,20 @@
               <w:jc w:val="center"/>
               <w:rPr>
                 <w:rFonts w:ascii="Times" w:eastAsia="Times" w:hAnsi="Times" w:cs="Times"/>
-                <w:b/>
-                <w:sz w:val="20"/>
-                <w:szCs w:val="20"/>
-              </w:rPr>
-            </w:pPr>
+                <w:bCs/>
+                <w:sz w:val="20"/>
+                <w:szCs w:val="20"/>
+              </w:rPr>
+            </w:pPr>
+            <w:r>
+              <w:rPr>
+                <w:rFonts w:ascii="Times" w:eastAsia="Times" w:hAnsi="Times" w:cs="Times"/>
+                <w:bCs/>
+                <w:sz w:val="20"/>
+                <w:szCs w:val="20"/>
+              </w:rPr>
+              <w:t>Great!</w:t>
+            </w:r>
           </w:p>
         </w:tc>
       </w:tr>
@@ -964,195 +1099,20 @@
             <w:pPr>
               <w:rPr>
                 <w:rFonts w:ascii="Times" w:eastAsia="Times" w:hAnsi="Times" w:cs="Times"/>
-                <w:b/>
-                <w:sz w:val="20"/>
-                <w:szCs w:val="20"/>
-              </w:rPr>
-            </w:pPr>
-          </w:p>
-        </w:tc>
-      </w:tr>
-      <w:tr>
-        <w:trPr>
-          <w:trHeight w:val="350"/>
-        </w:trPr>
-        <w:tc>
-          <w:tcPr>
-            <w:tcW w:w="1782" w:type="dxa"/>
-            <w:vMerge/>
-            <w:vAlign w:val="center"/>
-          </w:tcPr>
-          <w:p>
-            <w:pPr>
-              <w:widowControl w:val="0"/>
-              <w:pBdr>
-                <w:top w:val="nil"/>
-                <w:left w:val="nil"/>
-                <w:bottom w:val="nil"/>
-                <w:right w:val="nil"/>
-                <w:between w:val="nil"/>
-              </w:pBdr>
-              <w:spacing w:line="276" w:lineRule="auto"/>
-              <w:rPr>
-                <w:rFonts w:ascii="Times" w:eastAsia="Times" w:hAnsi="Times" w:cs="Times"/>
-                <w:b/>
-                <w:sz w:val="20"/>
-                <w:szCs w:val="20"/>
-              </w:rPr>
-            </w:pPr>
-          </w:p>
-        </w:tc>
-        <w:tc>
-          <w:tcPr>
-            <w:tcW w:w="917" w:type="dxa"/>
-          </w:tcPr>
-          <w:p>
-            <w:pPr>
-              <w:jc w:val="center"/>
-              <w:rPr>
-                <w:rFonts w:ascii="Times" w:eastAsia="Times" w:hAnsi="Times" w:cs="Times"/>
-                <w:sz w:val="20"/>
-                <w:szCs w:val="20"/>
-              </w:rPr>
-            </w:pPr>
-            <w:r>
-              <w:rPr>
-                <w:rFonts w:ascii="Times" w:eastAsia="Times" w:hAnsi="Times" w:cs="Times"/>
-                <w:sz w:val="20"/>
-                <w:szCs w:val="20"/>
-              </w:rPr>
-              <w:t>49-61</w:t>
-            </w:r>
-          </w:p>
-        </w:tc>
-        <w:tc>
-          <w:tcPr>
-            <w:tcW w:w="5016" w:type="dxa"/>
-          </w:tcPr>
-          <w:p>
-            <w:pPr>
-              <w:jc w:val="center"/>
-              <w:rPr>
-                <w:rFonts w:ascii="Times" w:eastAsia="Times" w:hAnsi="Times" w:cs="Times"/>
-                <w:sz w:val="20"/>
-                <w:szCs w:val="20"/>
-              </w:rPr>
-            </w:pPr>
-            <w:r>
-              <w:rPr>
-                <w:rFonts w:ascii="Times" w:eastAsia="Times" w:hAnsi="Times" w:cs="Times"/>
-                <w:sz w:val="20"/>
-                <w:szCs w:val="20"/>
-              </w:rPr>
-              <w:t xml:space="preserve">Is the LH playing legato or do you want them detached? </w:t>
-            </w:r>
-          </w:p>
-        </w:tc>
-        <w:tc>
-          <w:tcPr>
-            <w:tcW w:w="1370" w:type="dxa"/>
-          </w:tcPr>
-          <w:p>
-            <w:pPr>
-              <w:rPr>
-                <w:rFonts w:ascii="Times" w:eastAsia="Times" w:hAnsi="Times" w:cs="Times"/>
-                <w:b/>
-                <w:sz w:val="20"/>
-                <w:szCs w:val="20"/>
-              </w:rPr>
-            </w:pPr>
-          </w:p>
-        </w:tc>
-      </w:tr>
-      <w:tr>
-        <w:trPr>
-          <w:trHeight w:val="350"/>
-        </w:trPr>
-        <w:tc>
-          <w:tcPr>
-            <w:tcW w:w="1782" w:type="dxa"/>
-            <w:vMerge/>
-            <w:vAlign w:val="center"/>
-          </w:tcPr>
-          <w:p>
-            <w:pPr>
-              <w:widowControl w:val="0"/>
-              <w:pBdr>
-                <w:top w:val="nil"/>
-                <w:left w:val="nil"/>
-                <w:bottom w:val="nil"/>
-                <w:right w:val="nil"/>
-                <w:between w:val="nil"/>
-              </w:pBdr>
-              <w:spacing w:line="276" w:lineRule="auto"/>
-              <w:rPr>
-                <w:rFonts w:ascii="Times" w:eastAsia="Times" w:hAnsi="Times" w:cs="Times"/>
-                <w:b/>
-                <w:sz w:val="20"/>
-                <w:szCs w:val="20"/>
-              </w:rPr>
-            </w:pPr>
-          </w:p>
-        </w:tc>
-        <w:tc>
-          <w:tcPr>
-            <w:tcW w:w="917" w:type="dxa"/>
-          </w:tcPr>
-          <w:p>
-            <w:pPr>
-              <w:jc w:val="center"/>
-              <w:rPr>
-                <w:rFonts w:ascii="Times" w:eastAsia="Times" w:hAnsi="Times" w:cs="Times"/>
-                <w:sz w:val="20"/>
-                <w:szCs w:val="20"/>
-              </w:rPr>
-            </w:pPr>
-            <w:r>
-              <w:rPr>
-                <w:rFonts w:ascii="Times" w:eastAsia="Times" w:hAnsi="Times" w:cs="Times"/>
-                <w:sz w:val="20"/>
-                <w:szCs w:val="20"/>
-              </w:rPr>
-              <w:t>60</w:t>
-            </w:r>
-          </w:p>
-        </w:tc>
-        <w:tc>
-          <w:tcPr>
-            <w:tcW w:w="5016" w:type="dxa"/>
-          </w:tcPr>
-          <w:p>
-            <w:pPr>
-              <w:jc w:val="center"/>
-              <w:rPr>
-                <w:rFonts w:ascii="Times" w:eastAsia="Times" w:hAnsi="Times" w:cs="Times"/>
-                <w:sz w:val="20"/>
-                <w:szCs w:val="20"/>
-              </w:rPr>
-            </w:pPr>
-            <w:r>
-              <w:rPr>
-                <w:rFonts w:ascii="Times" w:eastAsia="Times" w:hAnsi="Times" w:cs="Times"/>
-                <w:sz w:val="20"/>
-                <w:szCs w:val="20"/>
-              </w:rPr>
-              <w:t>Would like to understand the intention of this bar. B is held on the right hand while there are also repeated Bs on the left, is it an emphasis? We could place an accent on the first B instead also.</w:t>
-            </w:r>
-          </w:p>
-        </w:tc>
-        <w:tc>
-          <w:tcPr>
-            <w:tcW w:w="1370" w:type="dxa"/>
-          </w:tcPr>
-          <w:p>
-            <w:pPr>
-              <w:rPr>
-                <w:rFonts w:ascii="Times" w:eastAsia="Times" w:hAnsi="Times" w:cs="Times"/>
-                <w:b/>
-                <w:sz w:val="20"/>
-                <w:szCs w:val="20"/>
-              </w:rPr>
-            </w:pPr>
+                <w:bCs/>
+                <w:sz w:val="20"/>
+                <w:szCs w:val="20"/>
+              </w:rPr>
+            </w:pPr>
+            <w:r>
+              <w:rPr>
+                <w:rFonts w:ascii="Times" w:eastAsia="Times" w:hAnsi="Times" w:cs="Times"/>
+                <w:bCs/>
+                <w:sz w:val="20"/>
+                <w:szCs w:val="20"/>
+              </w:rPr>
+              <w:t>Ok</w:t>
+            </w:r>
           </w:p>
         </w:tc>
       </w:tr>
@@ -1177,7 +1137,7 @@
     </w:p>
     <w:tbl>
       <w:tblPr>
-        <w:tblStyle w:val="a0"/>
+        <w:tblStyle w:val="a3"/>
         <w:tblW w:w="9085" w:type="dxa"/>
         <w:tblBorders>
           <w:top w:val="single" w:sz="4" w:space="0" w:color="000000"/>
@@ -1315,6 +1275,26 @@
               <w:t>Fantasy After Mozart</w:t>
             </w:r>
           </w:p>
+          <w:p>
+            <w:pPr>
+              <w:jc w:val="center"/>
+              <w:rPr>
+                <w:rFonts w:ascii="Times" w:eastAsia="Times" w:hAnsi="Times" w:cs="Times"/>
+                <w:b/>
+                <w:sz w:val="20"/>
+                <w:szCs w:val="20"/>
+              </w:rPr>
+            </w:pPr>
+            <w:r>
+              <w:rPr>
+                <w:rFonts w:ascii="Times" w:eastAsia="Times" w:hAnsi="Times" w:cs="Times"/>
+                <w:b/>
+                <w:sz w:val="20"/>
+                <w:szCs w:val="20"/>
+              </w:rPr>
+              <w:t>(2020)</w:t>
+            </w:r>
+          </w:p>
         </w:tc>
         <w:tc>
           <w:tcPr>
@@ -1359,437 +1339,6 @@
                 <w:szCs w:val="20"/>
               </w:rPr>
               <w:t>Missing dynamic markings throughout the piece</w:t>
-            </w:r>
-          </w:p>
-        </w:tc>
-        <w:tc>
-          <w:tcPr>
-            <w:tcW w:w="1370" w:type="dxa"/>
-          </w:tcPr>
-          <w:p>
-            <w:pPr>
-              <w:jc w:val="center"/>
-              <w:rPr>
-                <w:rFonts w:ascii="Times" w:eastAsia="Times" w:hAnsi="Times" w:cs="Times"/>
-                <w:b/>
-                <w:sz w:val="20"/>
-                <w:szCs w:val="20"/>
-              </w:rPr>
-            </w:pPr>
-          </w:p>
-        </w:tc>
-      </w:tr>
-      <w:tr>
-        <w:trPr>
-          <w:trHeight w:val="350"/>
-        </w:trPr>
-        <w:tc>
-          <w:tcPr>
-            <w:tcW w:w="1782" w:type="dxa"/>
-            <w:vMerge/>
-            <w:vAlign w:val="center"/>
-          </w:tcPr>
-          <w:p>
-            <w:pPr>
-              <w:jc w:val="center"/>
-              <w:rPr>
-                <w:rFonts w:ascii="Times" w:eastAsia="Times" w:hAnsi="Times" w:cs="Times"/>
-                <w:b/>
-                <w:sz w:val="20"/>
-                <w:szCs w:val="20"/>
-              </w:rPr>
-            </w:pPr>
-          </w:p>
-        </w:tc>
-        <w:tc>
-          <w:tcPr>
-            <w:tcW w:w="917" w:type="dxa"/>
-          </w:tcPr>
-          <w:p>
-            <w:pPr>
-              <w:jc w:val="center"/>
-              <w:rPr>
-                <w:rFonts w:ascii="Times" w:eastAsia="Times" w:hAnsi="Times" w:cs="Times"/>
-                <w:sz w:val="20"/>
-                <w:szCs w:val="20"/>
-              </w:rPr>
-            </w:pPr>
-            <w:r>
-              <w:rPr>
-                <w:rFonts w:ascii="Times" w:eastAsia="Times" w:hAnsi="Times" w:cs="Times"/>
-                <w:sz w:val="20"/>
-                <w:szCs w:val="20"/>
-              </w:rPr>
-              <w:t>Several</w:t>
-            </w:r>
-          </w:p>
-        </w:tc>
-        <w:tc>
-          <w:tcPr>
-            <w:tcW w:w="5016" w:type="dxa"/>
-          </w:tcPr>
-          <w:p>
-            <w:pPr>
-              <w:jc w:val="center"/>
-              <w:rPr>
-                <w:rFonts w:ascii="Times" w:eastAsia="Times" w:hAnsi="Times" w:cs="Times"/>
-                <w:sz w:val="20"/>
-                <w:szCs w:val="20"/>
-              </w:rPr>
-            </w:pPr>
-            <w:r>
-              <w:rPr>
-                <w:rFonts w:ascii="Times" w:eastAsia="Times" w:hAnsi="Times" w:cs="Times"/>
-                <w:sz w:val="20"/>
-                <w:szCs w:val="20"/>
-              </w:rPr>
-              <w:t>Just want to confirm that all the grace notes you wrote are intended as appoggiaturas and not acciaccaturas.</w:t>
-            </w:r>
-            <w:r>
-              <w:rPr>
-                <w:rFonts w:ascii="Times" w:eastAsia="Times" w:hAnsi="Times" w:cs="Times"/>
-                <w:sz w:val="20"/>
-                <w:szCs w:val="20"/>
-              </w:rPr>
-              <w:t xml:space="preserve"> Are there any that are otherwise, </w:t>
-            </w:r>
-            <w:proofErr w:type="spellStart"/>
-            <w:r>
-              <w:rPr>
-                <w:rFonts w:ascii="Times" w:eastAsia="Times" w:hAnsi="Times" w:cs="Times"/>
-                <w:sz w:val="20"/>
-                <w:szCs w:val="20"/>
-              </w:rPr>
-              <w:t>eg.</w:t>
-            </w:r>
-            <w:proofErr w:type="spellEnd"/>
-            <w:r>
-              <w:rPr>
-                <w:rFonts w:ascii="Times" w:eastAsia="Times" w:hAnsi="Times" w:cs="Times"/>
-                <w:sz w:val="20"/>
-                <w:szCs w:val="20"/>
-              </w:rPr>
-              <w:t xml:space="preserve"> M.32?</w:t>
-            </w:r>
-          </w:p>
-        </w:tc>
-        <w:tc>
-          <w:tcPr>
-            <w:tcW w:w="1370" w:type="dxa"/>
-          </w:tcPr>
-          <w:p>
-            <w:pPr>
-              <w:jc w:val="center"/>
-              <w:rPr>
-                <w:rFonts w:ascii="Times" w:eastAsia="Times" w:hAnsi="Times" w:cs="Times"/>
-                <w:b/>
-                <w:sz w:val="20"/>
-                <w:szCs w:val="20"/>
-              </w:rPr>
-            </w:pPr>
-          </w:p>
-        </w:tc>
-      </w:tr>
-      <w:tr>
-        <w:trPr>
-          <w:trHeight w:val="350"/>
-        </w:trPr>
-        <w:tc>
-          <w:tcPr>
-            <w:tcW w:w="1782" w:type="dxa"/>
-            <w:vMerge/>
-            <w:vAlign w:val="center"/>
-          </w:tcPr>
-          <w:p>
-            <w:pPr>
-              <w:jc w:val="center"/>
-              <w:rPr>
-                <w:rFonts w:ascii="Times" w:eastAsia="Times" w:hAnsi="Times" w:cs="Times"/>
-                <w:b/>
-                <w:sz w:val="20"/>
-                <w:szCs w:val="20"/>
-              </w:rPr>
-            </w:pPr>
-          </w:p>
-        </w:tc>
-        <w:tc>
-          <w:tcPr>
-            <w:tcW w:w="917" w:type="dxa"/>
-          </w:tcPr>
-          <w:p>
-            <w:pPr>
-              <w:jc w:val="center"/>
-              <w:rPr>
-                <w:rFonts w:ascii="Times" w:eastAsia="Times" w:hAnsi="Times" w:cs="Times"/>
-                <w:sz w:val="20"/>
-                <w:szCs w:val="20"/>
-              </w:rPr>
-            </w:pPr>
-            <w:r>
-              <w:rPr>
-                <w:rFonts w:ascii="Times" w:eastAsia="Times" w:hAnsi="Times" w:cs="Times"/>
-                <w:sz w:val="20"/>
-                <w:szCs w:val="20"/>
-              </w:rPr>
-              <w:t>1</w:t>
-            </w:r>
-          </w:p>
-        </w:tc>
-        <w:tc>
-          <w:tcPr>
-            <w:tcW w:w="5016" w:type="dxa"/>
-          </w:tcPr>
-          <w:p>
-            <w:pPr>
-              <w:jc w:val="center"/>
-              <w:rPr>
-                <w:rFonts w:ascii="Times" w:eastAsia="Times" w:hAnsi="Times" w:cs="Times"/>
-                <w:sz w:val="20"/>
-                <w:szCs w:val="20"/>
-              </w:rPr>
-            </w:pPr>
-            <w:r>
-              <w:rPr>
-                <w:rFonts w:ascii="Times" w:eastAsia="Times" w:hAnsi="Times" w:cs="Times"/>
-                <w:sz w:val="20"/>
-                <w:szCs w:val="20"/>
-              </w:rPr>
-              <w:t>Any</w:t>
-            </w:r>
-            <w:r>
-              <w:rPr>
-                <w:rFonts w:ascii="Times" w:eastAsia="Times" w:hAnsi="Times" w:cs="Times"/>
-                <w:sz w:val="20"/>
-                <w:szCs w:val="20"/>
-              </w:rPr>
-              <w:t xml:space="preserve"> tempo/</w:t>
-            </w:r>
-            <w:r>
-              <w:rPr>
-                <w:rFonts w:ascii="Times" w:eastAsia="Times" w:hAnsi="Times" w:cs="Times"/>
-                <w:sz w:val="20"/>
-                <w:szCs w:val="20"/>
-              </w:rPr>
-              <w:t>expression markings to indicate?</w:t>
-            </w:r>
-          </w:p>
-        </w:tc>
-        <w:tc>
-          <w:tcPr>
-            <w:tcW w:w="1370" w:type="dxa"/>
-          </w:tcPr>
-          <w:p>
-            <w:pPr>
-              <w:jc w:val="center"/>
-              <w:rPr>
-                <w:rFonts w:ascii="Times" w:eastAsia="Times" w:hAnsi="Times" w:cs="Times"/>
-                <w:b/>
-                <w:sz w:val="20"/>
-                <w:szCs w:val="20"/>
-              </w:rPr>
-            </w:pPr>
-          </w:p>
-        </w:tc>
-      </w:tr>
-      <w:tr>
-        <w:trPr>
-          <w:trHeight w:val="350"/>
-        </w:trPr>
-        <w:tc>
-          <w:tcPr>
-            <w:tcW w:w="1782" w:type="dxa"/>
-            <w:vMerge/>
-            <w:vAlign w:val="center"/>
-          </w:tcPr>
-          <w:p>
-            <w:pPr>
-              <w:jc w:val="center"/>
-              <w:rPr>
-                <w:rFonts w:ascii="Times" w:eastAsia="Times" w:hAnsi="Times" w:cs="Times"/>
-                <w:b/>
-                <w:sz w:val="20"/>
-                <w:szCs w:val="20"/>
-              </w:rPr>
-            </w:pPr>
-          </w:p>
-        </w:tc>
-        <w:tc>
-          <w:tcPr>
-            <w:tcW w:w="917" w:type="dxa"/>
-          </w:tcPr>
-          <w:p>
-            <w:pPr>
-              <w:jc w:val="center"/>
-              <w:rPr>
-                <w:rFonts w:ascii="Times" w:eastAsia="Times" w:hAnsi="Times" w:cs="Times"/>
-                <w:sz w:val="20"/>
-                <w:szCs w:val="20"/>
-              </w:rPr>
-            </w:pPr>
-            <w:r>
-              <w:rPr>
-                <w:rFonts w:ascii="Times" w:eastAsia="Times" w:hAnsi="Times" w:cs="Times"/>
-                <w:sz w:val="20"/>
-                <w:szCs w:val="20"/>
-              </w:rPr>
-              <w:t>42</w:t>
-            </w:r>
-          </w:p>
-        </w:tc>
-        <w:tc>
-          <w:tcPr>
-            <w:tcW w:w="5016" w:type="dxa"/>
-          </w:tcPr>
-          <w:p>
-            <w:pPr>
-              <w:jc w:val="center"/>
-              <w:rPr>
-                <w:rFonts w:ascii="Times" w:eastAsia="Times" w:hAnsi="Times" w:cs="Times"/>
-                <w:sz w:val="20"/>
-                <w:szCs w:val="20"/>
-              </w:rPr>
-            </w:pPr>
-            <w:r>
-              <w:rPr>
-                <w:rFonts w:ascii="Times" w:eastAsia="Times" w:hAnsi="Times" w:cs="Times"/>
-                <w:sz w:val="20"/>
-                <w:szCs w:val="20"/>
-              </w:rPr>
-              <w:t>Changed the A to G# to a 2</w:t>
-            </w:r>
-            <w:r>
-              <w:rPr>
-                <w:rFonts w:ascii="Times" w:eastAsia="Times" w:hAnsi="Times" w:cs="Times"/>
-                <w:sz w:val="20"/>
-                <w:szCs w:val="20"/>
-                <w:vertAlign w:val="superscript"/>
-              </w:rPr>
-              <w:t>nd</w:t>
-            </w:r>
-            <w:r>
-              <w:rPr>
-                <w:rFonts w:ascii="Times" w:eastAsia="Times" w:hAnsi="Times" w:cs="Times"/>
-                <w:sz w:val="20"/>
-                <w:szCs w:val="20"/>
-              </w:rPr>
-              <w:t xml:space="preserve"> voicing for </w:t>
-            </w:r>
-            <w:r>
-              <w:rPr>
-                <w:rFonts w:ascii="Times" w:eastAsia="Times" w:hAnsi="Times" w:cs="Times"/>
-                <w:sz w:val="20"/>
-                <w:szCs w:val="20"/>
-              </w:rPr>
-              <w:t xml:space="preserve">visual </w:t>
-            </w:r>
-            <w:r>
-              <w:rPr>
-                <w:rFonts w:ascii="Times" w:eastAsia="Times" w:hAnsi="Times" w:cs="Times"/>
-                <w:sz w:val="20"/>
-                <w:szCs w:val="20"/>
-              </w:rPr>
-              <w:t xml:space="preserve">clarity, is that alright? </w:t>
-            </w:r>
-          </w:p>
-        </w:tc>
-        <w:tc>
-          <w:tcPr>
-            <w:tcW w:w="1370" w:type="dxa"/>
-          </w:tcPr>
-          <w:p>
-            <w:pPr>
-              <w:jc w:val="center"/>
-              <w:rPr>
-                <w:rFonts w:ascii="Times" w:eastAsia="Times" w:hAnsi="Times" w:cs="Times"/>
-                <w:b/>
-                <w:sz w:val="20"/>
-                <w:szCs w:val="20"/>
-              </w:rPr>
-            </w:pPr>
-          </w:p>
-        </w:tc>
-      </w:tr>
-      <w:tr>
-        <w:trPr>
-          <w:trHeight w:val="350"/>
-        </w:trPr>
-        <w:tc>
-          <w:tcPr>
-            <w:tcW w:w="1782" w:type="dxa"/>
-            <w:vMerge/>
-            <w:vAlign w:val="center"/>
-          </w:tcPr>
-          <w:p>
-            <w:pPr>
-              <w:jc w:val="center"/>
-              <w:rPr>
-                <w:rFonts w:ascii="Times" w:eastAsia="Times" w:hAnsi="Times" w:cs="Times"/>
-                <w:b/>
-                <w:sz w:val="20"/>
-                <w:szCs w:val="20"/>
-              </w:rPr>
-            </w:pPr>
-          </w:p>
-        </w:tc>
-        <w:tc>
-          <w:tcPr>
-            <w:tcW w:w="917" w:type="dxa"/>
-          </w:tcPr>
-          <w:p>
-            <w:pPr>
-              <w:jc w:val="center"/>
-              <w:rPr>
-                <w:rFonts w:ascii="Times" w:eastAsia="Times" w:hAnsi="Times" w:cs="Times"/>
-                <w:sz w:val="20"/>
-                <w:szCs w:val="20"/>
-              </w:rPr>
-            </w:pPr>
-            <w:r>
-              <w:rPr>
-                <w:rFonts w:ascii="Times" w:eastAsia="Times" w:hAnsi="Times" w:cs="Times"/>
-                <w:sz w:val="20"/>
-                <w:szCs w:val="20"/>
-              </w:rPr>
-              <w:t>51</w:t>
-            </w:r>
-          </w:p>
-        </w:tc>
-        <w:tc>
-          <w:tcPr>
-            <w:tcW w:w="5016" w:type="dxa"/>
-          </w:tcPr>
-          <w:p>
-            <w:pPr>
-              <w:jc w:val="center"/>
-              <w:rPr>
-                <w:rFonts w:ascii="Times" w:eastAsia="Times" w:hAnsi="Times" w:cs="Times"/>
-                <w:sz w:val="20"/>
-                <w:szCs w:val="20"/>
-              </w:rPr>
-            </w:pPr>
-            <w:r>
-              <w:rPr>
-                <w:rFonts w:ascii="Times" w:eastAsia="Times" w:hAnsi="Times" w:cs="Times"/>
-                <w:sz w:val="20"/>
-                <w:szCs w:val="20"/>
-              </w:rPr>
-              <w:t>Should the G be tied over</w:t>
-            </w:r>
-            <w:r>
-              <w:rPr>
-                <w:rFonts w:ascii="Times" w:eastAsia="Times" w:hAnsi="Times" w:cs="Times"/>
-                <w:sz w:val="20"/>
-                <w:szCs w:val="20"/>
-              </w:rPr>
-              <w:t xml:space="preserve"> as well</w:t>
-            </w:r>
-            <w:r>
-              <w:rPr>
-                <w:rFonts w:ascii="Times" w:eastAsia="Times" w:hAnsi="Times" w:cs="Times"/>
-                <w:sz w:val="20"/>
-                <w:szCs w:val="20"/>
-              </w:rPr>
-              <w:t xml:space="preserve">? </w:t>
             </w:r>
           </w:p>
         </w:tc>
@@ -1859,7 +1408,7 @@
                 <w:sz w:val="20"/>
                 <w:szCs w:val="20"/>
               </w:rPr>
-              <w:t>60</w:t>
+              <w:t>Several</w:t>
             </w:r>
           </w:p>
         </w:tc>
@@ -1882,7 +1431,25 @@
                 <w:sz w:val="20"/>
                 <w:szCs w:val="20"/>
               </w:rPr>
-              <w:t>LH: Is this first chord arpeggiated?</w:t>
+              <w:t xml:space="preserve">Just want to confirm that all the grace notes you wrote are intended as appoggiaturas and not acciaccaturas. Are there any that are otherwise, </w:t>
+            </w:r>
+            <w:proofErr w:type="spellStart"/>
+            <w:r>
+              <w:rPr>
+                <w:rFonts w:ascii="Times" w:eastAsia="Times" w:hAnsi="Times" w:cs="Times"/>
+                <w:sz w:val="20"/>
+                <w:szCs w:val="20"/>
+              </w:rPr>
+              <w:t>eg.</w:t>
+            </w:r>
+            <w:proofErr w:type="spellEnd"/>
+            <w:r>
+              <w:rPr>
+                <w:rFonts w:ascii="Times" w:eastAsia="Times" w:hAnsi="Times" w:cs="Times"/>
+                <w:sz w:val="20"/>
+                <w:szCs w:val="20"/>
+              </w:rPr>
+              <w:t xml:space="preserve"> M.32?</w:t>
             </w:r>
           </w:p>
         </w:tc>
@@ -1892,13 +1459,23 @@
           </w:tcPr>
           <w:p>
             <w:pPr>
-              <w:rPr>
-                <w:rFonts w:ascii="Times" w:eastAsia="Times" w:hAnsi="Times" w:cs="Times"/>
-                <w:b/>
-                <w:sz w:val="20"/>
-                <w:szCs w:val="20"/>
-              </w:rPr>
-            </w:pPr>
+              <w:jc w:val="center"/>
+              <w:rPr>
+                <w:rFonts w:ascii="Times" w:eastAsia="Times" w:hAnsi="Times" w:cs="Times"/>
+                <w:bCs/>
+                <w:sz w:val="20"/>
+                <w:szCs w:val="20"/>
+              </w:rPr>
+            </w:pPr>
+            <w:r>
+              <w:rPr>
+                <w:rFonts w:ascii="Times" w:eastAsia="Times" w:hAnsi="Times" w:cs="Times"/>
+                <w:bCs/>
+                <w:sz w:val="20"/>
+                <w:szCs w:val="20"/>
+              </w:rPr>
+              <w:t>nope</w:t>
+            </w:r>
           </w:p>
         </w:tc>
       </w:tr>
@@ -1951,7 +1528,7 @@
                 <w:sz w:val="20"/>
                 <w:szCs w:val="20"/>
               </w:rPr>
-              <w:t>63</w:t>
+              <w:t>1</w:t>
             </w:r>
           </w:p>
         </w:tc>
@@ -1974,7 +1551,7 @@
                 <w:sz w:val="20"/>
                 <w:szCs w:val="20"/>
               </w:rPr>
-              <w:t xml:space="preserve">Is the piece meant to end here? Sounded incomplete </w:t>
+              <w:t>Any tempo/expression markings to indicate?</w:t>
             </w:r>
           </w:p>
         </w:tc>
@@ -1984,13 +1561,23 @@
           </w:tcPr>
           <w:p>
             <w:pPr>
-              <w:rPr>
-                <w:rFonts w:ascii="Times" w:eastAsia="Times" w:hAnsi="Times" w:cs="Times"/>
-                <w:b/>
-                <w:sz w:val="20"/>
-                <w:szCs w:val="20"/>
-              </w:rPr>
-            </w:pPr>
+              <w:jc w:val="center"/>
+              <w:rPr>
+                <w:rFonts w:ascii="Times" w:eastAsia="Times" w:hAnsi="Times" w:cs="Times"/>
+                <w:bCs/>
+                <w:sz w:val="20"/>
+                <w:szCs w:val="20"/>
+              </w:rPr>
+            </w:pPr>
+            <w:r>
+              <w:rPr>
+                <w:rFonts w:ascii="Times" w:eastAsia="Times" w:hAnsi="Times" w:cs="Times"/>
+                <w:bCs/>
+                <w:sz w:val="20"/>
+                <w:szCs w:val="20"/>
+              </w:rPr>
+              <w:t>indicated</w:t>
+            </w:r>
           </w:p>
         </w:tc>
       </w:tr>
@@ -2043,6 +1630,440 @@
                 <w:sz w:val="20"/>
                 <w:szCs w:val="20"/>
               </w:rPr>
+              <w:t>42</w:t>
+            </w:r>
+          </w:p>
+        </w:tc>
+        <w:tc>
+          <w:tcPr>
+            <w:tcW w:w="5016" w:type="dxa"/>
+          </w:tcPr>
+          <w:p>
+            <w:pPr>
+              <w:jc w:val="center"/>
+              <w:rPr>
+                <w:rFonts w:ascii="Times" w:eastAsia="Times" w:hAnsi="Times" w:cs="Times"/>
+                <w:sz w:val="20"/>
+                <w:szCs w:val="20"/>
+              </w:rPr>
+            </w:pPr>
+            <w:r>
+              <w:rPr>
+                <w:rFonts w:ascii="Times" w:eastAsia="Times" w:hAnsi="Times" w:cs="Times"/>
+                <w:sz w:val="20"/>
+                <w:szCs w:val="20"/>
+              </w:rPr>
+              <w:t>Changed the A to G# to a 2</w:t>
+            </w:r>
+            <w:r>
+              <w:rPr>
+                <w:rFonts w:ascii="Times" w:eastAsia="Times" w:hAnsi="Times" w:cs="Times"/>
+                <w:sz w:val="20"/>
+                <w:szCs w:val="20"/>
+                <w:vertAlign w:val="superscript"/>
+              </w:rPr>
+              <w:t>nd</w:t>
+            </w:r>
+            <w:r>
+              <w:rPr>
+                <w:rFonts w:ascii="Times" w:eastAsia="Times" w:hAnsi="Times" w:cs="Times"/>
+                <w:sz w:val="20"/>
+                <w:szCs w:val="20"/>
+              </w:rPr>
+              <w:t xml:space="preserve"> voicing for visual clarity, is that alright? </w:t>
+            </w:r>
+          </w:p>
+        </w:tc>
+        <w:tc>
+          <w:tcPr>
+            <w:tcW w:w="1370" w:type="dxa"/>
+          </w:tcPr>
+          <w:p>
+            <w:pPr>
+              <w:jc w:val="center"/>
+              <w:rPr>
+                <w:rFonts w:ascii="Times" w:eastAsia="Times" w:hAnsi="Times" w:cs="Times"/>
+                <w:bCs/>
+                <w:sz w:val="20"/>
+                <w:szCs w:val="20"/>
+              </w:rPr>
+            </w:pPr>
+            <w:r>
+              <w:rPr>
+                <w:rFonts w:ascii="Times" w:eastAsia="Times" w:hAnsi="Times" w:cs="Times"/>
+                <w:bCs/>
+                <w:sz w:val="20"/>
+                <w:szCs w:val="20"/>
+              </w:rPr>
+              <w:t>ok</w:t>
+            </w:r>
+          </w:p>
+          <w:p>
+            <w:pPr>
+              <w:jc w:val="center"/>
+              <w:rPr>
+                <w:rFonts w:ascii="Times" w:eastAsia="Times" w:hAnsi="Times" w:cs="Times"/>
+                <w:b/>
+                <w:sz w:val="20"/>
+                <w:szCs w:val="20"/>
+              </w:rPr>
+            </w:pPr>
+          </w:p>
+        </w:tc>
+      </w:tr>
+      <w:tr>
+        <w:trPr>
+          <w:trHeight w:val="350"/>
+        </w:trPr>
+        <w:tc>
+          <w:tcPr>
+            <w:tcW w:w="1782" w:type="dxa"/>
+            <w:vMerge/>
+            <w:vAlign w:val="center"/>
+          </w:tcPr>
+          <w:p>
+            <w:pPr>
+              <w:widowControl w:val="0"/>
+              <w:pBdr>
+                <w:top w:val="nil"/>
+                <w:left w:val="nil"/>
+                <w:bottom w:val="nil"/>
+                <w:right w:val="nil"/>
+                <w:between w:val="nil"/>
+              </w:pBdr>
+              <w:spacing w:line="276" w:lineRule="auto"/>
+              <w:rPr>
+                <w:rFonts w:ascii="Times" w:eastAsia="Times" w:hAnsi="Times" w:cs="Times"/>
+                <w:b/>
+                <w:sz w:val="20"/>
+                <w:szCs w:val="20"/>
+              </w:rPr>
+            </w:pPr>
+          </w:p>
+        </w:tc>
+        <w:tc>
+          <w:tcPr>
+            <w:tcW w:w="917" w:type="dxa"/>
+          </w:tcPr>
+          <w:p>
+            <w:pPr>
+              <w:jc w:val="center"/>
+              <w:rPr>
+                <w:rFonts w:ascii="Times" w:eastAsia="Times" w:hAnsi="Times" w:cs="Times"/>
+                <w:sz w:val="20"/>
+                <w:szCs w:val="20"/>
+              </w:rPr>
+            </w:pPr>
+            <w:r>
+              <w:rPr>
+                <w:rFonts w:ascii="Times" w:eastAsia="Times" w:hAnsi="Times" w:cs="Times"/>
+                <w:sz w:val="20"/>
+                <w:szCs w:val="20"/>
+              </w:rPr>
+              <w:t>51</w:t>
+            </w:r>
+          </w:p>
+        </w:tc>
+        <w:tc>
+          <w:tcPr>
+            <w:tcW w:w="5016" w:type="dxa"/>
+          </w:tcPr>
+          <w:p>
+            <w:pPr>
+              <w:jc w:val="center"/>
+              <w:rPr>
+                <w:rFonts w:ascii="Times" w:eastAsia="Times" w:hAnsi="Times" w:cs="Times"/>
+                <w:sz w:val="20"/>
+                <w:szCs w:val="20"/>
+              </w:rPr>
+            </w:pPr>
+            <w:r>
+              <w:rPr>
+                <w:rFonts w:ascii="Times" w:eastAsia="Times" w:hAnsi="Times" w:cs="Times"/>
+                <w:sz w:val="20"/>
+                <w:szCs w:val="20"/>
+              </w:rPr>
+              <w:t xml:space="preserve">Should the G be tied over as well? </w:t>
+            </w:r>
+          </w:p>
+        </w:tc>
+        <w:tc>
+          <w:tcPr>
+            <w:tcW w:w="1370" w:type="dxa"/>
+          </w:tcPr>
+          <w:p>
+            <w:pPr>
+              <w:jc w:val="center"/>
+              <w:rPr>
+                <w:rFonts w:ascii="Times" w:eastAsia="Times" w:hAnsi="Times" w:cs="Times"/>
+                <w:bCs/>
+                <w:sz w:val="20"/>
+                <w:szCs w:val="20"/>
+              </w:rPr>
+            </w:pPr>
+            <w:r>
+              <w:rPr>
+                <w:rFonts w:ascii="Times" w:eastAsia="Times" w:hAnsi="Times" w:cs="Times"/>
+                <w:bCs/>
+                <w:sz w:val="20"/>
+                <w:szCs w:val="20"/>
+              </w:rPr>
+              <w:t>yes</w:t>
+            </w:r>
+          </w:p>
+        </w:tc>
+      </w:tr>
+      <w:tr>
+        <w:trPr>
+          <w:trHeight w:val="350"/>
+        </w:trPr>
+        <w:tc>
+          <w:tcPr>
+            <w:tcW w:w="1782" w:type="dxa"/>
+            <w:vMerge/>
+            <w:vAlign w:val="center"/>
+          </w:tcPr>
+          <w:p>
+            <w:pPr>
+              <w:widowControl w:val="0"/>
+              <w:pBdr>
+                <w:top w:val="nil"/>
+                <w:left w:val="nil"/>
+                <w:bottom w:val="nil"/>
+                <w:right w:val="nil"/>
+                <w:between w:val="nil"/>
+              </w:pBdr>
+              <w:spacing w:line="276" w:lineRule="auto"/>
+              <w:rPr>
+                <w:rFonts w:ascii="Times" w:eastAsia="Times" w:hAnsi="Times" w:cs="Times"/>
+                <w:b/>
+                <w:sz w:val="20"/>
+                <w:szCs w:val="20"/>
+              </w:rPr>
+            </w:pPr>
+          </w:p>
+        </w:tc>
+        <w:tc>
+          <w:tcPr>
+            <w:tcW w:w="917" w:type="dxa"/>
+          </w:tcPr>
+          <w:p>
+            <w:pPr>
+              <w:jc w:val="center"/>
+              <w:rPr>
+                <w:rFonts w:ascii="Times" w:eastAsia="Times" w:hAnsi="Times" w:cs="Times"/>
+                <w:sz w:val="20"/>
+                <w:szCs w:val="20"/>
+              </w:rPr>
+            </w:pPr>
+            <w:r>
+              <w:rPr>
+                <w:rFonts w:ascii="Times" w:eastAsia="Times" w:hAnsi="Times" w:cs="Times"/>
+                <w:sz w:val="20"/>
+                <w:szCs w:val="20"/>
+              </w:rPr>
+              <w:t>60</w:t>
+            </w:r>
+          </w:p>
+        </w:tc>
+        <w:tc>
+          <w:tcPr>
+            <w:tcW w:w="5016" w:type="dxa"/>
+          </w:tcPr>
+          <w:p>
+            <w:pPr>
+              <w:jc w:val="center"/>
+              <w:rPr>
+                <w:rFonts w:ascii="Times" w:eastAsia="Times" w:hAnsi="Times" w:cs="Times"/>
+                <w:sz w:val="20"/>
+                <w:szCs w:val="20"/>
+              </w:rPr>
+            </w:pPr>
+            <w:r>
+              <w:rPr>
+                <w:rFonts w:ascii="Times" w:eastAsia="Times" w:hAnsi="Times" w:cs="Times"/>
+                <w:sz w:val="20"/>
+                <w:szCs w:val="20"/>
+              </w:rPr>
+              <w:t>LH: Is this first chord arpeggiated?</w:t>
+            </w:r>
+          </w:p>
+        </w:tc>
+        <w:tc>
+          <w:tcPr>
+            <w:tcW w:w="1370" w:type="dxa"/>
+          </w:tcPr>
+          <w:p>
+            <w:pPr>
+              <w:rPr>
+                <w:rFonts w:ascii="Times" w:eastAsia="Times" w:hAnsi="Times" w:cs="Times"/>
+                <w:bCs/>
+                <w:sz w:val="20"/>
+                <w:szCs w:val="20"/>
+              </w:rPr>
+            </w:pPr>
+            <w:r>
+              <w:rPr>
+                <w:rFonts w:ascii="Times" w:eastAsia="Times" w:hAnsi="Times" w:cs="Times"/>
+                <w:bCs/>
+                <w:sz w:val="20"/>
+                <w:szCs w:val="20"/>
+              </w:rPr>
+              <w:t>yes</w:t>
+            </w:r>
+          </w:p>
+        </w:tc>
+      </w:tr>
+      <w:tr>
+        <w:trPr>
+          <w:trHeight w:val="350"/>
+        </w:trPr>
+        <w:tc>
+          <w:tcPr>
+            <w:tcW w:w="1782" w:type="dxa"/>
+            <w:vMerge/>
+            <w:vAlign w:val="center"/>
+          </w:tcPr>
+          <w:p>
+            <w:pPr>
+              <w:widowControl w:val="0"/>
+              <w:pBdr>
+                <w:top w:val="nil"/>
+                <w:left w:val="nil"/>
+                <w:bottom w:val="nil"/>
+                <w:right w:val="nil"/>
+                <w:between w:val="nil"/>
+              </w:pBdr>
+              <w:spacing w:line="276" w:lineRule="auto"/>
+              <w:rPr>
+                <w:rFonts w:ascii="Times" w:eastAsia="Times" w:hAnsi="Times" w:cs="Times"/>
+                <w:b/>
+                <w:sz w:val="20"/>
+                <w:szCs w:val="20"/>
+              </w:rPr>
+            </w:pPr>
+          </w:p>
+        </w:tc>
+        <w:tc>
+          <w:tcPr>
+            <w:tcW w:w="917" w:type="dxa"/>
+          </w:tcPr>
+          <w:p>
+            <w:pPr>
+              <w:jc w:val="center"/>
+              <w:rPr>
+                <w:rFonts w:ascii="Times" w:eastAsia="Times" w:hAnsi="Times" w:cs="Times"/>
+                <w:sz w:val="20"/>
+                <w:szCs w:val="20"/>
+              </w:rPr>
+            </w:pPr>
+            <w:r>
+              <w:rPr>
+                <w:rFonts w:ascii="Times" w:eastAsia="Times" w:hAnsi="Times" w:cs="Times"/>
+                <w:sz w:val="20"/>
+                <w:szCs w:val="20"/>
+              </w:rPr>
+              <w:t>63</w:t>
+            </w:r>
+          </w:p>
+        </w:tc>
+        <w:tc>
+          <w:tcPr>
+            <w:tcW w:w="5016" w:type="dxa"/>
+          </w:tcPr>
+          <w:p>
+            <w:pPr>
+              <w:jc w:val="center"/>
+              <w:rPr>
+                <w:rFonts w:ascii="Times" w:eastAsia="Times" w:hAnsi="Times" w:cs="Times"/>
+                <w:sz w:val="20"/>
+                <w:szCs w:val="20"/>
+              </w:rPr>
+            </w:pPr>
+            <w:r>
+              <w:rPr>
+                <w:rFonts w:ascii="Times" w:eastAsia="Times" w:hAnsi="Times" w:cs="Times"/>
+                <w:sz w:val="20"/>
+                <w:szCs w:val="20"/>
+              </w:rPr>
+              <w:t xml:space="preserve">Is the piece meant to end here? Sounded incomplete </w:t>
+            </w:r>
+          </w:p>
+        </w:tc>
+        <w:tc>
+          <w:tcPr>
+            <w:tcW w:w="1370" w:type="dxa"/>
+          </w:tcPr>
+          <w:p>
+            <w:pPr>
+              <w:rPr>
+                <w:rFonts w:ascii="Times" w:eastAsia="Times" w:hAnsi="Times" w:cs="Times"/>
+                <w:bCs/>
+                <w:sz w:val="20"/>
+                <w:szCs w:val="20"/>
+              </w:rPr>
+            </w:pPr>
+            <w:r>
+              <w:rPr>
+                <w:rFonts w:ascii="Times" w:eastAsia="Times" w:hAnsi="Times" w:cs="Times"/>
+                <w:bCs/>
+                <w:sz w:val="20"/>
+                <w:szCs w:val="20"/>
+              </w:rPr>
+              <w:t>no</w:t>
+            </w:r>
+          </w:p>
+        </w:tc>
+      </w:tr>
+      <w:tr>
+        <w:trPr>
+          <w:trHeight w:val="350"/>
+        </w:trPr>
+        <w:tc>
+          <w:tcPr>
+            <w:tcW w:w="1782" w:type="dxa"/>
+            <w:vMerge/>
+            <w:vAlign w:val="center"/>
+          </w:tcPr>
+          <w:p>
+            <w:pPr>
+              <w:widowControl w:val="0"/>
+              <w:pBdr>
+                <w:top w:val="nil"/>
+                <w:left w:val="nil"/>
+                <w:bottom w:val="nil"/>
+                <w:right w:val="nil"/>
+                <w:between w:val="nil"/>
+              </w:pBdr>
+              <w:spacing w:line="276" w:lineRule="auto"/>
+              <w:rPr>
+                <w:rFonts w:ascii="Times" w:eastAsia="Times" w:hAnsi="Times" w:cs="Times"/>
+                <w:b/>
+                <w:sz w:val="20"/>
+                <w:szCs w:val="20"/>
+              </w:rPr>
+            </w:pPr>
+          </w:p>
+        </w:tc>
+        <w:tc>
+          <w:tcPr>
+            <w:tcW w:w="917" w:type="dxa"/>
+          </w:tcPr>
+          <w:p>
+            <w:pPr>
+              <w:jc w:val="center"/>
+              <w:rPr>
+                <w:rFonts w:ascii="Times" w:eastAsia="Times" w:hAnsi="Times" w:cs="Times"/>
+                <w:sz w:val="20"/>
+                <w:szCs w:val="20"/>
+              </w:rPr>
+            </w:pPr>
+            <w:r>
+              <w:rPr>
+                <w:rFonts w:ascii="Times" w:eastAsia="Times" w:hAnsi="Times" w:cs="Times"/>
+                <w:sz w:val="20"/>
+                <w:szCs w:val="20"/>
+              </w:rPr>
               <w:t>49-61</w:t>
             </w:r>
           </w:p>
@@ -2078,11 +2099,18 @@
             <w:pPr>
               <w:rPr>
                 <w:rFonts w:ascii="Times" w:eastAsia="Times" w:hAnsi="Times" w:cs="Times"/>
-                <w:b/>
-                <w:sz w:val="20"/>
-                <w:szCs w:val="20"/>
-              </w:rPr>
-            </w:pPr>
+                <w:sz w:val="20"/>
+                <w:szCs w:val="20"/>
+              </w:rPr>
+            </w:pPr>
+            <w:r>
+              <w:rPr>
+                <w:rFonts w:ascii="Times" w:eastAsia="Times" w:hAnsi="Times" w:cs="Times"/>
+                <w:sz w:val="20"/>
+                <w:szCs w:val="20"/>
+              </w:rPr>
+              <w:t xml:space="preserve">legato </w:t>
+            </w:r>
           </w:p>
         </w:tc>
       </w:tr>
@@ -2090,7 +2118,7 @@
     <w:p/>
     <w:tbl>
       <w:tblPr>
-        <w:tblStyle w:val="a0"/>
+        <w:tblStyle w:val="a4"/>
         <w:tblW w:w="9085" w:type="dxa"/>
         <w:tblBorders>
           <w:top w:val="single" w:sz="4" w:space="0" w:color="000000"/>
@@ -2130,7 +2158,6 @@
                 <w:rFonts w:ascii="Times" w:eastAsia="Times" w:hAnsi="Times" w:cs="Times"/>
                 <w:b/>
               </w:rPr>
-              <w:lastRenderedPageBreak/>
               <w:t>Work</w:t>
             </w:r>
           </w:p>
@@ -2229,6 +2256,27 @@
               <w:t>Prelude After Bach</w:t>
             </w:r>
           </w:p>
+          <w:p>
+            <w:pPr>
+              <w:jc w:val="center"/>
+              <w:rPr>
+                <w:rFonts w:ascii="Times" w:eastAsia="Times" w:hAnsi="Times" w:cs="Times"/>
+                <w:b/>
+                <w:sz w:val="20"/>
+                <w:szCs w:val="20"/>
+              </w:rPr>
+            </w:pPr>
+            <w:r>
+              <w:rPr>
+                <w:rFonts w:ascii="Times" w:eastAsia="Times" w:hAnsi="Times" w:cs="Times"/>
+                <w:b/>
+                <w:sz w:val="20"/>
+                <w:szCs w:val="20"/>
+              </w:rPr>
+              <w:lastRenderedPageBreak/>
+              <w:t>(2021)</w:t>
+            </w:r>
+          </w:p>
         </w:tc>
         <w:tc>
           <w:tcPr>
@@ -2249,6 +2297,7 @@
                 <w:sz w:val="20"/>
                 <w:szCs w:val="20"/>
               </w:rPr>
+              <w:lastRenderedPageBreak/>
               <w:t>All</w:t>
             </w:r>
           </w:p>
@@ -2285,11 +2334,31 @@
               <w:jc w:val="center"/>
               <w:rPr>
                 <w:rFonts w:ascii="Times" w:eastAsia="Times" w:hAnsi="Times" w:cs="Times"/>
-                <w:b/>
-                <w:sz w:val="20"/>
-                <w:szCs w:val="20"/>
-              </w:rPr>
-            </w:pPr>
+                <w:bCs/>
+                <w:sz w:val="20"/>
+                <w:szCs w:val="20"/>
+              </w:rPr>
+            </w:pPr>
+            <w:r>
+              <w:rPr>
+                <w:rFonts w:ascii="Times" w:eastAsia="Times" w:hAnsi="Times" w:cs="Times"/>
+                <w:bCs/>
+                <w:sz w:val="20"/>
+                <w:szCs w:val="20"/>
+              </w:rPr>
+              <w:t xml:space="preserve">prelude after </w:t>
+            </w:r>
+            <w:proofErr w:type="spellStart"/>
+            <w:r>
+              <w:rPr>
+                <w:rFonts w:ascii="Times" w:eastAsia="Times" w:hAnsi="Times" w:cs="Times"/>
+                <w:bCs/>
+                <w:sz w:val="20"/>
+                <w:szCs w:val="20"/>
+              </w:rPr>
+              <w:t>bach</w:t>
+            </w:r>
+            <w:proofErr w:type="spellEnd"/>
           </w:p>
         </w:tc>
       </w:tr>
@@ -2305,7 +2374,15 @@
           </w:tcPr>
           <w:p>
             <w:pPr>
-              <w:jc w:val="center"/>
+              <w:widowControl w:val="0"/>
+              <w:pBdr>
+                <w:top w:val="nil"/>
+                <w:left w:val="nil"/>
+                <w:bottom w:val="nil"/>
+                <w:right w:val="nil"/>
+                <w:between w:val="nil"/>
+              </w:pBdr>
+              <w:spacing w:line="276" w:lineRule="auto"/>
               <w:rPr>
                 <w:rFonts w:ascii="Times" w:eastAsia="Times" w:hAnsi="Times" w:cs="Times"/>
                 <w:b/>
@@ -2388,11 +2465,31 @@
               <w:jc w:val="center"/>
               <w:rPr>
                 <w:rFonts w:ascii="Times" w:eastAsia="Times" w:hAnsi="Times" w:cs="Times"/>
-                <w:b/>
-                <w:sz w:val="20"/>
-                <w:szCs w:val="20"/>
-              </w:rPr>
-            </w:pPr>
+                <w:bCs/>
+                <w:sz w:val="20"/>
+                <w:szCs w:val="20"/>
+              </w:rPr>
+            </w:pPr>
+            <w:proofErr w:type="gramStart"/>
+            <w:r>
+              <w:rPr>
+                <w:rFonts w:ascii="Times" w:eastAsia="Times" w:hAnsi="Times" w:cs="Times"/>
+                <w:bCs/>
+                <w:sz w:val="20"/>
+                <w:szCs w:val="20"/>
+              </w:rPr>
+              <w:t>yes</w:t>
+            </w:r>
+            <w:proofErr w:type="gramEnd"/>
+            <w:r>
+              <w:rPr>
+                <w:rFonts w:ascii="Times" w:eastAsia="Times" w:hAnsi="Times" w:cs="Times"/>
+                <w:bCs/>
+                <w:sz w:val="20"/>
+                <w:szCs w:val="20"/>
+              </w:rPr>
+              <w:t xml:space="preserve"> back to a tempo</w:t>
+            </w:r>
           </w:p>
         </w:tc>
       </w:tr>
@@ -2408,7 +2505,15 @@
           </w:tcPr>
           <w:p>
             <w:pPr>
-              <w:jc w:val="center"/>
+              <w:widowControl w:val="0"/>
+              <w:pBdr>
+                <w:top w:val="nil"/>
+                <w:left w:val="nil"/>
+                <w:bottom w:val="nil"/>
+                <w:right w:val="nil"/>
+                <w:between w:val="nil"/>
+              </w:pBdr>
+              <w:spacing w:line="276" w:lineRule="auto"/>
               <w:rPr>
                 <w:rFonts w:ascii="Times" w:eastAsia="Times" w:hAnsi="Times" w:cs="Times"/>
                 <w:b/>
@@ -2502,7 +2607,7 @@
     </w:p>
     <w:tbl>
       <w:tblPr>
-        <w:tblStyle w:val="a0"/>
+        <w:tblStyle w:val="a5"/>
         <w:tblW w:w="9085" w:type="dxa"/>
         <w:tblBorders>
           <w:top w:val="single" w:sz="4" w:space="0" w:color="000000"/>
@@ -2639,6 +2744,26 @@
               <w:t>Llamas’ Land</w:t>
             </w:r>
           </w:p>
+          <w:p>
+            <w:pPr>
+              <w:jc w:val="center"/>
+              <w:rPr>
+                <w:rFonts w:ascii="Times" w:eastAsia="Times" w:hAnsi="Times" w:cs="Times"/>
+                <w:b/>
+                <w:sz w:val="20"/>
+                <w:szCs w:val="20"/>
+              </w:rPr>
+            </w:pPr>
+            <w:r>
+              <w:rPr>
+                <w:rFonts w:ascii="Times" w:eastAsia="Times" w:hAnsi="Times" w:cs="Times"/>
+                <w:b/>
+                <w:sz w:val="20"/>
+                <w:szCs w:val="20"/>
+              </w:rPr>
+              <w:t>(2019)</w:t>
+            </w:r>
+          </w:p>
         </w:tc>
         <w:tc>
           <w:tcPr>
@@ -2682,15 +2807,7 @@
                 <w:sz w:val="20"/>
                 <w:szCs w:val="20"/>
               </w:rPr>
-              <w:t>Could you please check through, especially the middle voice part and let me know if it’s okay or if I missed anything?</w:t>
-            </w:r>
-            <w:r>
-              <w:rPr>
-                <w:rFonts w:ascii="Times" w:eastAsia="Times" w:hAnsi="Times" w:cs="Times"/>
-                <w:sz w:val="20"/>
-                <w:szCs w:val="20"/>
-              </w:rPr>
-              <w:t xml:space="preserve"> </w:t>
+              <w:t xml:space="preserve">Could you please check through, especially the middle voice part and let me know if it’s okay or if I missed anything? </w:t>
             </w:r>
           </w:p>
         </w:tc>
@@ -2703,11 +2820,31 @@
               <w:jc w:val="center"/>
               <w:rPr>
                 <w:rFonts w:ascii="Times" w:eastAsia="Times" w:hAnsi="Times" w:cs="Times"/>
-                <w:b/>
-                <w:sz w:val="20"/>
-                <w:szCs w:val="20"/>
-              </w:rPr>
-            </w:pPr>
+                <w:bCs/>
+                <w:sz w:val="20"/>
+                <w:szCs w:val="20"/>
+              </w:rPr>
+            </w:pPr>
+            <w:proofErr w:type="gramStart"/>
+            <w:r>
+              <w:rPr>
+                <w:rFonts w:ascii="Times" w:eastAsia="Times" w:hAnsi="Times" w:cs="Times"/>
+                <w:bCs/>
+                <w:sz w:val="20"/>
+                <w:szCs w:val="20"/>
+              </w:rPr>
+              <w:t>Yes</w:t>
+            </w:r>
+            <w:proofErr w:type="gramEnd"/>
+            <w:r>
+              <w:rPr>
+                <w:rFonts w:ascii="Times" w:eastAsia="Times" w:hAnsi="Times" w:cs="Times"/>
+                <w:bCs/>
+                <w:sz w:val="20"/>
+                <w:szCs w:val="20"/>
+              </w:rPr>
+              <w:t xml:space="preserve"> it’s all good :) </w:t>
+            </w:r>
           </w:p>
         </w:tc>
       </w:tr>
@@ -2766,7 +2903,7 @@
     </w:p>
     <w:tbl>
       <w:tblPr>
-        <w:tblStyle w:val="a0"/>
+        <w:tblStyle w:val="a6"/>
         <w:tblW w:w="9085" w:type="dxa"/>
         <w:tblBorders>
           <w:top w:val="single" w:sz="4" w:space="0" w:color="000000"/>
@@ -2998,15 +3135,13 @@
               <w:jc w:val="center"/>
               <w:rPr>
                 <w:rFonts w:ascii="Times" w:eastAsia="Times" w:hAnsi="Times" w:cs="Times"/>
-                <w:bCs/>
-                <w:sz w:val="20"/>
-                <w:szCs w:val="20"/>
-              </w:rPr>
-            </w:pPr>
-            <w:r>
-              <w:rPr>
-                <w:rFonts w:ascii="Times" w:eastAsia="Times" w:hAnsi="Times" w:cs="Times"/>
-                <w:bCs/>
+                <w:sz w:val="20"/>
+                <w:szCs w:val="20"/>
+              </w:rPr>
+            </w:pPr>
+            <w:r>
+              <w:rPr>
+                <w:rFonts w:ascii="Times" w:eastAsia="Times" w:hAnsi="Times" w:cs="Times"/>
                 <w:sz w:val="20"/>
                 <w:szCs w:val="20"/>
               </w:rPr>
@@ -3038,7 +3173,6 @@
               <w:spacing w:line="276" w:lineRule="auto"/>
               <w:rPr>
                 <w:rFonts w:ascii="Times" w:eastAsia="Times" w:hAnsi="Times" w:cs="Times"/>
-                <w:b/>
                 <w:sz w:val="20"/>
                 <w:szCs w:val="20"/>
               </w:rPr>
@@ -3100,7 +3234,6 @@
               <w:jc w:val="center"/>
               <w:rPr>
                 <w:rFonts w:ascii="Times" w:eastAsia="Times" w:hAnsi="Times" w:cs="Times"/>
-                <w:bCs/>
                 <w:sz w:val="20"/>
                 <w:szCs w:val="20"/>
               </w:rPr>
@@ -3109,7 +3242,6 @@
             <w:r>
               <w:rPr>
                 <w:rFonts w:ascii="Times" w:eastAsia="Times" w:hAnsi="Times" w:cs="Times"/>
-                <w:bCs/>
                 <w:sz w:val="20"/>
                 <w:szCs w:val="20"/>
               </w:rPr>
@@ -3119,7 +3251,6 @@
             <w:r>
               <w:rPr>
                 <w:rFonts w:ascii="Times" w:eastAsia="Times" w:hAnsi="Times" w:cs="Times"/>
-                <w:bCs/>
                 <w:sz w:val="20"/>
                 <w:szCs w:val="20"/>
               </w:rPr>
@@ -3151,7 +3282,6 @@
               <w:spacing w:line="276" w:lineRule="auto"/>
               <w:rPr>
                 <w:rFonts w:ascii="Times" w:eastAsia="Times" w:hAnsi="Times" w:cs="Times"/>
-                <w:b/>
                 <w:sz w:val="20"/>
                 <w:szCs w:val="20"/>
               </w:rPr>
@@ -3231,15 +3361,13 @@
               <w:jc w:val="center"/>
               <w:rPr>
                 <w:rFonts w:ascii="Times" w:eastAsia="Times" w:hAnsi="Times" w:cs="Times"/>
-                <w:bCs/>
-                <w:sz w:val="20"/>
-                <w:szCs w:val="20"/>
-              </w:rPr>
-            </w:pPr>
-            <w:r>
-              <w:rPr>
-                <w:rFonts w:ascii="Times" w:eastAsia="Times" w:hAnsi="Times" w:cs="Times"/>
-                <w:bCs/>
+                <w:sz w:val="20"/>
+                <w:szCs w:val="20"/>
+              </w:rPr>
+            </w:pPr>
+            <w:r>
+              <w:rPr>
+                <w:rFonts w:ascii="Times" w:eastAsia="Times" w:hAnsi="Times" w:cs="Times"/>
                 <w:sz w:val="20"/>
                 <w:szCs w:val="20"/>
               </w:rPr>
@@ -3249,7 +3377,6 @@
             <w:r>
               <w:rPr>
                 <w:rFonts w:ascii="Times" w:eastAsia="Times" w:hAnsi="Times" w:cs="Times"/>
-                <w:bCs/>
                 <w:sz w:val="20"/>
                 <w:szCs w:val="20"/>
               </w:rPr>
@@ -3259,7 +3386,6 @@
             <w:r>
               <w:rPr>
                 <w:rFonts w:ascii="Times" w:eastAsia="Times" w:hAnsi="Times" w:cs="Times"/>
-                <w:bCs/>
                 <w:sz w:val="20"/>
                 <w:szCs w:val="20"/>
               </w:rPr>
@@ -3291,7 +3417,6 @@
               <w:spacing w:line="276" w:lineRule="auto"/>
               <w:rPr>
                 <w:rFonts w:ascii="Times" w:eastAsia="Times" w:hAnsi="Times" w:cs="Times"/>
-                <w:b/>
                 <w:sz w:val="20"/>
                 <w:szCs w:val="20"/>
               </w:rPr>
@@ -3353,15 +3478,13 @@
               <w:jc w:val="center"/>
               <w:rPr>
                 <w:rFonts w:ascii="Times" w:eastAsia="Times" w:hAnsi="Times" w:cs="Times"/>
-                <w:bCs/>
-                <w:sz w:val="20"/>
-                <w:szCs w:val="20"/>
-              </w:rPr>
-            </w:pPr>
-            <w:r>
-              <w:rPr>
-                <w:rFonts w:ascii="Times" w:eastAsia="Times" w:hAnsi="Times" w:cs="Times"/>
-                <w:bCs/>
+                <w:sz w:val="20"/>
+                <w:szCs w:val="20"/>
+              </w:rPr>
+            </w:pPr>
+            <w:r>
+              <w:rPr>
+                <w:rFonts w:ascii="Times" w:eastAsia="Times" w:hAnsi="Times" w:cs="Times"/>
                 <w:sz w:val="20"/>
                 <w:szCs w:val="20"/>
               </w:rPr>
@@ -3393,7 +3516,6 @@
               <w:spacing w:line="276" w:lineRule="auto"/>
               <w:rPr>
                 <w:rFonts w:ascii="Times" w:eastAsia="Times" w:hAnsi="Times" w:cs="Times"/>
-                <w:b/>
                 <w:sz w:val="20"/>
                 <w:szCs w:val="20"/>
               </w:rPr>
@@ -3455,15 +3577,13 @@
               <w:jc w:val="center"/>
               <w:rPr>
                 <w:rFonts w:ascii="Times" w:eastAsia="Times" w:hAnsi="Times" w:cs="Times"/>
-                <w:bCs/>
-                <w:sz w:val="20"/>
-                <w:szCs w:val="20"/>
-              </w:rPr>
-            </w:pPr>
-            <w:r>
-              <w:rPr>
-                <w:rFonts w:ascii="Times" w:eastAsia="Times" w:hAnsi="Times" w:cs="Times"/>
-                <w:bCs/>
+                <w:sz w:val="20"/>
+                <w:szCs w:val="20"/>
+              </w:rPr>
+            </w:pPr>
+            <w:r>
+              <w:rPr>
+                <w:rFonts w:ascii="Times" w:eastAsia="Times" w:hAnsi="Times" w:cs="Times"/>
                 <w:sz w:val="20"/>
                 <w:szCs w:val="20"/>
               </w:rPr>
@@ -3495,7 +3615,6 @@
               <w:spacing w:line="276" w:lineRule="auto"/>
               <w:rPr>
                 <w:rFonts w:ascii="Times" w:eastAsia="Times" w:hAnsi="Times" w:cs="Times"/>
-                <w:b/>
                 <w:sz w:val="20"/>
                 <w:szCs w:val="20"/>
               </w:rPr>
@@ -3689,15 +3808,13 @@
               <w:jc w:val="center"/>
               <w:rPr>
                 <w:rFonts w:ascii="Times" w:eastAsia="Times" w:hAnsi="Times" w:cs="Times"/>
-                <w:bCs/>
-                <w:sz w:val="20"/>
-                <w:szCs w:val="20"/>
-              </w:rPr>
-            </w:pPr>
-            <w:r>
-              <w:rPr>
-                <w:rFonts w:ascii="Times" w:eastAsia="Times" w:hAnsi="Times" w:cs="Times"/>
-                <w:bCs/>
+                <w:sz w:val="20"/>
+                <w:szCs w:val="20"/>
+              </w:rPr>
+            </w:pPr>
+            <w:r>
+              <w:rPr>
+                <w:rFonts w:ascii="Times" w:eastAsia="Times" w:hAnsi="Times" w:cs="Times"/>
                 <w:sz w:val="20"/>
                 <w:szCs w:val="20"/>
               </w:rPr>
@@ -3729,7 +3846,6 @@
               <w:spacing w:line="276" w:lineRule="auto"/>
               <w:rPr>
                 <w:rFonts w:ascii="Times" w:eastAsia="Times" w:hAnsi="Times" w:cs="Times"/>
-                <w:b/>
                 <w:sz w:val="20"/>
                 <w:szCs w:val="20"/>
               </w:rPr>
@@ -3827,7 +3943,6 @@
               <w:jc w:val="center"/>
               <w:rPr>
                 <w:rFonts w:ascii="Times" w:eastAsia="Times" w:hAnsi="Times" w:cs="Times"/>
-                <w:bCs/>
                 <w:sz w:val="20"/>
                 <w:szCs w:val="20"/>
               </w:rPr>
@@ -3836,7 +3951,6 @@
             <w:r>
               <w:rPr>
                 <w:rFonts w:ascii="Times" w:eastAsia="Times" w:hAnsi="Times" w:cs="Times"/>
-                <w:bCs/>
                 <w:sz w:val="20"/>
                 <w:szCs w:val="20"/>
               </w:rPr>
@@ -3846,7 +3960,6 @@
             <w:r>
               <w:rPr>
                 <w:rFonts w:ascii="Times" w:eastAsia="Times" w:hAnsi="Times" w:cs="Times"/>
-                <w:bCs/>
                 <w:sz w:val="20"/>
                 <w:szCs w:val="20"/>
               </w:rPr>
@@ -3878,7 +3991,6 @@
               <w:spacing w:line="276" w:lineRule="auto"/>
               <w:rPr>
                 <w:rFonts w:ascii="Times" w:eastAsia="Times" w:hAnsi="Times" w:cs="Times"/>
-                <w:b/>
                 <w:sz w:val="20"/>
                 <w:szCs w:val="20"/>
               </w:rPr>
@@ -4087,29 +4199,17 @@
               <w:jc w:val="center"/>
               <w:rPr>
                 <w:rFonts w:ascii="Times" w:eastAsia="Times" w:hAnsi="Times" w:cs="Times"/>
-                <w:bCs/>
-                <w:sz w:val="20"/>
-                <w:szCs w:val="20"/>
-              </w:rPr>
-            </w:pPr>
-            <w:r>
-              <w:rPr>
-                <w:rFonts w:ascii="Times" w:eastAsia="Times" w:hAnsi="Times" w:cs="Times"/>
-                <w:bCs/>
-                <w:sz w:val="20"/>
-                <w:szCs w:val="20"/>
-              </w:rPr>
-              <w:t xml:space="preserve">the E in the right hand should be G </w:t>
-            </w:r>
-            <w:r>
-              <w:rPr>
-                <w:rFonts w:ascii="Times" w:eastAsia="Times" w:hAnsi="Times" w:cs="Times"/>
-                <w:bCs/>
-                <w:sz w:val="20"/>
-                <w:szCs w:val="20"/>
-              </w:rPr>
-              <w:lastRenderedPageBreak/>
-              <w:t>(one less ledger line)</w:t>
+                <w:sz w:val="20"/>
+                <w:szCs w:val="20"/>
+              </w:rPr>
+            </w:pPr>
+            <w:r>
+              <w:rPr>
+                <w:rFonts w:ascii="Times" w:eastAsia="Times" w:hAnsi="Times" w:cs="Times"/>
+                <w:sz w:val="20"/>
+                <w:szCs w:val="20"/>
+              </w:rPr>
+              <w:t>the E in the right hand should be G (one less ledger line)</w:t>
             </w:r>
           </w:p>
         </w:tc>
@@ -4137,7 +4237,6 @@
               <w:spacing w:line="276" w:lineRule="auto"/>
               <w:rPr>
                 <w:rFonts w:ascii="Times" w:eastAsia="Times" w:hAnsi="Times" w:cs="Times"/>
-                <w:b/>
                 <w:sz w:val="20"/>
                 <w:szCs w:val="20"/>
               </w:rPr>
@@ -4216,15 +4315,13 @@
               <w:jc w:val="center"/>
               <w:rPr>
                 <w:rFonts w:ascii="Times" w:eastAsia="Times" w:hAnsi="Times" w:cs="Times"/>
-                <w:bCs/>
-                <w:sz w:val="20"/>
-                <w:szCs w:val="20"/>
-              </w:rPr>
-            </w:pPr>
-            <w:r>
-              <w:rPr>
-                <w:rFonts w:ascii="Times" w:eastAsia="Times" w:hAnsi="Times" w:cs="Times"/>
-                <w:bCs/>
+                <w:sz w:val="20"/>
+                <w:szCs w:val="20"/>
+              </w:rPr>
+            </w:pPr>
+            <w:r>
+              <w:rPr>
+                <w:rFonts w:ascii="Times" w:eastAsia="Times" w:hAnsi="Times" w:cs="Times"/>
                 <w:sz w:val="20"/>
                 <w:szCs w:val="20"/>
               </w:rPr>
@@ -4234,7 +4331,6 @@
             <w:r>
               <w:rPr>
                 <w:rFonts w:ascii="Times" w:eastAsia="Times" w:hAnsi="Times" w:cs="Times"/>
-                <w:bCs/>
                 <w:sz w:val="20"/>
                 <w:szCs w:val="20"/>
               </w:rPr>
@@ -4267,7 +4363,6 @@
               <w:spacing w:line="276" w:lineRule="auto"/>
               <w:rPr>
                 <w:rFonts w:ascii="Times" w:eastAsia="Times" w:hAnsi="Times" w:cs="Times"/>
-                <w:b/>
                 <w:sz w:val="20"/>
                 <w:szCs w:val="20"/>
               </w:rPr>
@@ -4329,15 +4424,13 @@
               <w:jc w:val="center"/>
               <w:rPr>
                 <w:rFonts w:ascii="Times" w:eastAsia="Times" w:hAnsi="Times" w:cs="Times"/>
-                <w:bCs/>
-                <w:sz w:val="20"/>
-                <w:szCs w:val="20"/>
-              </w:rPr>
-            </w:pPr>
-            <w:r>
-              <w:rPr>
-                <w:rFonts w:ascii="Times" w:eastAsia="Times" w:hAnsi="Times" w:cs="Times"/>
-                <w:bCs/>
+                <w:sz w:val="20"/>
+                <w:szCs w:val="20"/>
+              </w:rPr>
+            </w:pPr>
+            <w:r>
+              <w:rPr>
+                <w:rFonts w:ascii="Times" w:eastAsia="Times" w:hAnsi="Times" w:cs="Times"/>
                 <w:sz w:val="20"/>
                 <w:szCs w:val="20"/>
               </w:rPr>
@@ -4369,7 +4462,6 @@
               <w:spacing w:line="276" w:lineRule="auto"/>
               <w:rPr>
                 <w:rFonts w:ascii="Times" w:eastAsia="Times" w:hAnsi="Times" w:cs="Times"/>
-                <w:b/>
                 <w:sz w:val="20"/>
                 <w:szCs w:val="20"/>
               </w:rPr>
@@ -4431,15 +4523,13 @@
               <w:jc w:val="center"/>
               <w:rPr>
                 <w:rFonts w:ascii="Times" w:eastAsia="Times" w:hAnsi="Times" w:cs="Times"/>
-                <w:bCs/>
-                <w:sz w:val="20"/>
-                <w:szCs w:val="20"/>
-              </w:rPr>
-            </w:pPr>
-            <w:r>
-              <w:rPr>
-                <w:rFonts w:ascii="Times" w:eastAsia="Times" w:hAnsi="Times" w:cs="Times"/>
-                <w:bCs/>
+                <w:sz w:val="20"/>
+                <w:szCs w:val="20"/>
+              </w:rPr>
+            </w:pPr>
+            <w:r>
+              <w:rPr>
+                <w:rFonts w:ascii="Times" w:eastAsia="Times" w:hAnsi="Times" w:cs="Times"/>
                 <w:sz w:val="20"/>
                 <w:szCs w:val="20"/>
               </w:rPr>
@@ -4471,7 +4561,6 @@
               <w:spacing w:line="276" w:lineRule="auto"/>
               <w:rPr>
                 <w:rFonts w:ascii="Times" w:eastAsia="Times" w:hAnsi="Times" w:cs="Times"/>
-                <w:b/>
                 <w:sz w:val="20"/>
                 <w:szCs w:val="20"/>
               </w:rPr>
@@ -4533,15 +4622,13 @@
               <w:jc w:val="center"/>
               <w:rPr>
                 <w:rFonts w:ascii="Times" w:eastAsia="Times" w:hAnsi="Times" w:cs="Times"/>
-                <w:bCs/>
-                <w:sz w:val="20"/>
-                <w:szCs w:val="20"/>
-              </w:rPr>
-            </w:pPr>
-            <w:r>
-              <w:rPr>
-                <w:rFonts w:ascii="Times" w:eastAsia="Times" w:hAnsi="Times" w:cs="Times"/>
-                <w:bCs/>
+                <w:sz w:val="20"/>
+                <w:szCs w:val="20"/>
+              </w:rPr>
+            </w:pPr>
+            <w:r>
+              <w:rPr>
+                <w:rFonts w:ascii="Times" w:eastAsia="Times" w:hAnsi="Times" w:cs="Times"/>
                 <w:sz w:val="20"/>
                 <w:szCs w:val="20"/>
               </w:rPr>
@@ -4573,7 +4660,6 @@
               <w:spacing w:line="276" w:lineRule="auto"/>
               <w:rPr>
                 <w:rFonts w:ascii="Times" w:eastAsia="Times" w:hAnsi="Times" w:cs="Times"/>
-                <w:b/>
                 <w:sz w:val="20"/>
                 <w:szCs w:val="20"/>
               </w:rPr>
@@ -4635,7 +4721,6 @@
               <w:jc w:val="center"/>
               <w:rPr>
                 <w:rFonts w:ascii="Times" w:eastAsia="Times" w:hAnsi="Times" w:cs="Times"/>
-                <w:bCs/>
                 <w:sz w:val="20"/>
                 <w:szCs w:val="20"/>
               </w:rPr>
@@ -4644,7 +4729,6 @@
             <w:r>
               <w:rPr>
                 <w:rFonts w:ascii="Times" w:eastAsia="Times" w:hAnsi="Times" w:cs="Times"/>
-                <w:bCs/>
                 <w:sz w:val="20"/>
                 <w:szCs w:val="20"/>
               </w:rPr>
@@ -4654,7 +4738,6 @@
             <w:r>
               <w:rPr>
                 <w:rFonts w:ascii="Times" w:eastAsia="Times" w:hAnsi="Times" w:cs="Times"/>
-                <w:bCs/>
                 <w:sz w:val="20"/>
                 <w:szCs w:val="20"/>
               </w:rPr>
@@ -4686,7 +4769,6 @@
               <w:spacing w:line="276" w:lineRule="auto"/>
               <w:rPr>
                 <w:rFonts w:ascii="Times" w:eastAsia="Times" w:hAnsi="Times" w:cs="Times"/>
-                <w:b/>
                 <w:sz w:val="20"/>
                 <w:szCs w:val="20"/>
               </w:rPr>
@@ -4846,7 +4928,7 @@
               <w:spacing w:line="276" w:lineRule="auto"/>
               <w:rPr>
                 <w:rFonts w:ascii="Times" w:eastAsia="Times" w:hAnsi="Times" w:cs="Times"/>
-                <w:b/>
+                <w:color w:val="222222"/>
                 <w:sz w:val="20"/>
                 <w:szCs w:val="20"/>
               </w:rPr>
@@ -4963,7 +5045,6 @@
               <w:spacing w:line="276" w:lineRule="auto"/>
               <w:rPr>
                 <w:rFonts w:ascii="Times" w:eastAsia="Times" w:hAnsi="Times" w:cs="Times"/>
-                <w:b/>
                 <w:sz w:val="20"/>
                 <w:szCs w:val="20"/>
               </w:rPr>
@@ -5063,7 +5144,6 @@
               <w:spacing w:line="276" w:lineRule="auto"/>
               <w:rPr>
                 <w:rFonts w:ascii="Times" w:eastAsia="Times" w:hAnsi="Times" w:cs="Times"/>
-                <w:b/>
                 <w:sz w:val="20"/>
                 <w:szCs w:val="20"/>
               </w:rPr>
@@ -5125,15 +5205,13 @@
               <w:jc w:val="center"/>
               <w:rPr>
                 <w:rFonts w:ascii="Times" w:eastAsia="Times" w:hAnsi="Times" w:cs="Times"/>
-                <w:bCs/>
-                <w:sz w:val="20"/>
-                <w:szCs w:val="20"/>
-              </w:rPr>
-            </w:pPr>
-            <w:r>
-              <w:rPr>
-                <w:rFonts w:ascii="Times" w:eastAsia="Times" w:hAnsi="Times" w:cs="Times"/>
-                <w:bCs/>
+                <w:sz w:val="20"/>
+                <w:szCs w:val="20"/>
+              </w:rPr>
+            </w:pPr>
+            <w:r>
+              <w:rPr>
+                <w:rFonts w:ascii="Times" w:eastAsia="Times" w:hAnsi="Times" w:cs="Times"/>
                 <w:sz w:val="20"/>
                 <w:szCs w:val="20"/>
               </w:rPr>
@@ -5165,7 +5243,6 @@
               <w:spacing w:line="276" w:lineRule="auto"/>
               <w:rPr>
                 <w:rFonts w:ascii="Times" w:eastAsia="Times" w:hAnsi="Times" w:cs="Times"/>
-                <w:b/>
                 <w:sz w:val="20"/>
                 <w:szCs w:val="20"/>
               </w:rPr>
@@ -5227,15 +5304,13 @@
               <w:jc w:val="center"/>
               <w:rPr>
                 <w:rFonts w:ascii="Times" w:eastAsia="Times" w:hAnsi="Times" w:cs="Times"/>
-                <w:bCs/>
-                <w:sz w:val="20"/>
-                <w:szCs w:val="20"/>
-              </w:rPr>
-            </w:pPr>
-            <w:r>
-              <w:rPr>
-                <w:rFonts w:ascii="Times" w:eastAsia="Times" w:hAnsi="Times" w:cs="Times"/>
-                <w:bCs/>
+                <w:sz w:val="20"/>
+                <w:szCs w:val="20"/>
+              </w:rPr>
+            </w:pPr>
+            <w:r>
+              <w:rPr>
+                <w:rFonts w:ascii="Times" w:eastAsia="Times" w:hAnsi="Times" w:cs="Times"/>
                 <w:sz w:val="20"/>
                 <w:szCs w:val="20"/>
               </w:rPr>
@@ -5292,15 +5367,7 @@
           <w:rFonts w:ascii="Helvetica Neue" w:eastAsia="Helvetica Neue" w:hAnsi="Helvetica Neue" w:cs="Helvetica Neue"/>
           <w:color w:val="222222"/>
         </w:rPr>
-        <w:t xml:space="preserve">M. 32 and 36: grace note before beat. </w:t>
-      </w:r>
-      <w:r>
-        <w:rPr>
-          <w:rFonts w:ascii="Helvetica Neue" w:eastAsia="Helvetica Neue" w:hAnsi="Helvetica Neue" w:cs="Helvetica Neue"/>
-          <w:bCs/>
-          <w:color w:val="222222"/>
-        </w:rPr>
-        <w:t>Noted, I think it’s clear in your score.</w:t>
+        <w:t>M. 32 and 36: grace note before beat. Noted, I think it’s clear in your score.</w:t>
       </w:r>
     </w:p>
     <w:p>
@@ -5316,14 +5383,7 @@
           <w:rFonts w:ascii="Helvetica Neue" w:eastAsia="Helvetica Neue" w:hAnsi="Helvetica Neue" w:cs="Helvetica Neue"/>
           <w:color w:val="222222"/>
         </w:rPr>
-        <w:t xml:space="preserve">M. 56: </w:t>
-      </w:r>
-      <w:r>
-        <w:rPr>
-          <w:rFonts w:ascii="Helvetica Neue" w:eastAsia="Helvetica Neue" w:hAnsi="Helvetica Neue" w:cs="Helvetica Neue"/>
-          <w:color w:val="222222"/>
-        </w:rPr>
-        <w:t xml:space="preserve">grace notes to be written in previous measure, </w:t>
+        <w:t xml:space="preserve">M. 56: grace notes to be written in previous measure, </w:t>
       </w:r>
       <w:proofErr w:type="gramStart"/>
       <w:r>
@@ -5363,15 +5423,7 @@
           <w:rFonts w:ascii="Helvetica Neue" w:eastAsia="Helvetica Neue" w:hAnsi="Helvetica Neue" w:cs="Helvetica Neue"/>
           <w:color w:val="222222"/>
         </w:rPr>
-        <w:t xml:space="preserve">M. 62-63 and 70-71 and 79-80: all trills with sharp (E and F#, C# and D#, F# and G#). </w:t>
-      </w:r>
-      <w:r>
-        <w:rPr>
-          <w:rFonts w:ascii="Helvetica Neue" w:eastAsia="Helvetica Neue" w:hAnsi="Helvetica Neue" w:cs="Helvetica Neue"/>
-          <w:bCs/>
-          <w:color w:val="222222"/>
-        </w:rPr>
-        <w:t>Noted I will add the relevant notation to clarify this in the final version.</w:t>
+        <w:t>M. 62-63 and 70-71 and 79-80: all trills with sharp (E and F#, C# and D#, F# and G#). Noted I will add the relevant notation to clarify this in the final version.</w:t>
       </w:r>
       <w:r>
         <w:rPr>
@@ -5387,7 +5439,6 @@
         <w:shd w:val="clear" w:color="auto" w:fill="FFFFFF"/>
         <w:rPr>
           <w:rFonts w:ascii="Helvetica Neue" w:eastAsia="Helvetica Neue" w:hAnsi="Helvetica Neue" w:cs="Helvetica Neue"/>
-          <w:bCs/>
           <w:color w:val="FF0000"/>
         </w:rPr>
       </w:pPr>
@@ -5396,20 +5447,11 @@
           <w:rFonts w:ascii="Helvetica Neue" w:eastAsia="Helvetica Neue" w:hAnsi="Helvetica Neue" w:cs="Helvetica Neue"/>
           <w:color w:val="222222"/>
         </w:rPr>
-        <w:t xml:space="preserve">M. 84: E# and F double-sharp in trill – </w:t>
+        <w:t xml:space="preserve">M. 84: E# and F double-sharp in trill – There is no E# and F double sharp in this bar. Could you clarify? Refer to questions above. </w:t>
       </w:r>
       <w:r>
         <w:rPr>
           <w:rFonts w:ascii="Helvetica Neue" w:eastAsia="Helvetica Neue" w:hAnsi="Helvetica Neue" w:cs="Helvetica Neue"/>
-          <w:bCs/>
-          <w:color w:val="222222"/>
-        </w:rPr>
-        <w:t xml:space="preserve">There is no E# and F double sharp in this bar. Could you clarify? Refer to questions above. </w:t>
-      </w:r>
-      <w:r>
-        <w:rPr>
-          <w:rFonts w:ascii="Helvetica Neue" w:eastAsia="Helvetica Neue" w:hAnsi="Helvetica Neue" w:cs="Helvetica Neue"/>
-          <w:bCs/>
           <w:color w:val="FF0000"/>
         </w:rPr>
         <w:t>2nd half of m.83, not 84</w:t>
@@ -5420,14 +5462,12 @@
         <w:shd w:val="clear" w:color="auto" w:fill="FFFFFF"/>
         <w:rPr>
           <w:rFonts w:ascii="Helvetica Neue" w:eastAsia="Helvetica Neue" w:hAnsi="Helvetica Neue" w:cs="Helvetica Neue"/>
-          <w:bCs/>
           <w:color w:val="FF0000"/>
         </w:rPr>
       </w:pPr>
       <w:r>
         <w:rPr>
           <w:rFonts w:ascii="Helvetica Neue" w:eastAsia="Helvetica Neue" w:hAnsi="Helvetica Neue" w:cs="Helvetica Neue"/>
-          <w:bCs/>
           <w:color w:val="222222"/>
         </w:rPr>
         <w:t xml:space="preserve">M. 85-87: G# and A# in trill Could you clarify this? Refer to questions above. </w:t>
@@ -5435,7 +5475,6 @@
       <w:r>
         <w:rPr>
           <w:rFonts w:ascii="Helvetica Neue" w:eastAsia="Helvetica Neue" w:hAnsi="Helvetica Neue" w:cs="Helvetica Neue"/>
-          <w:bCs/>
           <w:color w:val="FF0000"/>
         </w:rPr>
         <w:t>alto voice trill to be G# and A#</w:t>
@@ -5463,10 +5502,10 @@
 <file path=word/numbering.xml><?xml version="1.0" encoding="utf-8"?>
 <w:numbering xmlns:wpc="http://schemas.microsoft.com/office/word/2010/wordprocessingCanvas" xmlns:cx="http://schemas.microsoft.com/office/drawing/2014/chartex" xmlns:cx1="http://schemas.microsoft.com/office/drawing/2015/9/8/chartex" xmlns:cx2="http://schemas.microsoft.com/office/drawing/2015/10/21/chartex" xmlns:cx3="http://schemas.microsoft.com/office/drawing/2016/5/9/chartex" xmlns:cx4="http://schemas.microsoft.com/office/drawing/2016/5/10/chartex" xmlns:cx5="http://schemas.microsoft.com/office/drawing/2016/5/11/chartex" xmlns:cx6="http://schemas.microsoft.com/office/drawing/2016/5/12/chartex" xmlns:cx7="http://schemas.microsoft.com/office/drawing/2016/5/13/chartex" xmlns:cx8="http://schemas.microsoft.com/office/drawing/2016/5/14/chartex" xmlns:mc="http://schemas.openxmlformats.org/markup-compatibility/2006" xmlns:aink="http://schemas.microsoft.com/office/drawing/2016/ink" xmlns:am3d="http://schemas.microsoft.com/office/drawing/2017/model3d" xmlns:o="urn:schemas-microsoft-com:office:office" xmlns:oel="http://schemas.microsoft.com/office/2019/extlst" xmlns:r="http://schemas.openxmlformats.org/officeDocument/2006/relationships" xmlns:m="http://schemas.openxmlformats.org/officeDocument/2006/math" xmlns:v="urn:schemas-microsoft-com:vml" xmlns:wp14="http://schemas.microsoft.com/office/word/2010/wordprocessingDrawing" xmlns:wp="http://schemas.openxmlformats.org/drawingml/2006/wordprocessingDrawing" xmlns:w10="urn:schemas-microsoft-com:office:word" xmlns:w="http://schemas.openxmlformats.org/wordprocessingml/2006/main" xmlns:w14="http://schemas.microsoft.com/office/word/2010/wordml" xmlns:w15="http://schemas.microsoft.com/office/word/2012/wordml" xmlns:w16cex="http://schemas.microsoft.com/office/word/2018/wordml/cex" xmlns:w16cid="http://schemas.microsoft.com/office/word/2016/wordml/cid" xmlns:w16="http://schemas.microsoft.com/office/word/2018/wordml" xmlns:w16sdtdh="http://schemas.microsoft.com/office/word/2020/wordml/sdtdatahash" xmlns:w16se="http://schemas.microsoft.com/office/word/2015/wordml/symex" xmlns:wpg="http://schemas.microsoft.com/office/word/2010/wordprocessingGroup" xmlns:wpi="http://schemas.microsoft.com/office/word/2010/wordprocessingInk" xmlns:wne="http://schemas.microsoft.com/office/word/2006/wordml" xmlns:wps="http://schemas.microsoft.com/office/word/2010/wordprocessingShape" mc:Ignorable="w14 w15 w16se w16cid w16 w16cex w16sdtdh wp14">
   <w:abstractNum w:abstractNumId="0" w15:restartNumberingAfterBreak="0">
-    <w:nsid w:val="0FF0247D"/>
-    <w:multiLevelType w:val="hybridMultilevel"/>
-    <w:tmpl w:val="8A8EF02C"/>
-    <w:lvl w:ilvl="0" w:tplc="D2EC46EE">
+    <w:nsid w:val="018D20AD"/>
+    <w:multiLevelType w:val="multilevel"/>
+    <w:tmpl w:val="A7AA9DFC"/>
+    <w:lvl w:ilvl="0">
       <w:start w:val="1"/>
       <w:numFmt w:val="decimal"/>
       <w:lvlText w:val="%1."/>
@@ -5474,11 +5513,8 @@
       <w:pPr>
         <w:ind w:left="720" w:hanging="360"/>
       </w:pPr>
-      <w:rPr>
-        <w:rFonts w:hint="default"/>
-      </w:rPr>
     </w:lvl>
-    <w:lvl w:ilvl="1" w:tplc="04090019" w:tentative="1">
+    <w:lvl w:ilvl="1">
       <w:start w:val="1"/>
       <w:numFmt w:val="lowerLetter"/>
       <w:lvlText w:val="%2."/>
@@ -5487,7 +5523,7 @@
         <w:ind w:left="1440" w:hanging="360"/>
       </w:pPr>
     </w:lvl>
-    <w:lvl w:ilvl="2" w:tplc="0409001B" w:tentative="1">
+    <w:lvl w:ilvl="2">
       <w:start w:val="1"/>
       <w:numFmt w:val="lowerRoman"/>
       <w:lvlText w:val="%3."/>
@@ -5496,7 +5532,7 @@
         <w:ind w:left="2160" w:hanging="180"/>
       </w:pPr>
     </w:lvl>
-    <w:lvl w:ilvl="3" w:tplc="0409000F" w:tentative="1">
+    <w:lvl w:ilvl="3">
       <w:start w:val="1"/>
       <w:numFmt w:val="decimal"/>
       <w:lvlText w:val="%4."/>
@@ -5505,7 +5541,7 @@
         <w:ind w:left="2880" w:hanging="360"/>
       </w:pPr>
     </w:lvl>
-    <w:lvl w:ilvl="4" w:tplc="04090019" w:tentative="1">
+    <w:lvl w:ilvl="4">
       <w:start w:val="1"/>
       <w:numFmt w:val="lowerLetter"/>
       <w:lvlText w:val="%5."/>
@@ -5514,7 +5550,7 @@
         <w:ind w:left="3600" w:hanging="360"/>
       </w:pPr>
     </w:lvl>
-    <w:lvl w:ilvl="5" w:tplc="0409001B" w:tentative="1">
+    <w:lvl w:ilvl="5">
       <w:start w:val="1"/>
       <w:numFmt w:val="lowerRoman"/>
       <w:lvlText w:val="%6."/>
@@ -5523,7 +5559,7 @@
         <w:ind w:left="4320" w:hanging="180"/>
       </w:pPr>
     </w:lvl>
-    <w:lvl w:ilvl="6" w:tplc="0409000F" w:tentative="1">
+    <w:lvl w:ilvl="6">
       <w:start w:val="1"/>
       <w:numFmt w:val="decimal"/>
       <w:lvlText w:val="%7."/>
@@ -5532,7 +5568,7 @@
         <w:ind w:left="5040" w:hanging="360"/>
       </w:pPr>
     </w:lvl>
-    <w:lvl w:ilvl="7" w:tplc="04090019" w:tentative="1">
+    <w:lvl w:ilvl="7">
       <w:start w:val="1"/>
       <w:numFmt w:val="lowerLetter"/>
       <w:lvlText w:val="%8."/>
@@ -5541,7 +5577,7 @@
         <w:ind w:left="5760" w:hanging="360"/>
       </w:pPr>
     </w:lvl>
-    <w:lvl w:ilvl="8" w:tplc="0409001B" w:tentative="1">
+    <w:lvl w:ilvl="8">
       <w:start w:val="1"/>
       <w:numFmt w:val="lowerRoman"/>
       <w:lvlText w:val="%9."/>
@@ -5551,100 +5587,8 @@
       </w:pPr>
     </w:lvl>
   </w:abstractNum>
-  <w:abstractNum w:abstractNumId="1" w15:restartNumberingAfterBreak="0">
-    <w:nsid w:val="1113273A"/>
-    <w:multiLevelType w:val="hybridMultilevel"/>
-    <w:tmpl w:val="053E97DA"/>
-    <w:lvl w:ilvl="0" w:tplc="59CA0722">
-      <w:start w:val="1"/>
-      <w:numFmt w:val="decimal"/>
-      <w:lvlText w:val="%1."/>
-      <w:lvlJc w:val="left"/>
-      <w:pPr>
-        <w:ind w:left="720" w:hanging="360"/>
-      </w:pPr>
-      <w:rPr>
-        <w:rFonts w:hint="default"/>
-      </w:rPr>
-    </w:lvl>
-    <w:lvl w:ilvl="1" w:tplc="04090019" w:tentative="1">
-      <w:start w:val="1"/>
-      <w:numFmt w:val="lowerLetter"/>
-      <w:lvlText w:val="%2."/>
-      <w:lvlJc w:val="left"/>
-      <w:pPr>
-        <w:ind w:left="1440" w:hanging="360"/>
-      </w:pPr>
-    </w:lvl>
-    <w:lvl w:ilvl="2" w:tplc="0409001B" w:tentative="1">
-      <w:start w:val="1"/>
-      <w:numFmt w:val="lowerRoman"/>
-      <w:lvlText w:val="%3."/>
-      <w:lvlJc w:val="right"/>
-      <w:pPr>
-        <w:ind w:left="2160" w:hanging="180"/>
-      </w:pPr>
-    </w:lvl>
-    <w:lvl w:ilvl="3" w:tplc="0409000F" w:tentative="1">
-      <w:start w:val="1"/>
-      <w:numFmt w:val="decimal"/>
-      <w:lvlText w:val="%4."/>
-      <w:lvlJc w:val="left"/>
-      <w:pPr>
-        <w:ind w:left="2880" w:hanging="360"/>
-      </w:pPr>
-    </w:lvl>
-    <w:lvl w:ilvl="4" w:tplc="04090019" w:tentative="1">
-      <w:start w:val="1"/>
-      <w:numFmt w:val="lowerLetter"/>
-      <w:lvlText w:val="%5."/>
-      <w:lvlJc w:val="left"/>
-      <w:pPr>
-        <w:ind w:left="3600" w:hanging="360"/>
-      </w:pPr>
-    </w:lvl>
-    <w:lvl w:ilvl="5" w:tplc="0409001B" w:tentative="1">
-      <w:start w:val="1"/>
-      <w:numFmt w:val="lowerRoman"/>
-      <w:lvlText w:val="%6."/>
-      <w:lvlJc w:val="right"/>
-      <w:pPr>
-        <w:ind w:left="4320" w:hanging="180"/>
-      </w:pPr>
-    </w:lvl>
-    <w:lvl w:ilvl="6" w:tplc="0409000F" w:tentative="1">
-      <w:start w:val="1"/>
-      <w:numFmt w:val="decimal"/>
-      <w:lvlText w:val="%7."/>
-      <w:lvlJc w:val="left"/>
-      <w:pPr>
-        <w:ind w:left="5040" w:hanging="360"/>
-      </w:pPr>
-    </w:lvl>
-    <w:lvl w:ilvl="7" w:tplc="04090019" w:tentative="1">
-      <w:start w:val="1"/>
-      <w:numFmt w:val="lowerLetter"/>
-      <w:lvlText w:val="%8."/>
-      <w:lvlJc w:val="left"/>
-      <w:pPr>
-        <w:ind w:left="5760" w:hanging="360"/>
-      </w:pPr>
-    </w:lvl>
-    <w:lvl w:ilvl="8" w:tplc="0409001B" w:tentative="1">
-      <w:start w:val="1"/>
-      <w:numFmt w:val="lowerRoman"/>
-      <w:lvlText w:val="%9."/>
-      <w:lvlJc w:val="right"/>
-      <w:pPr>
-        <w:ind w:left="6480" w:hanging="180"/>
-      </w:pPr>
-    </w:lvl>
-  </w:abstractNum>
-  <w:num w:numId="1" w16cid:durableId="1779644101">
+  <w:num w:numId="1" w16cid:durableId="849569610">
     <w:abstractNumId w:val="0"/>
-  </w:num>
-  <w:num w:numId="2" w16cid:durableId="1805536668">
-    <w:abstractNumId w:val="1"/>
   </w:num>
 </w:numbering>
 </file>
@@ -5657,7 +5601,7 @@
         <w:rFonts w:ascii="Times New Roman" w:eastAsia="Times New Roman" w:hAnsi="Times New Roman" w:cs="Times New Roman"/>
         <w:sz w:val="24"/>
         <w:szCs w:val="24"/>
-        <w:lang w:val="en-US" w:eastAsia="zh-CN" w:bidi="ar-SA"/>
+        <w:lang w:val="en-US" w:eastAsia="en-US" w:bidi="ar-SA"/>
       </w:rPr>
     </w:rPrDefault>
     <w:pPrDefault/>
@@ -6044,9 +5988,6 @@
     <w:name w:val="Normal"/>
     <w:qFormat/>
     <w:rsid w:val="00C370D8"/>
-    <w:rPr>
-      <w:lang w:eastAsia="en-US"/>
-    </w:rPr>
   </w:style>
   <w:style w:type="paragraph" w:styleId="Heading1">
     <w:name w:val="heading 1"/>
@@ -6282,6 +6223,48 @@
     </w:rPr>
   </w:style>
   <w:style w:type="table" w:customStyle="1" w:styleId="a0">
+    <w:basedOn w:val="TableNormal"/>
+    <w:tblPr>
+      <w:tblStyleRowBandSize w:val="1"/>
+      <w:tblStyleColBandSize w:val="1"/>
+    </w:tblPr>
+  </w:style>
+  <w:style w:type="table" w:customStyle="1" w:styleId="a1">
+    <w:basedOn w:val="TableNormal"/>
+    <w:tblPr>
+      <w:tblStyleRowBandSize w:val="1"/>
+      <w:tblStyleColBandSize w:val="1"/>
+    </w:tblPr>
+  </w:style>
+  <w:style w:type="table" w:customStyle="1" w:styleId="a2">
+    <w:basedOn w:val="TableNormal"/>
+    <w:tblPr>
+      <w:tblStyleRowBandSize w:val="1"/>
+      <w:tblStyleColBandSize w:val="1"/>
+    </w:tblPr>
+  </w:style>
+  <w:style w:type="table" w:customStyle="1" w:styleId="a3">
+    <w:basedOn w:val="TableNormal"/>
+    <w:tblPr>
+      <w:tblStyleRowBandSize w:val="1"/>
+      <w:tblStyleColBandSize w:val="1"/>
+    </w:tblPr>
+  </w:style>
+  <w:style w:type="table" w:customStyle="1" w:styleId="a4">
+    <w:basedOn w:val="TableNormal"/>
+    <w:tblPr>
+      <w:tblStyleRowBandSize w:val="1"/>
+      <w:tblStyleColBandSize w:val="1"/>
+    </w:tblPr>
+  </w:style>
+  <w:style w:type="table" w:customStyle="1" w:styleId="a5">
+    <w:basedOn w:val="TableNormal"/>
+    <w:tblPr>
+      <w:tblStyleRowBandSize w:val="1"/>
+      <w:tblStyleColBandSize w:val="1"/>
+    </w:tblPr>
+  </w:style>
+  <w:style w:type="table" w:customStyle="1" w:styleId="a6">
     <w:basedOn w:val="TableNormal"/>
     <w:tblPr>
       <w:tblStyleRowBandSize w:val="1"/>
@@ -6588,7 +6571,7 @@
 
 <file path=customXml/item1.xml><?xml version="1.0" encoding="utf-8"?>
 <go:gDocsCustomXmlDataStorage xmlns:go="http://customooxmlschemas.google.com/" xmlns:r="http://schemas.openxmlformats.org/officeDocument/2006/relationships">
-  <go:docsCustomData xmlns:go="http://customooxmlschemas.google.com/" roundtripDataSignature="AMtx7mgwZSyPFPavbkVfX77VZim4crX9iw==">AMUW2mUPWKZoqby4HQTUpoWR3M6Qa2pZuzsAUd3EgbPjDcJIsWekcVm6wKuGCEwUDdNr4hgyM/41I7vIPKP7CoEE9d/tHjjgJfOQpjh0whamYd7rShxtFTE=</go:docsCustomData>
+  <go:docsCustomData xmlns:go="http://customooxmlschemas.google.com/" roundtripDataSignature="AMtx7mgwZSyPFPavbkVfX77VZim4crX9iw==">AMUW2mVp1AmYSWmtf8kjwnVkycd4UJ3zIpUZwLidtfjeMoXkiBrnuj+ybENgU33QM43xW38iOeWf6JkHfmbvuzX6PhFhblFK/t5Up4Up5GdOZ8tG8qTmsDM=</go:docsCustomData>
 </go:gDocsCustomXmlDataStorage>
 </file>
 

</xml_diff>